<commit_message>
Small text tweaks to documentation
</commit_message>
<xml_diff>
--- a/docs/creating_templates.docx
+++ b/docs/creating_templates.docx
@@ -46,7 +46,13 @@
         </w:sectPr>
       </w:pPr>
       <w:r>
-        <w:t>Note that any instructions on how specifically to use certain commands in Word are based on the version of Word that comes with Microsoft Office 2011 for Mac, but they should be the same or similar in recent versions on either platform.</w:t>
+        <w:t xml:space="preserve">Note that any instructions on how specifically to use certain commands in Word are based on the version of Word that comes with Microsoft Office 2011 for Mac, but they should be </w:t>
+      </w:r>
+      <w:r>
+        <w:t xml:space="preserve">the same or </w:t>
+      </w:r>
+      <w:r>
+        <w:t>similar in recent versions on either platform.</w:t>
       </w:r>
     </w:p>
     <w:p>
@@ -78,8 +84,6 @@
       <w:r>
         <w:fldChar w:fldCharType="separate"/>
       </w:r>
-      <w:bookmarkStart w:id="0" w:name="_GoBack"/>
-      <w:bookmarkEnd w:id="0"/>
       <w:r>
         <w:rPr>
           <w:noProof/>
@@ -1088,11 +1092,11 @@
       <w:pPr>
         <w:pStyle w:val="Heading1"/>
       </w:pPr>
-      <w:bookmarkStart w:id="1" w:name="_Toc293634984"/>
+      <w:bookmarkStart w:id="0" w:name="_Toc293634984"/>
       <w:r>
         <w:t>The Data Set</w:t>
       </w:r>
-      <w:bookmarkEnd w:id="1"/>
+      <w:bookmarkEnd w:id="0"/>
     </w:p>
     <w:p>
       <w:r>
@@ -1122,11 +1126,11 @@
       <w:pPr>
         <w:pStyle w:val="Heading2"/>
       </w:pPr>
-      <w:bookmarkStart w:id="2" w:name="_Toc293634985"/>
+      <w:bookmarkStart w:id="1" w:name="_Toc293634985"/>
       <w:r>
         <w:t>An Example JSON Data Set</w:t>
       </w:r>
-      <w:bookmarkEnd w:id="2"/>
+      <w:bookmarkEnd w:id="1"/>
     </w:p>
     <w:p>
       <w:r>
@@ -1455,18 +1459,24 @@
       <w:pPr>
         <w:pStyle w:val="Heading2"/>
       </w:pPr>
-      <w:bookmarkStart w:id="3" w:name="_Toc293634986"/>
+      <w:bookmarkStart w:id="2" w:name="_Toc293634986"/>
       <w:r>
         <w:t>A JSON Reference Data Set</w:t>
       </w:r>
-      <w:bookmarkEnd w:id="3"/>
+      <w:bookmarkEnd w:id="2"/>
     </w:p>
     <w:p>
       <w:pPr>
         <w:keepNext/>
       </w:pPr>
       <w:r>
-        <w:t>The example above is great, but your developers will probably send you something a bit more “abstract” – a reference data set that reveals, by definition rather than example, what the values are you’ll be working with.  Here’s a sample reference data set that correlates to the example we’ve already seen:</w:t>
+        <w:t xml:space="preserve">The example above is great, but your developers will probably send you something a bit more “abstract” – a reference data set that reveals, by definition rather than example, what </w:t>
+      </w:r>
+      <w:r>
+        <w:t>values</w:t>
+      </w:r>
+      <w:r>
+        <w:t xml:space="preserve"> you’ll be working with.  Here’s a sample reference data set that correlates to the example we’ve already seen:</w:t>
       </w:r>
     </w:p>
     <w:p>
@@ -1601,7 +1611,13 @@
         <w:keepNext/>
       </w:pPr>
       <w:r>
-        <w:t xml:space="preserve">Hm.  That looks very familiar.  All the keys are the same, but the values are different.  Those values are placeholders that describe what </w:t>
+        <w:t>That looks familiar</w:t>
+      </w:r>
+      <w:r>
+        <w:t>, right?</w:t>
+      </w:r>
+      <w:r>
+        <w:t xml:space="preserve">  All the keys are the same, but the values are different.  Those values are placeholders that describe what </w:t>
       </w:r>
       <w:r>
         <w:rPr>
@@ -2010,49 +2026,49 @@
       <w:pPr>
         <w:pStyle w:val="Heading2"/>
       </w:pPr>
-      <w:bookmarkStart w:id="4" w:name="_Toc293634987"/>
+      <w:bookmarkStart w:id="3" w:name="_Toc293634987"/>
       <w:r>
         <w:t>Accessing the Data Set: Finding Variable Names</w:t>
       </w:r>
+      <w:bookmarkEnd w:id="3"/>
+    </w:p>
+    <w:p>
+      <w:r>
+        <w:t>When you want to access a certain value, you need to tell Sheng how to find it in the data set.  For key-value pairs at the root level, this is easy – you just use the key itself.  So, for “visits” in the example above, you use just that – the string “visits”.</w:t>
+      </w:r>
+    </w:p>
+    <w:p>
+      <w:r>
+        <w:t>However, this gets complicated once you get beyond the root level.  How, for example, do you tell Sheng you want the “first_name” of the “last_user” object?</w:t>
+      </w:r>
+    </w:p>
+    <w:p>
+      <w:r>
+        <w:t xml:space="preserve">To do so, you have to combine the hierarchy you want to traverse into a single string, and Sheng uses something we call “dot notation” for this.  In dot notation, a single period (.) </w:t>
+      </w:r>
+      <w:r>
+        <w:t>is an instruction to move down the hierarchy one step.  Thus, to get the “first_name” from the “last_user” object, you would create the variable name “last_user.first_name”, and Sheng would find the string “Pat”.</w:t>
+      </w:r>
+    </w:p>
+    <w:p>
+      <w:r>
+        <w:t>What about accessing something inside an array, like the number of the last_user’s first phone number?  With Sheng templating, you wouldn’t access that value directly – you’d do it using sequences, which you’ll learn about soon.</w:t>
+      </w:r>
+    </w:p>
+    <w:p>
+      <w:r>
+        <w:t>So that’s data sets.  Now you’re ready to start creating document templates!</w:t>
+      </w:r>
+    </w:p>
+    <w:p>
+      <w:pPr>
+        <w:pStyle w:val="Heading1"/>
+      </w:pPr>
+      <w:bookmarkStart w:id="4" w:name="_Toc293634988"/>
+      <w:r>
+        <w:t>Creating MergeFields in Microsoft Word</w:t>
+      </w:r>
       <w:bookmarkEnd w:id="4"/>
-    </w:p>
-    <w:p>
-      <w:r>
-        <w:t>When you want to access a certain value, you need to tell Sheng how to find it in the data set.  For key-value pairs at the root level, this is easy – you just use the key itself.  So, for “visits” in the example above, you use just that – the string “visits”.</w:t>
-      </w:r>
-    </w:p>
-    <w:p>
-      <w:r>
-        <w:t>However, this gets complicated once you get beyond the root level.  How, for example, do you tell Sheng you want the “first_name” of the “last_user” object?</w:t>
-      </w:r>
-    </w:p>
-    <w:p>
-      <w:r>
-        <w:t xml:space="preserve">To do so, you have to combine the hierarchy you want to traverse into a single string, and Sheng uses something we call “dot notation” for this.  In dot notation, a single period (.) </w:t>
-      </w:r>
-      <w:r>
-        <w:t>is an instruction to move down the hierarchy one step.  Thus, to get the “first_name” from the “last_user” object, you would create the variable name “last_user.first_name”, and Sheng would find the string “Pat”.</w:t>
-      </w:r>
-    </w:p>
-    <w:p>
-      <w:r>
-        <w:t>What about accessing something inside an array, like the number of the last_user’s first phone number?  With Sheng templating, you wouldn’t access that value directly – you’d do it using sequences, which you’ll learn about soon.</w:t>
-      </w:r>
-    </w:p>
-    <w:p>
-      <w:r>
-        <w:t>So that’s data sets.  Now you’re ready to start creating document templates!</w:t>
-      </w:r>
-    </w:p>
-    <w:p>
-      <w:pPr>
-        <w:pStyle w:val="Heading1"/>
-      </w:pPr>
-      <w:bookmarkStart w:id="5" w:name="_Toc293634988"/>
-      <w:r>
-        <w:t>Creating MergeFields in Microsoft Word</w:t>
-      </w:r>
-      <w:bookmarkEnd w:id="5"/>
     </w:p>
     <w:p>
       <w:r>
@@ -2182,11 +2198,11 @@
       <w:pPr>
         <w:pStyle w:val="Heading2"/>
       </w:pPr>
-      <w:bookmarkStart w:id="6" w:name="_Toc293634989"/>
+      <w:bookmarkStart w:id="5" w:name="_Toc293634989"/>
       <w:r>
         <w:t>Editing an Existing MergeField</w:t>
       </w:r>
-      <w:bookmarkEnd w:id="6"/>
+      <w:bookmarkEnd w:id="5"/>
     </w:p>
     <w:p>
       <w:r>
@@ -2456,11 +2472,11 @@
       <w:pPr>
         <w:pStyle w:val="Heading1"/>
       </w:pPr>
-      <w:bookmarkStart w:id="7" w:name="_Toc293634990"/>
+      <w:bookmarkStart w:id="6" w:name="_Toc293634990"/>
       <w:r>
         <w:t>Basic MergeField Substitution</w:t>
       </w:r>
-      <w:bookmarkEnd w:id="7"/>
+      <w:bookmarkEnd w:id="6"/>
     </w:p>
     <w:p>
       <w:r>
@@ -2552,11 +2568,11 @@
       <w:pPr>
         <w:pStyle w:val="Heading2"/>
       </w:pPr>
-      <w:bookmarkStart w:id="8" w:name="_Toc293634991"/>
+      <w:bookmarkStart w:id="7" w:name="_Toc293634991"/>
       <w:r>
         <w:t>Inline Basic MergeFields</w:t>
       </w:r>
-      <w:bookmarkEnd w:id="8"/>
+      <w:bookmarkEnd w:id="7"/>
     </w:p>
     <w:p>
       <w:r>
@@ -2614,11 +2630,11 @@
       <w:pPr>
         <w:pStyle w:val="Heading2"/>
       </w:pPr>
-      <w:bookmarkStart w:id="9" w:name="_Toc293634992"/>
+      <w:bookmarkStart w:id="8" w:name="_Toc293634992"/>
       <w:r>
         <w:t>Filters on String Values</w:t>
       </w:r>
-      <w:bookmarkEnd w:id="9"/>
+      <w:bookmarkEnd w:id="8"/>
     </w:p>
     <w:p>
       <w:r>
@@ -3351,11 +3367,11 @@
       <w:pPr>
         <w:pStyle w:val="Heading1"/>
       </w:pPr>
-      <w:bookmarkStart w:id="10" w:name="_Toc293634993"/>
+      <w:bookmarkStart w:id="9" w:name="_Toc293634993"/>
       <w:r>
         <w:t>Checkboxes</w:t>
       </w:r>
-      <w:bookmarkEnd w:id="10"/>
+      <w:bookmarkEnd w:id="9"/>
     </w:p>
     <w:p>
       <w:r>
@@ -3461,14 +3477,14 @@
           </w:ffData>
         </w:fldChar>
       </w:r>
-      <w:bookmarkStart w:id="11" w:name="check_box_checked"/>
+      <w:bookmarkStart w:id="10" w:name="check_box_checked"/>
       <w:r>
         <w:instrText xml:space="preserve"> FORMCHECKBOX </w:instrText>
       </w:r>
       <w:r>
         <w:fldChar w:fldCharType="end"/>
       </w:r>
-      <w:bookmarkEnd w:id="11"/>
+      <w:bookmarkEnd w:id="10"/>
       <w:r>
         <w:t xml:space="preserve"> This checkbox will be checked</w:t>
       </w:r>
@@ -3490,14 +3506,14 @@
           </w:ffData>
         </w:fldChar>
       </w:r>
-      <w:bookmarkStart w:id="12" w:name="check_box_unchecked"/>
+      <w:bookmarkStart w:id="11" w:name="check_box_unchecked"/>
       <w:r>
         <w:instrText xml:space="preserve"> FORMCHECKBOX </w:instrText>
       </w:r>
       <w:r>
         <w:fldChar w:fldCharType="end"/>
       </w:r>
-      <w:bookmarkEnd w:id="12"/>
+      <w:bookmarkEnd w:id="11"/>
       <w:r>
         <w:t xml:space="preserve"> This checkbox will be unchecked</w:t>
       </w:r>
@@ -3519,14 +3535,14 @@
           </w:ffData>
         </w:fldChar>
       </w:r>
-      <w:bookmarkStart w:id="13" w:name="check_box_unchanged"/>
+      <w:bookmarkStart w:id="12" w:name="check_box_unchanged"/>
       <w:r>
         <w:instrText xml:space="preserve"> FORMCHECKBOX </w:instrText>
       </w:r>
       <w:r>
         <w:fldChar w:fldCharType="end"/>
       </w:r>
-      <w:bookmarkEnd w:id="13"/>
+      <w:bookmarkEnd w:id="12"/>
       <w:r>
         <w:t xml:space="preserve"> This checkbox will be left unchecked</w:t>
       </w:r>
@@ -3548,14 +3564,14 @@
           </w:ffData>
         </w:fldChar>
       </w:r>
-      <w:bookmarkStart w:id="14" w:name="check_box_ignore"/>
+      <w:bookmarkStart w:id="13" w:name="check_box_ignore"/>
       <w:r>
         <w:instrText xml:space="preserve"> FORMCHECKBOX </w:instrText>
       </w:r>
       <w:r>
         <w:fldChar w:fldCharType="end"/>
       </w:r>
-      <w:bookmarkEnd w:id="14"/>
+      <w:bookmarkEnd w:id="13"/>
       <w:r>
         <w:t xml:space="preserve"> This checkbox will be ignored completely</w:t>
       </w:r>
@@ -3574,11 +3590,11 @@
       <w:pPr>
         <w:pStyle w:val="Heading1"/>
       </w:pPr>
-      <w:bookmarkStart w:id="15" w:name="_Toc293634994"/>
+      <w:bookmarkStart w:id="14" w:name="_Toc293634994"/>
       <w:r>
         <w:t>Sequences</w:t>
       </w:r>
-      <w:bookmarkEnd w:id="15"/>
+      <w:bookmarkEnd w:id="14"/>
     </w:p>
     <w:p>
       <w:r>
@@ -4032,7 +4048,12 @@
         </w:r>
       </w:fldSimple>
       <w:r>
-        <w:t xml:space="preserve"> is a wonderful addition!</w:t>
+        <w:t xml:space="preserve"> will be</w:t>
+      </w:r>
+      <w:bookmarkStart w:id="15" w:name="_GoBack"/>
+      <w:bookmarkEnd w:id="15"/>
+      <w:r>
+        <w:t xml:space="preserve"> a wonderful addition!</w:t>
       </w:r>
     </w:p>
     <w:p>
@@ -6151,7 +6172,7 @@
               <w:noProof/>
               <w:color w:val="595959" w:themeColor="text1" w:themeTint="A6"/>
             </w:rPr>
-            <w:t>2</w:t>
+            <w:t>10</w:t>
           </w:r>
           <w:r>
             <w:rPr>
@@ -10009,7 +10030,7 @@
 </file>
 
 <file path=customXml/itemProps1.xml><?xml version="1.0" encoding="utf-8"?>
-<ds:datastoreItem xmlns:ds="http://schemas.openxmlformats.org/officeDocument/2006/customXml" ds:itemID="{657A580D-1333-9C40-BF95-A7E0679D0B88}">
+<ds:datastoreItem xmlns:ds="http://schemas.openxmlformats.org/officeDocument/2006/customXml" ds:itemID="{250C96A3-F67A-AB47-91F8-1A9A2C1CEB19}">
   <ds:schemaRefs>
     <ds:schemaRef ds:uri="http://schemas.openxmlformats.org/officeDocument/2006/bibliography"/>
   </ds:schemaRefs>

</xml_diff>

<commit_message>
Add arithmetic operations to documentation
</commit_message>
<xml_diff>
--- a/docs/creating_templates.docx
+++ b/docs/creating_templates.docx
@@ -2516,53 +2516,108 @@
       <w:pPr>
         <w:pStyle w:val="Examples"/>
       </w:pPr>
-      <w:fldSimple w:instr=" MERGEFIELD a_basic_string \* MERGEFORMAT ">
-        <w:r>
-          <w:rPr>
-            <w:noProof/>
-          </w:rPr>
-          <w:t>«a_basic_string»</w:t>
-        </w:r>
-      </w:fldSimple>
+      <w:r>
+        <w:fldChar w:fldCharType="begin"/>
+      </w:r>
+      <w:r>
+        <w:instrText xml:space="preserve"> MERGEFIELD a_basic_string \* ME</w:instrText>
+      </w:r>
+      <w:r>
+        <w:instrText xml:space="preserve">RGEFORMAT </w:instrText>
+      </w:r>
+      <w:r>
+        <w:fldChar w:fldCharType="separate"/>
+      </w:r>
+      <w:r>
+        <w:rPr>
+          <w:noProof/>
+        </w:rPr>
+        <w:t>«a_basic_string»</w:t>
+      </w:r>
+      <w:r>
+        <w:rPr>
+          <w:noProof/>
+        </w:rPr>
+        <w:fldChar w:fldCharType="end"/>
+      </w:r>
     </w:p>
     <w:p>
       <w:pPr>
         <w:pStyle w:val="Examples"/>
       </w:pPr>
-      <w:fldSimple w:instr=" MERGEFIELD a_basic_integer \* MERGEFORMAT ">
-        <w:r>
-          <w:rPr>
-            <w:noProof/>
-          </w:rPr>
-          <w:t>«a_basic_integer»</w:t>
-        </w:r>
-      </w:fldSimple>
+      <w:r>
+        <w:fldChar w:fldCharType="begin"/>
+      </w:r>
+      <w:r>
+        <w:instrText xml:space="preserve"> MERGEFIELD a_basic_integer \* MERGEFORMAT </w:instrText>
+      </w:r>
+      <w:r>
+        <w:fldChar w:fldCharType="separate"/>
+      </w:r>
+      <w:r>
+        <w:rPr>
+          <w:noProof/>
+        </w:rPr>
+        <w:t>«a_basic_integer»</w:t>
+      </w:r>
+      <w:r>
+        <w:rPr>
+          <w:noProof/>
+        </w:rPr>
+        <w:fldChar w:fldCharType="end"/>
+      </w:r>
     </w:p>
     <w:p>
       <w:pPr>
         <w:pStyle w:val="Examples"/>
       </w:pPr>
-      <w:fldSimple w:instr=" MERGEFIELD a_basic_boolean \* MERGEFORMAT ">
-        <w:r>
-          <w:rPr>
-            <w:noProof/>
-          </w:rPr>
-          <w:t>«a_basic_boolean»</w:t>
-        </w:r>
-      </w:fldSimple>
+      <w:r>
+        <w:fldChar w:fldCharType="begin"/>
+      </w:r>
+      <w:r>
+        <w:instrText xml:space="preserve"> MERGEFIELD a_basic_boolean \* MERGEFORMAT </w:instrText>
+      </w:r>
+      <w:r>
+        <w:fldChar w:fldCharType="separate"/>
+      </w:r>
+      <w:r>
+        <w:rPr>
+          <w:noProof/>
+        </w:rPr>
+        <w:t>«a_basic_boolean»</w:t>
+      </w:r>
+      <w:r>
+        <w:rPr>
+          <w:noProof/>
+        </w:rPr>
+        <w:fldChar w:fldCharType="end"/>
+      </w:r>
     </w:p>
     <w:p>
       <w:pPr>
         <w:pStyle w:val="Examples"/>
       </w:pPr>
-      <w:fldSimple w:instr=" MERGEFIELD a_basic_float \* MERGEFORMAT ">
-        <w:r>
-          <w:rPr>
-            <w:noProof/>
-          </w:rPr>
-          <w:t>«a_basic_float»</w:t>
-        </w:r>
-      </w:fldSimple>
+      <w:r>
+        <w:fldChar w:fldCharType="begin"/>
+      </w:r>
+      <w:r>
+        <w:instrText xml:space="preserve"> MERGEFIELD a_basic_float \* MERGEFORMAT </w:instrText>
+      </w:r>
+      <w:r>
+        <w:fldChar w:fldCharType="separate"/>
+      </w:r>
+      <w:r>
+        <w:rPr>
+          <w:noProof/>
+        </w:rPr>
+        <w:t>«a_basic_float»</w:t>
+      </w:r>
+      <w:r>
+        <w:rPr>
+          <w:noProof/>
+        </w:rPr>
+        <w:fldChar w:fldCharType="end"/>
+      </w:r>
     </w:p>
     <w:p>
       <w:pPr>
@@ -2597,14 +2652,27 @@
       <w:r>
         <w:t xml:space="preserve">, a gentle fellow by the name of </w:t>
       </w:r>
-      <w:fldSimple w:instr=" MERGEFIELD a_basic_string \* MERGEFORMAT ">
-        <w:r>
-          <w:rPr>
-            <w:noProof/>
-          </w:rPr>
-          <w:t>«a_basic_string»</w:t>
-        </w:r>
-      </w:fldSimple>
+      <w:r>
+        <w:fldChar w:fldCharType="begin"/>
+      </w:r>
+      <w:r>
+        <w:instrText xml:space="preserve"> MERGEFIELD a_basic_string \* MERGEFORMAT </w:instrText>
+      </w:r>
+      <w:r>
+        <w:fldChar w:fldCharType="separate"/>
+      </w:r>
+      <w:r>
+        <w:rPr>
+          <w:noProof/>
+        </w:rPr>
+        <w:t>«a_basic_string»</w:t>
+      </w:r>
+      <w:r>
+        <w:rPr>
+          <w:noProof/>
+        </w:rPr>
+        <w:fldChar w:fldCharType="end"/>
+      </w:r>
       <w:r>
         <w:t xml:space="preserve">, </w:t>
       </w:r>
@@ -2614,14 +2682,27 @@
       <w:r>
         <w:t xml:space="preserve">pinned </w:t>
       </w:r>
-      <w:fldSimple w:instr=" MERGEFIELD a_basic_integer \* MERGEFORMAT ">
-        <w:r>
-          <w:rPr>
-            <w:noProof/>
-          </w:rPr>
-          <w:t>«a_basic_integer»</w:t>
-        </w:r>
-      </w:fldSimple>
+      <w:r>
+        <w:fldChar w:fldCharType="begin"/>
+      </w:r>
+      <w:r>
+        <w:instrText xml:space="preserve"> MERGEFIELD a_basic_integer \* MERGEFORMAT </w:instrText>
+      </w:r>
+      <w:r>
+        <w:fldChar w:fldCharType="separate"/>
+      </w:r>
+      <w:r>
+        <w:rPr>
+          <w:noProof/>
+        </w:rPr>
+        <w:t>«a_basic_integer»</w:t>
+      </w:r>
+      <w:r>
+        <w:rPr>
+          <w:noProof/>
+        </w:rPr>
+        <w:fldChar w:fldCharType="end"/>
+      </w:r>
       <w:r>
         <w:t xml:space="preserve"> hats.</w:t>
       </w:r>
@@ -3341,12 +3422,97 @@
       <w:pPr>
         <w:pStyle w:val="Examples"/>
       </w:pPr>
-      <w:fldSimple w:instr=" MERGEFIELD a_basic_string|capitalize|reverse \* MERGEFORMAT ">
+      <w:r>
+        <w:fldChar w:fldCharType="begin"/>
+      </w:r>
+      <w:r>
+        <w:instrText xml:space="preserve"> MERGEFIELD a_basic_string|capitalize|reverse \* MERGEFORMAT </w:instrText>
+      </w:r>
+      <w:r>
+        <w:fldChar w:fldCharType="separate"/>
+      </w:r>
+      <w:r>
+        <w:rPr>
+          <w:noProof/>
+        </w:rPr>
+        <w:t>«a_basic_string|capitalize|reverse»</w:t>
+      </w:r>
+      <w:r>
+        <w:rPr>
+          <w:noProof/>
+        </w:rPr>
+        <w:fldChar w:fldCharType="end"/>
+      </w:r>
+    </w:p>
+    <w:p>
+      <w:pPr>
+        <w:pStyle w:val="Examples"/>
+        <w:rPr>
+          <w:noProof/>
+        </w:rPr>
+      </w:pPr>
+      <w:r>
+        <w:fldChar w:fldCharType="begin"/>
+      </w:r>
+      <w:r>
+        <w:instrText xml:space="preserve"> MERGEFIELD a_basic_integer|downcase \* MERGEFORMAT </w:instrText>
+      </w:r>
+      <w:r>
+        <w:fldChar w:fldCharType="separate"/>
+      </w:r>
+      <w:r>
+        <w:rPr>
+          <w:noProof/>
+        </w:rPr>
+        <w:t>«a_basic_integer|downcase»</w:t>
+      </w:r>
+      <w:r>
+        <w:rPr>
+          <w:noProof/>
+        </w:rPr>
+        <w:fldChar w:fldCharType="end"/>
+      </w:r>
+    </w:p>
+    <w:p>
+      <w:pPr>
+        <w:pStyle w:val="Heading2"/>
+      </w:pPr>
+      <w:r>
+        <w:t xml:space="preserve">Basic </w:t>
+      </w:r>
+      <w:r>
+        <w:t>Arithmetic Operations</w:t>
+      </w:r>
+    </w:p>
+    <w:p>
+      <w:r>
+        <w:t>You can perform basic arithmetic operations within a mergefield, using either hardcoded numeric values or variable names.  The operators allowed are + (addition), - (subtraction), * (multiplication), and / (division).  The usual order of precedence applies with these operators, and you can use parenthesis to control that precedence.</w:t>
+      </w:r>
+    </w:p>
+    <w:p>
+      <w:pPr>
+        <w:pStyle w:val="Heading3"/>
+      </w:pPr>
+      <w:r>
+        <w:t>Example</w:t>
+      </w:r>
+      <w:r>
+        <w:t>s</w:t>
+      </w:r>
+      <w:r>
+        <w:t>:</w:t>
+      </w:r>
+    </w:p>
+    <w:p>
+      <w:pPr>
+        <w:pStyle w:val="Examples"/>
+      </w:pPr>
+      <w:fldSimple w:instr=" MERGEFIELD 25 * 6 \* MERGEFORMAT ">
         <w:r>
           <w:rPr>
             <w:noProof/>
           </w:rPr>
-          <w:t>«a_basic_string|capitalize|reverse»</w:t>
+          <w:t>«25 * 6»</w:t>
         </w:r>
       </w:fldSimple>
     </w:p>
@@ -3354,20 +3520,117 @@
       <w:pPr>
         <w:pStyle w:val="Examples"/>
       </w:pPr>
-      <w:fldSimple w:instr=" MERGEFIELD a_basic_integer|downcase \* MERGEFORMAT ">
-        <w:r>
-          <w:rPr>
-            <w:noProof/>
-          </w:rPr>
-          <w:t>«a_basic_integer|downcase»</w:t>
-        </w:r>
-      </w:fldSimple>
+      <w:r>
+        <w:fldChar w:fldCharType="begin"/>
+      </w:r>
+      <w:r>
+        <w:instrText xml:space="preserve"> MERGEFIELD 8.3 + 5.232 \* MERGEFORMAT </w:instrText>
+      </w:r>
+      <w:r>
+        <w:fldChar w:fldCharType="separate"/>
+      </w:r>
+      <w:r>
+        <w:rPr>
+          <w:noProof/>
+        </w:rPr>
+        <w:t>«</w:t>
+      </w:r>
+      <w:r>
+        <w:t>8.3 + 5.232</w:t>
+      </w:r>
+      <w:r>
+        <w:rPr>
+          <w:noProof/>
+        </w:rPr>
+        <w:t>»</w:t>
+      </w:r>
+      <w:r>
+        <w:fldChar w:fldCharType="end"/>
+      </w:r>
+    </w:p>
+    <w:p>
+      <w:pPr>
+        <w:pStyle w:val="Examples"/>
+      </w:pPr>
+      <w:r>
+        <w:fldChar w:fldCharType="begin"/>
+      </w:r>
+      <w:r>
+        <w:instrText xml:space="preserve"> MERGEFIELD </w:instrText>
+      </w:r>
+      <w:r>
+        <w:rPr>
+          <w:noProof/>
+        </w:rPr>
+        <w:instrText>(2.1 + 5) * 18</w:instrText>
+      </w:r>
+      <w:r>
+        <w:instrText xml:space="preserve"> \* MERGEFORMAT </w:instrText>
+      </w:r>
+      <w:r>
+        <w:fldChar w:fldCharType="separate"/>
+      </w:r>
+      <w:r>
+        <w:rPr>
+          <w:noProof/>
+        </w:rPr>
+        <w:t>«(2.1 + 5) * 18»</w:t>
+      </w:r>
+      <w:r>
+        <w:fldChar w:fldCharType="end"/>
+      </w:r>
+    </w:p>
+    <w:p>
+      <w:pPr>
+        <w:pStyle w:val="Examples"/>
+      </w:pPr>
+      <w:r>
+        <w:fldChar w:fldCharType="begin"/>
+      </w:r>
+      <w:r>
+        <w:instrText xml:space="preserve"> MERGEFIELD </w:instrText>
+      </w:r>
+      <w:r>
+        <w:instrText>(</w:instrText>
+      </w:r>
+      <w:r>
+        <w:instrText>hair.length * 2) + head.height</w:instrText>
+      </w:r>
+      <w:r>
+        <w:instrText>)</w:instrText>
+      </w:r>
+      <w:r>
+        <w:instrText xml:space="preserve"> \* MERGEFORMAT </w:instrText>
+      </w:r>
+      <w:r>
+        <w:fldChar w:fldCharType="separate"/>
+      </w:r>
+      <w:r>
+        <w:rPr>
+          <w:noProof/>
+        </w:rPr>
+        <w:t>«(</w:t>
+      </w:r>
+      <w:r>
+        <w:t>hair.length * 2) + head.height</w:t>
+      </w:r>
+      <w:r>
+        <w:rPr>
+          <w:noProof/>
+        </w:rPr>
+        <w:t>»</w:t>
+      </w:r>
+      <w:r>
+        <w:fldChar w:fldCharType="end"/>
+      </w:r>
     </w:p>
     <w:p>
       <w:pPr>
         <w:pStyle w:val="Heading1"/>
       </w:pPr>
       <w:bookmarkStart w:id="9" w:name="_Toc293634993"/>
+      <w:bookmarkStart w:id="10" w:name="_GoBack"/>
+      <w:bookmarkEnd w:id="10"/>
       <w:r>
         <w:t>Checkboxes</w:t>
       </w:r>
@@ -3477,14 +3740,14 @@
           </w:ffData>
         </w:fldChar>
       </w:r>
-      <w:bookmarkStart w:id="10" w:name="check_box_checked"/>
+      <w:bookmarkStart w:id="11" w:name="check_box_checked"/>
       <w:r>
         <w:instrText xml:space="preserve"> FORMCHECKBOX </w:instrText>
       </w:r>
       <w:r>
         <w:fldChar w:fldCharType="end"/>
       </w:r>
-      <w:bookmarkEnd w:id="10"/>
+      <w:bookmarkEnd w:id="11"/>
       <w:r>
         <w:t xml:space="preserve"> This checkbox will be checked</w:t>
       </w:r>
@@ -3506,14 +3769,14 @@
           </w:ffData>
         </w:fldChar>
       </w:r>
-      <w:bookmarkStart w:id="11" w:name="check_box_unchecked"/>
+      <w:bookmarkStart w:id="12" w:name="check_box_unchecked"/>
       <w:r>
         <w:instrText xml:space="preserve"> FORMCHECKBOX </w:instrText>
       </w:r>
       <w:r>
         <w:fldChar w:fldCharType="end"/>
       </w:r>
-      <w:bookmarkEnd w:id="11"/>
+      <w:bookmarkEnd w:id="12"/>
       <w:r>
         <w:t xml:space="preserve"> This checkbox will be unchecked</w:t>
       </w:r>
@@ -3535,14 +3798,14 @@
           </w:ffData>
         </w:fldChar>
       </w:r>
-      <w:bookmarkStart w:id="12" w:name="check_box_unchanged"/>
+      <w:bookmarkStart w:id="13" w:name="check_box_unchanged"/>
       <w:r>
         <w:instrText xml:space="preserve"> FORMCHECKBOX </w:instrText>
       </w:r>
       <w:r>
         <w:fldChar w:fldCharType="end"/>
       </w:r>
-      <w:bookmarkEnd w:id="12"/>
+      <w:bookmarkEnd w:id="13"/>
       <w:r>
         <w:t xml:space="preserve"> This checkbox will be left unchecked</w:t>
       </w:r>
@@ -3564,14 +3827,14 @@
           </w:ffData>
         </w:fldChar>
       </w:r>
-      <w:bookmarkStart w:id="13" w:name="check_box_ignore"/>
+      <w:bookmarkStart w:id="14" w:name="check_box_ignore"/>
       <w:r>
         <w:instrText xml:space="preserve"> FORMCHECKBOX </w:instrText>
       </w:r>
       <w:r>
         <w:fldChar w:fldCharType="end"/>
       </w:r>
-      <w:bookmarkEnd w:id="13"/>
+      <w:bookmarkEnd w:id="14"/>
       <w:r>
         <w:t xml:space="preserve"> This checkbox will be ignored completely</w:t>
       </w:r>
@@ -3590,11 +3853,11 @@
       <w:pPr>
         <w:pStyle w:val="Heading1"/>
       </w:pPr>
-      <w:bookmarkStart w:id="14" w:name="_Toc293634994"/>
+      <w:bookmarkStart w:id="15" w:name="_Toc293634994"/>
       <w:r>
         <w:t>Sequences</w:t>
       </w:r>
-      <w:bookmarkEnd w:id="14"/>
+      <w:bookmarkEnd w:id="15"/>
     </w:p>
     <w:p>
       <w:r>
@@ -4017,41 +4280,78 @@
       <w:r>
         <w:t xml:space="preserve">Please welcome </w:t>
       </w:r>
-      <w:fldSimple w:instr=" MERGEFIELD first_name \* MERGEFORMAT ">
-        <w:r>
-          <w:rPr>
-            <w:noProof/>
-          </w:rPr>
-          <w:t>«first_name»</w:t>
-        </w:r>
-      </w:fldSimple>
+      <w:r>
+        <w:fldChar w:fldCharType="begin"/>
+      </w:r>
+      <w:r>
+        <w:instrText xml:space="preserve"> MERGEFIELD first_name \* MERGEFORMAT </w:instrText>
+      </w:r>
+      <w:r>
+        <w:fldChar w:fldCharType="separate"/>
+      </w:r>
+      <w:r>
+        <w:rPr>
+          <w:noProof/>
+        </w:rPr>
+        <w:t>«first_name»</w:t>
+      </w:r>
+      <w:r>
+        <w:rPr>
+          <w:noProof/>
+        </w:rPr>
+        <w:fldChar w:fldCharType="end"/>
+      </w:r>
       <w:r>
         <w:t xml:space="preserve"> </w:t>
       </w:r>
-      <w:fldSimple w:instr=" MERGEFIELD last_name \* MERGEFORMAT ">
-        <w:r>
-          <w:rPr>
-            <w:noProof/>
-          </w:rPr>
-          <w:t>«last_name»</w:t>
-        </w:r>
-      </w:fldSimple>
+      <w:r>
+        <w:fldChar w:fldCharType="begin"/>
+      </w:r>
+      <w:r>
+        <w:instrText xml:space="preserve"> MERGEFIELD last_name \* MERGEFORMAT </w:instrText>
+      </w:r>
+      <w:r>
+        <w:fldChar w:fldCharType="separate"/>
+      </w:r>
+      <w:r>
+        <w:rPr>
+          <w:noProof/>
+        </w:rPr>
+        <w:t>«last_name»</w:t>
+      </w:r>
+      <w:r>
+        <w:rPr>
+          <w:noProof/>
+        </w:rPr>
+        <w:fldChar w:fldCharType="end"/>
+      </w:r>
       <w:r>
         <w:t xml:space="preserve"> to our institution.  </w:t>
       </w:r>
-      <w:fldSimple w:instr=" MERGEFIELD pronoun|capitalize \* MERGEFORMAT ">
-        <w:r>
-          <w:rPr>
-            <w:noProof/>
-          </w:rPr>
-          <w:t>«pronoun|capitalize»</w:t>
-        </w:r>
-      </w:fldSimple>
+      <w:r>
+        <w:fldChar w:fldCharType="begin"/>
+      </w:r>
+      <w:r>
+        <w:instrText xml:space="preserve"> MERGEFIELD pronoun|capitalize \* MERGEFORMAT </w:instrText>
+      </w:r>
+      <w:r>
+        <w:fldChar w:fldCharType="separate"/>
+      </w:r>
+      <w:r>
+        <w:rPr>
+          <w:noProof/>
+        </w:rPr>
+        <w:t>«pronoun|capitalize»</w:t>
+      </w:r>
+      <w:r>
+        <w:rPr>
+          <w:noProof/>
+        </w:rPr>
+        <w:fldChar w:fldCharType="end"/>
+      </w:r>
       <w:r>
         <w:t xml:space="preserve"> will be</w:t>
       </w:r>
-      <w:bookmarkStart w:id="15" w:name="_GoBack"/>
-      <w:bookmarkEnd w:id="15"/>
       <w:r>
         <w:t xml:space="preserve"> a wonderful addition!</w:t>
       </w:r>
@@ -4152,66 +4452,131 @@
       <w:pPr>
         <w:pStyle w:val="Examples"/>
       </w:pPr>
-      <w:fldSimple w:instr=" MERGEFIELD start:adjectives \* MERGEFORMAT ">
-        <w:r>
-          <w:rPr>
-            <w:noProof/>
-          </w:rPr>
-          <w:t>«start:adjectives»</w:t>
-        </w:r>
-      </w:fldSimple>
+      <w:r>
+        <w:fldChar w:fldCharType="begin"/>
+      </w:r>
+      <w:r>
+        <w:instrText xml:space="preserve"> MERGEFIELD start:adjectives \* MERGEFORMAT </w:instrText>
+      </w:r>
+      <w:r>
+        <w:fldChar w:fldCharType="separate"/>
+      </w:r>
+      <w:r>
+        <w:rPr>
+          <w:noProof/>
+        </w:rPr>
+        <w:t>«start:adjectives»</w:t>
+      </w:r>
+      <w:r>
+        <w:rPr>
+          <w:noProof/>
+        </w:rPr>
+        <w:fldChar w:fldCharType="end"/>
+      </w:r>
     </w:p>
     <w:p>
       <w:pPr>
         <w:pStyle w:val="Examples"/>
       </w:pPr>
-      <w:fldSimple w:instr=" MERGEFIELD item \* MERGEFORMAT ">
-        <w:r>
-          <w:rPr>
-            <w:noProof/>
-          </w:rPr>
-          <w:t>«item»</w:t>
-        </w:r>
-      </w:fldSimple>
+      <w:r>
+        <w:fldChar w:fldCharType="begin"/>
+      </w:r>
+      <w:r>
+        <w:instrText xml:space="preserve"> MERGEFIELD item \* MERGEFORMAT </w:instrText>
+      </w:r>
+      <w:r>
+        <w:fldChar w:fldCharType="separate"/>
+      </w:r>
+      <w:r>
+        <w:rPr>
+          <w:noProof/>
+        </w:rPr>
+        <w:t>«item»</w:t>
+      </w:r>
+      <w:r>
+        <w:rPr>
+          <w:noProof/>
+        </w:rPr>
+        <w:fldChar w:fldCharType="end"/>
+      </w:r>
     </w:p>
     <w:p>
       <w:pPr>
         <w:pStyle w:val="Examples"/>
       </w:pPr>
-      <w:fldSimple w:instr=" MERGEFIELD end:adjectives \* MERGEFORMAT ">
-        <w:r>
-          <w:rPr>
-            <w:noProof/>
-          </w:rPr>
-          <w:t>«end:adjectives»</w:t>
-        </w:r>
-      </w:fldSimple>
+      <w:r>
+        <w:fldChar w:fldCharType="begin"/>
+      </w:r>
+      <w:r>
+        <w:instrText xml:space="preserve"> MERGEFIELD end:adjectives \* MERGEFORMAT </w:instrText>
+      </w:r>
+      <w:r>
+        <w:fldChar w:fldCharType="separate"/>
+      </w:r>
+      <w:r>
+        <w:rPr>
+          <w:noProof/>
+        </w:rPr>
+        <w:t>«end:adjectives»</w:t>
+      </w:r>
+      <w:r>
+        <w:rPr>
+          <w:noProof/>
+        </w:rPr>
+        <w:fldChar w:fldCharType="end"/>
+      </w:r>
     </w:p>
     <w:p>
       <w:pPr>
         <w:pStyle w:val="Examples"/>
       </w:pPr>
-      <w:fldSimple w:instr=" MERGEFIELD start:adjectives|as(an_adjective) \* MERGEFORMAT ">
-        <w:r>
-          <w:rPr>
-            <w:noProof/>
-          </w:rPr>
-          <w:t>«start:adjectives|as(an_adjective)»</w:t>
-        </w:r>
-      </w:fldSimple>
+      <w:r>
+        <w:fldChar w:fldCharType="begin"/>
+      </w:r>
+      <w:r>
+        <w:instrText xml:space="preserve"> MERGEFIELD start:adjectives|as(an_adjective) \* MERGEFORMAT </w:instrText>
+      </w:r>
+      <w:r>
+        <w:fldChar w:fldCharType="separate"/>
+      </w:r>
+      <w:r>
+        <w:rPr>
+          <w:noProof/>
+        </w:rPr>
+        <w:t>«start:adjectives|as(an_adjective)»</w:t>
+      </w:r>
+      <w:r>
+        <w:rPr>
+          <w:noProof/>
+        </w:rPr>
+        <w:fldChar w:fldCharType="end"/>
+      </w:r>
     </w:p>
     <w:p>
       <w:pPr>
         <w:pStyle w:val="Examples"/>
       </w:pPr>
-      <w:fldSimple w:instr=" MERGEFIELD an_adjective \* MERGEFORMAT ">
-        <w:r>
-          <w:rPr>
-            <w:noProof/>
-          </w:rPr>
-          <w:t>«an_adjective»</w:t>
-        </w:r>
-      </w:fldSimple>
+      <w:r>
+        <w:fldChar w:fldCharType="begin"/>
+      </w:r>
+      <w:r>
+        <w:instrText xml:space="preserve"> MERGEFIELD an_adjective \* MERGEFORMAT </w:instrText>
+      </w:r>
+      <w:r>
+        <w:fldChar w:fldCharType="separate"/>
+      </w:r>
+      <w:r>
+        <w:rPr>
+          <w:noProof/>
+        </w:rPr>
+        <w:t>«an_adjective»</w:t>
+      </w:r>
+      <w:r>
+        <w:rPr>
+          <w:noProof/>
+        </w:rPr>
+        <w:fldChar w:fldCharType="end"/>
+      </w:r>
     </w:p>
     <w:p>
       <w:pPr>
@@ -4223,14 +4588,27 @@
           <w:cols w:num="2" w:space="720"/>
         </w:sectPr>
       </w:pPr>
-      <w:fldSimple w:instr=" MERGEFIELD end:adjectives \* MERGEFORMAT ">
-        <w:r>
-          <w:rPr>
-            <w:noProof/>
-          </w:rPr>
-          <w:t>«end:adjectives»</w:t>
-        </w:r>
-      </w:fldSimple>
+      <w:r>
+        <w:fldChar w:fldCharType="begin"/>
+      </w:r>
+      <w:r>
+        <w:instrText xml:space="preserve"> MERGEFIELD end:adjectives \* MERGEFORMAT </w:instrText>
+      </w:r>
+      <w:r>
+        <w:fldChar w:fldCharType="separate"/>
+      </w:r>
+      <w:r>
+        <w:rPr>
+          <w:noProof/>
+        </w:rPr>
+        <w:t>«end:adjectives»</w:t>
+      </w:r>
+      <w:r>
+        <w:rPr>
+          <w:noProof/>
+        </w:rPr>
+        <w:fldChar w:fldCharType="end"/>
+      </w:r>
     </w:p>
     <w:p>
       <w:pPr>
@@ -4262,33 +4640,75 @@
       <w:r>
         <w:t xml:space="preserve">The chemist was thrilled when she produced a </w:t>
       </w:r>
-      <w:fldSimple w:instr=" MERGEFIELD start:adjectives \* MERGEFORMAT ">
-        <w:r>
-          <w:rPr>
-            <w:noProof/>
-          </w:rPr>
-          <w:t>«start:adjectives»</w:t>
-        </w:r>
-      </w:fldSimple>
-      <w:fldSimple w:instr=" MERGEFIELD item \* MERGEFORMAT ">
-        <w:r>
-          <w:rPr>
-            <w:noProof/>
-          </w:rPr>
-          <w:t>«item»</w:t>
-        </w:r>
-      </w:fldSimple>
+      <w:r>
+        <w:fldChar w:fldCharType="begin"/>
+      </w:r>
+      <w:r>
+        <w:instrText xml:space="preserve"> MERGEFIELD start:adjectives \* MERGEFORMAT </w:instrText>
+      </w:r>
+      <w:r>
+        <w:fldChar w:fldCharType="separate"/>
+      </w:r>
+      <w:r>
+        <w:rPr>
+          <w:noProof/>
+        </w:rPr>
+        <w:t>«start:adjectives»</w:t>
+      </w:r>
+      <w:r>
+        <w:rPr>
+          <w:noProof/>
+        </w:rPr>
+        <w:fldChar w:fldCharType="end"/>
+      </w:r>
+      <w:r>
+        <w:fldChar w:fldCharType="begin"/>
+      </w:r>
+      <w:r>
+        <w:instrText xml:space="preserve"> MERGEFIELD item \* MERGEFORMAT </w:instrText>
+      </w:r>
+      <w:r>
+        <w:fldChar w:fldCharType="separate"/>
+      </w:r>
+      <w:r>
+        <w:rPr>
+          <w:noProof/>
+        </w:rPr>
+        <w:t>«item»</w:t>
+      </w:r>
+      <w:r>
+        <w:rPr>
+          <w:noProof/>
+        </w:rPr>
+        <w:fldChar w:fldCharType="end"/>
+      </w:r>
       <w:r>
         <w:t xml:space="preserve"> </w:t>
       </w:r>
-      <w:fldSimple w:instr=" MERGEFIELD end:adjectives \* MERGEFORMAT ">
-        <w:r>
-          <w:rPr>
-            <w:noProof/>
-          </w:rPr>
-          <w:t>«end:adjectives»</w:t>
-        </w:r>
-      </w:fldSimple>
+      <w:r>
+        <w:fldChar w:fldCharType="begin"/>
+      </w:r>
+      <w:r>
+        <w:instrText xml:space="preserve"> MERGEFIELD end:adjectives \* MERGEF</w:instrText>
+      </w:r>
+      <w:r>
+        <w:instrText xml:space="preserve">ORMAT </w:instrText>
+      </w:r>
+      <w:r>
+        <w:fldChar w:fldCharType="separate"/>
+      </w:r>
+      <w:r>
+        <w:rPr>
+          <w:noProof/>
+        </w:rPr>
+        <w:t>«end:adjectives»</w:t>
+      </w:r>
+      <w:r>
+        <w:rPr>
+          <w:noProof/>
+        </w:rPr>
+        <w:fldChar w:fldCharType="end"/>
+      </w:r>
       <w:r>
         <w:t>mammoth from her test tube.</w:t>
       </w:r>
@@ -4371,25 +4791,51 @@
       <w:r>
         <w:t xml:space="preserve">a </w:t>
       </w:r>
-      <w:fldSimple w:instr=" MERGEFIELD hat_type \* MERGEFORMAT ">
-        <w:r>
-          <w:rPr>
-            <w:noProof/>
-          </w:rPr>
-          <w:t>«hat_type»</w:t>
-        </w:r>
-      </w:fldSimple>
+      <w:r>
+        <w:fldChar w:fldCharType="begin"/>
+      </w:r>
+      <w:r>
+        <w:instrText xml:space="preserve"> MERGEFIELD hat_type \* MERGEFORMAT </w:instrText>
+      </w:r>
+      <w:r>
+        <w:fldChar w:fldCharType="separate"/>
+      </w:r>
+      <w:r>
+        <w:rPr>
+          <w:noProof/>
+        </w:rPr>
+        <w:t>«hat_type»</w:t>
+      </w:r>
+      <w:r>
+        <w:rPr>
+          <w:noProof/>
+        </w:rPr>
+        <w:fldChar w:fldCharType="end"/>
+      </w:r>
       <w:r>
         <w:t xml:space="preserve"> one</w:t>
       </w:r>
-      <w:fldSimple w:instr=" MERGEFIELD end:adjectives \* MERGEFORMAT ">
-        <w:r>
-          <w:rPr>
-            <w:noProof/>
-          </w:rPr>
-          <w:t>«end:adjectives»</w:t>
-        </w:r>
-      </w:fldSimple>
+      <w:r>
+        <w:fldChar w:fldCharType="begin"/>
+      </w:r>
+      <w:r>
+        <w:instrText xml:space="preserve"> MERGEFIELD end:adjectives \* MERGEFORMAT </w:instrText>
+      </w:r>
+      <w:r>
+        <w:fldChar w:fldCharType="separate"/>
+      </w:r>
+      <w:r>
+        <w:rPr>
+          <w:noProof/>
+        </w:rPr>
+        <w:t>«end:adjectives»</w:t>
+      </w:r>
+      <w:r>
+        <w:rPr>
+          <w:noProof/>
+        </w:rPr>
+        <w:fldChar w:fldCharType="end"/>
+      </w:r>
       <w:r>
         <w:t>.</w:t>
       </w:r>
@@ -5256,36 +5702,75 @@
           <w:numId w:val="1"/>
         </w:numPr>
       </w:pPr>
-      <w:fldSimple w:instr=" MERGEFIELD first_name \* MERGEFORMAT ">
-        <w:r>
-          <w:rPr>
-            <w:noProof/>
-          </w:rPr>
-          <w:t>«first_name»</w:t>
-        </w:r>
-      </w:fldSimple>
+      <w:r>
+        <w:fldChar w:fldCharType="begin"/>
+      </w:r>
+      <w:r>
+        <w:instrText xml:space="preserve"> MERGEFIELD first_name \* MERGEFORMAT </w:instrText>
+      </w:r>
+      <w:r>
+        <w:fldChar w:fldCharType="separate"/>
+      </w:r>
+      <w:r>
+        <w:rPr>
+          <w:noProof/>
+        </w:rPr>
+        <w:t>«first_name»</w:t>
+      </w:r>
+      <w:r>
+        <w:rPr>
+          <w:noProof/>
+        </w:rPr>
+        <w:fldChar w:fldCharType="end"/>
+      </w:r>
       <w:r>
         <w:t xml:space="preserve"> </w:t>
       </w:r>
-      <w:fldSimple w:instr=" MERGEFIELD last_name \* MERGEFORMAT ">
-        <w:r>
-          <w:rPr>
-            <w:noProof/>
-          </w:rPr>
-          <w:t>«last_name»</w:t>
-        </w:r>
-      </w:fldSimple>
+      <w:r>
+        <w:fldChar w:fldCharType="begin"/>
+      </w:r>
+      <w:r>
+        <w:instrText xml:space="preserve"> MERGEFIELD last_name \* MERGEFORMAT </w:instrText>
+      </w:r>
+      <w:r>
+        <w:fldChar w:fldCharType="separate"/>
+      </w:r>
+      <w:r>
+        <w:rPr>
+          <w:noProof/>
+        </w:rPr>
+        <w:t>«last_name»</w:t>
+      </w:r>
+      <w:r>
+        <w:rPr>
+          <w:noProof/>
+        </w:rPr>
+        <w:fldChar w:fldCharType="end"/>
+      </w:r>
       <w:r>
         <w:br/>
       </w:r>
-      <w:fldSimple w:instr=" MERGEFIELD pronoun|capitalize \* MERGEFORMAT ">
-        <w:r>
-          <w:rPr>
-            <w:noProof/>
-          </w:rPr>
-          <w:t>«pronoun|capitalize»</w:t>
-        </w:r>
-      </w:fldSimple>
+      <w:r>
+        <w:fldChar w:fldCharType="begin"/>
+      </w:r>
+      <w:r>
+        <w:instrText xml:space="preserve"> MERGEFIELD pronoun|capitalize \* MERGEFORMAT </w:instrText>
+      </w:r>
+      <w:r>
+        <w:fldChar w:fldCharType="separate"/>
+      </w:r>
+      <w:r>
+        <w:rPr>
+          <w:noProof/>
+        </w:rPr>
+        <w:t>«pronoun|capitalize»</w:t>
+      </w:r>
+      <w:r>
+        <w:rPr>
+          <w:noProof/>
+        </w:rPr>
+        <w:fldChar w:fldCharType="end"/>
+      </w:r>
       <w:r>
         <w:t xml:space="preserve"> grades:</w:t>
       </w:r>
@@ -5298,14 +5783,27 @@
           <w:numId w:val="1"/>
         </w:numPr>
       </w:pPr>
-      <w:fldSimple w:instr=" MERGEFIELD start:classes \* MERGEFORMAT ">
-        <w:r>
-          <w:rPr>
-            <w:noProof/>
-          </w:rPr>
-          <w:t>«start:classes»</w:t>
-        </w:r>
-      </w:fldSimple>
+      <w:r>
+        <w:fldChar w:fldCharType="begin"/>
+      </w:r>
+      <w:r>
+        <w:instrText xml:space="preserve"> MERGEFIELD start:classes \* MERGEFORMAT </w:instrText>
+      </w:r>
+      <w:r>
+        <w:fldChar w:fldCharType="separate"/>
+      </w:r>
+      <w:r>
+        <w:rPr>
+          <w:noProof/>
+        </w:rPr>
+        <w:t>«start:classes»</w:t>
+      </w:r>
+      <w:r>
+        <w:rPr>
+          <w:noProof/>
+        </w:rPr>
+        <w:fldChar w:fldCharType="end"/>
+      </w:r>
     </w:p>
     <w:p>
       <w:pPr>
@@ -5315,25 +5813,51 @@
           <w:numId w:val="1"/>
         </w:numPr>
       </w:pPr>
-      <w:fldSimple w:instr=" MERGEFIELD name \* MERGEFORMAT ">
-        <w:r>
-          <w:rPr>
-            <w:noProof/>
-          </w:rPr>
-          <w:t>«name»</w:t>
-        </w:r>
-      </w:fldSimple>
+      <w:r>
+        <w:fldChar w:fldCharType="begin"/>
+      </w:r>
+      <w:r>
+        <w:instrText xml:space="preserve"> MERGEFIELD name \* MERGEFORMAT </w:instrText>
+      </w:r>
+      <w:r>
+        <w:fldChar w:fldCharType="separate"/>
+      </w:r>
+      <w:r>
+        <w:rPr>
+          <w:noProof/>
+        </w:rPr>
+        <w:t>«name»</w:t>
+      </w:r>
+      <w:r>
+        <w:rPr>
+          <w:noProof/>
+        </w:rPr>
+        <w:fldChar w:fldCharType="end"/>
+      </w:r>
       <w:r>
         <w:t xml:space="preserve">: </w:t>
       </w:r>
-      <w:fldSimple w:instr=" MERGEFIELD grade \* MERGEFORMAT ">
-        <w:r>
-          <w:rPr>
-            <w:noProof/>
-          </w:rPr>
-          <w:t>«grade»</w:t>
-        </w:r>
-      </w:fldSimple>
+      <w:r>
+        <w:fldChar w:fldCharType="begin"/>
+      </w:r>
+      <w:r>
+        <w:instrText xml:space="preserve"> MERGEFIELD grade \* MERGEFORMAT </w:instrText>
+      </w:r>
+      <w:r>
+        <w:fldChar w:fldCharType="separate"/>
+      </w:r>
+      <w:r>
+        <w:rPr>
+          <w:noProof/>
+        </w:rPr>
+        <w:t>«grade»</w:t>
+      </w:r>
+      <w:r>
+        <w:rPr>
+          <w:noProof/>
+        </w:rPr>
+        <w:fldChar w:fldCharType="end"/>
+      </w:r>
     </w:p>
     <w:p>
       <w:pPr>
@@ -5343,14 +5867,30 @@
           <w:numId w:val="1"/>
         </w:numPr>
       </w:pPr>
-      <w:fldSimple w:instr=" MERGEFIELD end:classes \* MERGEFORMAT ">
-        <w:r>
-          <w:rPr>
-            <w:noProof/>
-          </w:rPr>
-          <w:t>«end:classes»</w:t>
-        </w:r>
-      </w:fldSimple>
+      <w:r>
+        <w:fldChar w:fldCharType="begin"/>
+      </w:r>
+      <w:r>
+        <w:instrText xml:space="preserve"> MERGEFIELD end:classes \* MERG</w:instrText>
+      </w:r>
+      <w:r>
+        <w:instrText xml:space="preserve">EFORMAT </w:instrText>
+      </w:r>
+      <w:r>
+        <w:fldChar w:fldCharType="separate"/>
+      </w:r>
+      <w:r>
+        <w:rPr>
+          <w:noProof/>
+        </w:rPr>
+        <w:t>«end:classes»</w:t>
+      </w:r>
+      <w:r>
+        <w:rPr>
+          <w:noProof/>
+        </w:rPr>
+        <w:fldChar w:fldCharType="end"/>
+      </w:r>
     </w:p>
     <w:p>
       <w:pPr>
@@ -5623,62 +6163,127 @@
       <w:r>
         <w:fldChar w:fldCharType="end"/>
       </w:r>
-      <w:fldSimple w:instr=" MERGEFIELD first_name \* MERGEFORMAT ">
-        <w:r>
-          <w:rPr>
-            <w:noProof/>
-          </w:rPr>
-          <w:t>«first_name»</w:t>
-        </w:r>
-      </w:fldSimple>
+      <w:r>
+        <w:fldChar w:fldCharType="begin"/>
+      </w:r>
+      <w:r>
+        <w:instrText xml:space="preserve"> MERGEFIELD first_name \* MERGEFORMAT </w:instrText>
+      </w:r>
+      <w:r>
+        <w:fldChar w:fldCharType="separate"/>
+      </w:r>
+      <w:r>
+        <w:rPr>
+          <w:noProof/>
+        </w:rPr>
+        <w:t>«first_name»</w:t>
+      </w:r>
+      <w:r>
+        <w:rPr>
+          <w:noProof/>
+        </w:rPr>
+        <w:fldChar w:fldCharType="end"/>
+      </w:r>
       <w:r>
         <w:t xml:space="preserve"> </w:t>
       </w:r>
-      <w:fldSimple w:instr=" MERGEFIELD if:nickname \* MERGEFORMAT ">
-        <w:r>
-          <w:rPr>
-            <w:noProof/>
-          </w:rPr>
-          <w:t>«if:nickname»</w:t>
-        </w:r>
-      </w:fldSimple>
+      <w:r>
+        <w:fldChar w:fldCharType="begin"/>
+      </w:r>
+      <w:r>
+        <w:instrText xml:space="preserve"> MERGEFIELD if:nickname \* MERGEFORMAT </w:instrText>
+      </w:r>
+      <w:r>
+        <w:fldChar w:fldCharType="separate"/>
+      </w:r>
+      <w:r>
+        <w:rPr>
+          <w:noProof/>
+        </w:rPr>
+        <w:t>«if:nickname»</w:t>
+      </w:r>
+      <w:r>
+        <w:rPr>
+          <w:noProof/>
+        </w:rPr>
+        <w:fldChar w:fldCharType="end"/>
+      </w:r>
       <w:r>
         <w:t>“</w:t>
       </w:r>
-      <w:fldSimple w:instr=" MERGEFIELD nickname \* MERGEFORMAT ">
-        <w:r>
-          <w:rPr>
-            <w:noProof/>
-          </w:rPr>
-          <w:t>«nickname»</w:t>
-        </w:r>
-      </w:fldSimple>
+      <w:r>
+        <w:fldChar w:fldCharType="begin"/>
+      </w:r>
+      <w:r>
+        <w:instrText xml:space="preserve"> MERGEFIELD nickname \* MERGEFORMAT </w:instrText>
+      </w:r>
+      <w:r>
+        <w:fldChar w:fldCharType="separate"/>
+      </w:r>
+      <w:r>
+        <w:rPr>
+          <w:noProof/>
+        </w:rPr>
+        <w:t>«nickname»</w:t>
+      </w:r>
+      <w:r>
+        <w:rPr>
+          <w:noProof/>
+        </w:rPr>
+        <w:fldChar w:fldCharType="end"/>
+      </w:r>
       <w:r>
         <w:t>”</w:t>
       </w:r>
       <w:r>
         <w:t xml:space="preserve"> </w:t>
       </w:r>
-      <w:fldSimple w:instr=" MERGEFIELD end_if:nickname \* MERGEFORMAT ">
-        <w:r>
-          <w:rPr>
-            <w:noProof/>
-          </w:rPr>
-          <w:t>«end_if:nickname»</w:t>
-        </w:r>
-      </w:fldSimple>
-      <w:fldSimple w:instr=" MERGEFIELD last_name \* MERGEFORMAT ">
-        <w:r>
-          <w:rPr>
-            <w:noProof/>
-          </w:rPr>
-          <w:t>«last_name»</w:t>
-        </w:r>
-      </w:fldSimple>
       <w:r>
         <w:fldChar w:fldCharType="begin"/>
       </w:r>
       <w:r>
+        <w:instrText xml:space="preserve"> MERGEFIELD end_if:nickname \* MERGEFORMAT </w:instrText>
+      </w:r>
+      <w:r>
+        <w:fldChar w:fldCharType="separate"/>
+      </w:r>
+      <w:r>
+        <w:rPr>
+          <w:noProof/>
+        </w:rPr>
+        <w:t>«end_if:nickname»</w:t>
+      </w:r>
+      <w:r>
+        <w:rPr>
+          <w:noProof/>
+        </w:rPr>
+        <w:fldChar w:fldCharType="end"/>
+      </w:r>
+      <w:r>
+        <w:fldChar w:fldCharType="begin"/>
+      </w:r>
+      <w:r>
+        <w:instrText xml:space="preserve"> MERGEFIELD last_name \* MERGEFORMAT </w:instrText>
+      </w:r>
+      <w:r>
+        <w:fldChar w:fldCharType="separate"/>
+      </w:r>
+      <w:r>
+        <w:rPr>
+          <w:noProof/>
+        </w:rPr>
+        <w:t>«last_name»</w:t>
+      </w:r>
+      <w:r>
+        <w:rPr>
+          <w:noProof/>
+        </w:rPr>
+        <w:fldChar w:fldCharType="end"/>
+      </w:r>
+      <w:r>
+        <w:fldChar w:fldCharType="begin"/>
+      </w:r>
+      <w:r>
         <w:instrText xml:space="preserve"> MERGEFIELD end:</w:instrText>
       </w:r>
       <w:r>
@@ -5887,55 +6492,123 @@
       <w:r>
         <w:fldChar w:fldCharType="end"/>
       </w:r>
-      <w:fldSimple w:instr=" MERGEFIELD first_name \* MERGEFORMAT ">
-        <w:r>
-          <w:rPr>
-            <w:noProof/>
-          </w:rPr>
-          <w:t>«first_name»</w:t>
-        </w:r>
-      </w:fldSimple>
+      <w:r>
+        <w:fldChar w:fldCharType="begin"/>
+      </w:r>
+      <w:r>
+        <w:instrText xml:space="preserve"> MERGEFIELD first_name \* MERGEFORMAT </w:instrText>
+      </w:r>
+      <w:r>
+        <w:fldChar w:fldCharType="separate"/>
+      </w:r>
+      <w:r>
+        <w:rPr>
+          <w:noProof/>
+        </w:rPr>
+        <w:t>«first_name»</w:t>
+      </w:r>
+      <w:r>
+        <w:rPr>
+          <w:noProof/>
+        </w:rPr>
+        <w:fldChar w:fldCharType="end"/>
+      </w:r>
       <w:r>
         <w:t xml:space="preserve"> </w:t>
       </w:r>
-      <w:fldSimple w:instr=" MERGEFIELD if:nickname \* MERGEFORMAT ">
-        <w:r>
-          <w:rPr>
-            <w:noProof/>
-          </w:rPr>
-          <w:t>«if:nickname»</w:t>
-        </w:r>
-      </w:fldSimple>
+      <w:r>
+        <w:fldChar w:fldCharType="begin"/>
+      </w:r>
+      <w:r>
+        <w:instrText xml:space="preserve"> MERGEFIELD if:nickname \* MERGEFORMAT </w:instrText>
+      </w:r>
+      <w:r>
+        <w:fldChar w:fldCharType="separate"/>
+      </w:r>
+      <w:r>
+        <w:rPr>
+          <w:noProof/>
+        </w:rPr>
+        <w:t>«if:nickname»</w:t>
+      </w:r>
+      <w:r>
+        <w:rPr>
+          <w:noProof/>
+        </w:rPr>
+        <w:fldChar w:fldCharType="end"/>
+      </w:r>
       <w:r>
         <w:t>“</w:t>
       </w:r>
-      <w:fldSimple w:instr=" MERGEFIELD nickname \* MERGEFORMAT ">
-        <w:r>
-          <w:rPr>
-            <w:noProof/>
-          </w:rPr>
-          <w:t>«nickname»</w:t>
-        </w:r>
-      </w:fldSimple>
+      <w:r>
+        <w:fldChar w:fldCharType="begin"/>
+      </w:r>
+      <w:r>
+        <w:instrText xml:space="preserve"> MERGEFIELD nickname \* MERGEFORMAT </w:instrText>
+      </w:r>
+      <w:r>
+        <w:fldChar w:fldCharType="separate"/>
+      </w:r>
+      <w:r>
+        <w:rPr>
+          <w:noProof/>
+        </w:rPr>
+        <w:t>«nickname»</w:t>
+      </w:r>
+      <w:r>
+        <w:rPr>
+          <w:noProof/>
+        </w:rPr>
+        <w:fldChar w:fldCharType="end"/>
+      </w:r>
       <w:r>
         <w:t xml:space="preserve">” </w:t>
       </w:r>
-      <w:fldSimple w:instr=" MERGEFIELD end_if:nickname \* MERGEFORMAT ">
-        <w:r>
-          <w:rPr>
-            <w:noProof/>
-          </w:rPr>
-          <w:t>«end_if:nickname»</w:t>
-        </w:r>
-      </w:fldSimple>
-      <w:fldSimple w:instr=" MERGEFIELD last_name \* MERGEFORMAT ">
-        <w:r>
-          <w:rPr>
-            <w:noProof/>
-          </w:rPr>
-          <w:t>«last_name»</w:t>
-        </w:r>
-      </w:fldSimple>
+      <w:r>
+        <w:fldChar w:fldCharType="begin"/>
+      </w:r>
+      <w:r>
+        <w:instrText xml:space="preserve"> MERGEFIELD end_if:nickname \* MERGEFORMAT </w:instrText>
+      </w:r>
+      <w:r>
+        <w:fldChar w:fldCharType="separate"/>
+      </w:r>
+      <w:r>
+        <w:rPr>
+          <w:noProof/>
+        </w:rPr>
+        <w:t>«end_if:nickname»</w:t>
+      </w:r>
+      <w:r>
+        <w:rPr>
+          <w:noProof/>
+        </w:rPr>
+        <w:fldChar w:fldCharType="end"/>
+      </w:r>
+      <w:r>
+        <w:fldChar w:fldCharType="begin"/>
+      </w:r>
+      <w:r>
+        <w:instrText xml:space="preserve"> MERGEFIE</w:instrText>
+      </w:r>
+      <w:r>
+        <w:instrText xml:space="preserve">LD last_name \* MERGEFORMAT </w:instrText>
+      </w:r>
+      <w:r>
+        <w:fldChar w:fldCharType="separate"/>
+      </w:r>
+      <w:r>
+        <w:rPr>
+          <w:noProof/>
+        </w:rPr>
+        <w:t>«last_name»</w:t>
+      </w:r>
+      <w:r>
+        <w:rPr>
+          <w:noProof/>
+        </w:rPr>
+        <w:fldChar w:fldCharType="end"/>
+      </w:r>
       <w:r>
         <w:fldChar w:fldCharType="begin"/>
       </w:r>
@@ -6172,7 +6845,7 @@
               <w:noProof/>
               <w:color w:val="595959" w:themeColor="text1" w:themeTint="A6"/>
             </w:rPr>
-            <w:t>10</w:t>
+            <w:t>8</w:t>
           </w:r>
           <w:r>
             <w:rPr>
@@ -9149,14 +9822,14 @@
     <w:charset w:val="00"/>
     <w:family w:val="auto"/>
     <w:pitch w:val="variable"/>
-    <w:sig w:usb0="E0002AFF" w:usb1="C0007841" w:usb2="00000009" w:usb3="00000000" w:csb0="000001FF" w:csb1="00000000"/>
+    <w:sig w:usb0="00000003" w:usb1="00000000" w:usb2="00000000" w:usb3="00000000" w:csb0="00000001" w:csb1="00000000"/>
   </w:font>
   <w:font w:name="Courier New">
     <w:panose1 w:val="02070309020205020404"/>
     <w:charset w:val="00"/>
     <w:family w:val="auto"/>
     <w:pitch w:val="variable"/>
-    <w:sig w:usb0="E0002AFF" w:usb1="C0007843" w:usb2="00000009" w:usb3="00000000" w:csb0="000001FF" w:csb1="00000000"/>
+    <w:sig w:usb0="00000003" w:usb1="00000000" w:usb2="00000000" w:usb3="00000000" w:csb0="00000001" w:csb1="00000000"/>
   </w:font>
   <w:font w:name="Wingdings">
     <w:panose1 w:val="05000000000000000000"/>
@@ -9212,26 +9885,30 @@
     <w:charset w:val="00"/>
     <w:family w:val="auto"/>
     <w:pitch w:val="variable"/>
-    <w:sig w:usb0="E00002FF" w:usb1="400004FF" w:usb2="00000000" w:usb3="00000000" w:csb0="0000019F" w:csb1="00000000"/>
+    <w:sig w:usb0="00000003" w:usb1="00000000" w:usb2="00000000" w:usb3="00000000" w:csb0="00000001" w:csb1="00000000"/>
   </w:font>
   <w:font w:name="Arial">
     <w:panose1 w:val="020B0604020202020204"/>
     <w:charset w:val="00"/>
     <w:family w:val="auto"/>
     <w:pitch w:val="variable"/>
-    <w:sig w:usb0="E0002AFF" w:usb1="C0007843" w:usb2="00000009" w:usb3="00000000" w:csb0="000001FF" w:csb1="00000000"/>
+    <w:sig w:usb0="00000003" w:usb1="00000000" w:usb2="00000000" w:usb3="00000000" w:csb0="00000001" w:csb1="00000000"/>
   </w:font>
   <w:font w:name="ＭＳ 明朝">
-    <w:charset w:val="4E"/>
-    <w:family w:val="auto"/>
-    <w:pitch w:val="variable"/>
-    <w:sig w:usb0="E00002FF" w:usb1="6AC7FDFB" w:usb2="00000012" w:usb3="00000000" w:csb0="0002009F" w:csb1="00000000"/>
+    <w:panose1 w:val="00000000000000000000"/>
+    <w:charset w:val="80"/>
+    <w:family w:val="roman"/>
+    <w:notTrueType/>
+    <w:pitch w:val="fixed"/>
+    <w:sig w:usb0="00000001" w:usb1="08070000" w:usb2="00000010" w:usb3="00000000" w:csb0="00020000" w:csb1="00000000"/>
   </w:font>
   <w:font w:name="ＭＳ ゴシック">
-    <w:charset w:val="4E"/>
-    <w:family w:val="auto"/>
-    <w:pitch w:val="variable"/>
-    <w:sig w:usb0="E00002FF" w:usb1="6AC7FDFB" w:usb2="00000012" w:usb3="00000000" w:csb0="0002009F" w:csb1="00000000"/>
+    <w:panose1 w:val="00000000000000000000"/>
+    <w:charset w:val="80"/>
+    <w:family w:val="modern"/>
+    <w:notTrueType/>
+    <w:pitch w:val="fixed"/>
+    <w:sig w:usb0="00000001" w:usb1="08070000" w:usb2="00000010" w:usb3="00000000" w:csb0="00020000" w:csb1="00000000"/>
   </w:font>
 </w:fonts>
 </file>
@@ -10030,7 +10707,7 @@
 </file>
 
 <file path=customXml/itemProps1.xml><?xml version="1.0" encoding="utf-8"?>
-<ds:datastoreItem xmlns:ds="http://schemas.openxmlformats.org/officeDocument/2006/customXml" ds:itemID="{250C96A3-F67A-AB47-91F8-1A9A2C1CEB19}">
+<ds:datastoreItem xmlns:ds="http://schemas.openxmlformats.org/officeDocument/2006/customXml" ds:itemID="{F0E1DCAE-ADE6-DB49-B9FD-136E338D841F}">
   <ds:schemaRefs>
     <ds:schemaRef ds:uri="http://schemas.openxmlformats.org/officeDocument/2006/bibliography"/>
   </ds:schemaRefs>

</xml_diff>

<commit_message>
Update TOC in documentation
</commit_message>
<xml_diff>
--- a/docs/creating_templates.docx
+++ b/docs/creating_templates.docx
@@ -106,7 +106,7 @@
         <w:rPr>
           <w:noProof/>
         </w:rPr>
-        <w:instrText xml:space="preserve"> PAGEREF _Toc293634984 \h </w:instrText>
+        <w:instrText xml:space="preserve"> PAGEREF _Toc315541843 \h </w:instrText>
       </w:r>
       <w:r>
         <w:rPr>
@@ -165,7 +165,7 @@
         <w:rPr>
           <w:noProof/>
         </w:rPr>
-        <w:instrText xml:space="preserve"> PAGEREF _Toc293634985 \h </w:instrText>
+        <w:instrText xml:space="preserve"> PAGEREF _Toc315541844 \h </w:instrText>
       </w:r>
       <w:r>
         <w:rPr>
@@ -224,7 +224,7 @@
         <w:rPr>
           <w:noProof/>
         </w:rPr>
-        <w:instrText xml:space="preserve"> PAGEREF _Toc293634986 \h </w:instrText>
+        <w:instrText xml:space="preserve"> PAGEREF _Toc315541845 \h </w:instrText>
       </w:r>
       <w:r>
         <w:rPr>
@@ -249,6 +249,8 @@
         </w:rPr>
         <w:fldChar w:fldCharType="end"/>
       </w:r>
+      <w:bookmarkStart w:id="0" w:name="_GoBack"/>
+      <w:bookmarkEnd w:id="0"/>
     </w:p>
     <w:p>
       <w:pPr>
@@ -283,7 +285,7 @@
         <w:rPr>
           <w:noProof/>
         </w:rPr>
-        <w:instrText xml:space="preserve"> PAGEREF _Toc293634987 \h </w:instrText>
+        <w:instrText xml:space="preserve"> PAGEREF _Toc315541846 \h </w:instrText>
       </w:r>
       <w:r>
         <w:rPr>
@@ -342,7 +344,7 @@
         <w:rPr>
           <w:noProof/>
         </w:rPr>
-        <w:instrText xml:space="preserve"> PAGEREF _Toc293634988 \h </w:instrText>
+        <w:instrText xml:space="preserve"> PAGEREF _Toc315541847 \h </w:instrText>
       </w:r>
       <w:r>
         <w:rPr>
@@ -401,7 +403,7 @@
         <w:rPr>
           <w:noProof/>
         </w:rPr>
-        <w:instrText xml:space="preserve"> PAGEREF _Toc293634989 \h </w:instrText>
+        <w:instrText xml:space="preserve"> PAGEREF _Toc315541848 \h </w:instrText>
       </w:r>
       <w:r>
         <w:rPr>
@@ -460,7 +462,7 @@
         <w:rPr>
           <w:noProof/>
         </w:rPr>
-        <w:instrText xml:space="preserve"> PAGEREF _Toc293634990 \h </w:instrText>
+        <w:instrText xml:space="preserve"> PAGEREF _Toc315541849 \h </w:instrText>
       </w:r>
       <w:r>
         <w:rPr>
@@ -519,7 +521,7 @@
         <w:rPr>
           <w:noProof/>
         </w:rPr>
-        <w:instrText xml:space="preserve"> PAGEREF _Toc293634991 \h </w:instrText>
+        <w:instrText xml:space="preserve"> PAGEREF _Toc315541850 \h </w:instrText>
       </w:r>
       <w:r>
         <w:rPr>
@@ -578,7 +580,7 @@
         <w:rPr>
           <w:noProof/>
         </w:rPr>
-        <w:instrText xml:space="preserve"> PAGEREF _Toc293634992 \h </w:instrText>
+        <w:instrText xml:space="preserve"> PAGEREF _Toc315541851 \h </w:instrText>
       </w:r>
       <w:r>
         <w:rPr>
@@ -596,6 +598,65 @@
           <w:noProof/>
         </w:rPr>
         <w:t>8</w:t>
+      </w:r>
+      <w:r>
+        <w:rPr>
+          <w:noProof/>
+        </w:rPr>
+        <w:fldChar w:fldCharType="end"/>
+      </w:r>
+    </w:p>
+    <w:p>
+      <w:pPr>
+        <w:pStyle w:val="TOC2"/>
+        <w:tabs>
+          <w:tab w:val="right" w:leader="dot" w:pos="8630"/>
+        </w:tabs>
+        <w:rPr>
+          <w:noProof/>
+          <w:lang w:eastAsia="ja-JP"/>
+        </w:rPr>
+      </w:pPr>
+      <w:r>
+        <w:rPr>
+          <w:noProof/>
+        </w:rPr>
+        <w:t>Basic Arithmetic Operations</w:t>
+      </w:r>
+      <w:r>
+        <w:rPr>
+          <w:noProof/>
+        </w:rPr>
+        <w:tab/>
+      </w:r>
+      <w:r>
+        <w:rPr>
+          <w:noProof/>
+        </w:rPr>
+        <w:fldChar w:fldCharType="begin"/>
+      </w:r>
+      <w:r>
+        <w:rPr>
+          <w:noProof/>
+        </w:rPr>
+        <w:instrText xml:space="preserve"> PAGEREF _Toc315541852 \h </w:instrText>
+      </w:r>
+      <w:r>
+        <w:rPr>
+          <w:noProof/>
+        </w:rPr>
+      </w:r>
+      <w:r>
+        <w:rPr>
+          <w:noProof/>
+        </w:rPr>
+        <w:fldChar w:fldCharType="separate"/>
+      </w:r>
+      <w:r>
+        <w:rPr>
+          <w:noProof/>
+        </w:rPr>
+        <w:t>9</w:t>
       </w:r>
       <w:r>
         <w:rPr>
@@ -637,7 +698,7 @@
         <w:rPr>
           <w:noProof/>
         </w:rPr>
-        <w:instrText xml:space="preserve"> PAGEREF _Toc293634993 \h </w:instrText>
+        <w:instrText xml:space="preserve"> PAGEREF _Toc315541853 \h </w:instrText>
       </w:r>
       <w:r>
         <w:rPr>
@@ -696,7 +757,7 @@
         <w:rPr>
           <w:noProof/>
         </w:rPr>
-        <w:instrText xml:space="preserve"> PAGEREF _Toc293634994 \h </w:instrText>
+        <w:instrText xml:space="preserve"> PAGEREF _Toc315541854 \h </w:instrText>
       </w:r>
       <w:r>
         <w:rPr>
@@ -755,7 +816,7 @@
         <w:rPr>
           <w:noProof/>
         </w:rPr>
-        <w:instrText xml:space="preserve"> PAGEREF _Toc293634995 \h </w:instrText>
+        <w:instrText xml:space="preserve"> PAGEREF _Toc315541855 \h </w:instrText>
       </w:r>
       <w:r>
         <w:rPr>
@@ -814,7 +875,7 @@
         <w:rPr>
           <w:noProof/>
         </w:rPr>
-        <w:instrText xml:space="preserve"> PAGEREF _Toc293634996 \h </w:instrText>
+        <w:instrText xml:space="preserve"> PAGEREF _Toc315541856 \h </w:instrText>
       </w:r>
       <w:r>
         <w:rPr>
@@ -873,7 +934,7 @@
         <w:rPr>
           <w:noProof/>
         </w:rPr>
-        <w:instrText xml:space="preserve"> PAGEREF _Toc293634997 \h </w:instrText>
+        <w:instrText xml:space="preserve"> PAGEREF _Toc315541857 \h </w:instrText>
       </w:r>
       <w:r>
         <w:rPr>
@@ -932,7 +993,7 @@
         <w:rPr>
           <w:noProof/>
         </w:rPr>
-        <w:instrText xml:space="preserve"> PAGEREF _Toc293634998 \h </w:instrText>
+        <w:instrText xml:space="preserve"> PAGEREF _Toc315541858 \h </w:instrText>
       </w:r>
       <w:r>
         <w:rPr>
@@ -991,7 +1052,7 @@
         <w:rPr>
           <w:noProof/>
         </w:rPr>
-        <w:instrText xml:space="preserve"> PAGEREF _Toc293634999 \h </w:instrText>
+        <w:instrText xml:space="preserve"> PAGEREF _Toc315541859 \h </w:instrText>
       </w:r>
       <w:r>
         <w:rPr>
@@ -1050,7 +1111,7 @@
         <w:rPr>
           <w:noProof/>
         </w:rPr>
-        <w:instrText xml:space="preserve"> PAGEREF _Toc293635000 \h </w:instrText>
+        <w:instrText xml:space="preserve"> PAGEREF _Toc315541860 \h </w:instrText>
       </w:r>
       <w:r>
         <w:rPr>
@@ -1092,11 +1153,11 @@
       <w:pPr>
         <w:pStyle w:val="Heading1"/>
       </w:pPr>
-      <w:bookmarkStart w:id="0" w:name="_Toc293634984"/>
+      <w:bookmarkStart w:id="1" w:name="_Toc315541843"/>
       <w:r>
         <w:t>The Data Set</w:t>
       </w:r>
-      <w:bookmarkEnd w:id="0"/>
+      <w:bookmarkEnd w:id="1"/>
     </w:p>
     <w:p>
       <w:r>
@@ -1126,11 +1187,11 @@
       <w:pPr>
         <w:pStyle w:val="Heading2"/>
       </w:pPr>
-      <w:bookmarkStart w:id="1" w:name="_Toc293634985"/>
+      <w:bookmarkStart w:id="2" w:name="_Toc315541844"/>
       <w:r>
         <w:t>An Example JSON Data Set</w:t>
       </w:r>
-      <w:bookmarkEnd w:id="1"/>
+      <w:bookmarkEnd w:id="2"/>
     </w:p>
     <w:p>
       <w:r>
@@ -1459,11 +1520,11 @@
       <w:pPr>
         <w:pStyle w:val="Heading2"/>
       </w:pPr>
-      <w:bookmarkStart w:id="2" w:name="_Toc293634986"/>
+      <w:bookmarkStart w:id="3" w:name="_Toc315541845"/>
       <w:r>
         <w:t>A JSON Reference Data Set</w:t>
       </w:r>
-      <w:bookmarkEnd w:id="2"/>
+      <w:bookmarkEnd w:id="3"/>
     </w:p>
     <w:p>
       <w:pPr>
@@ -2026,11 +2087,11 @@
       <w:pPr>
         <w:pStyle w:val="Heading2"/>
       </w:pPr>
-      <w:bookmarkStart w:id="3" w:name="_Toc293634987"/>
+      <w:bookmarkStart w:id="4" w:name="_Toc315541846"/>
       <w:r>
         <w:t>Accessing the Data Set: Finding Variable Names</w:t>
       </w:r>
-      <w:bookmarkEnd w:id="3"/>
+      <w:bookmarkEnd w:id="4"/>
     </w:p>
     <w:p>
       <w:r>
@@ -2064,11 +2125,11 @@
       <w:pPr>
         <w:pStyle w:val="Heading1"/>
       </w:pPr>
-      <w:bookmarkStart w:id="4" w:name="_Toc293634988"/>
+      <w:bookmarkStart w:id="5" w:name="_Toc315541847"/>
       <w:r>
         <w:t>Creating MergeFields in Microsoft Word</w:t>
       </w:r>
-      <w:bookmarkEnd w:id="4"/>
+      <w:bookmarkEnd w:id="5"/>
     </w:p>
     <w:p>
       <w:r>
@@ -2198,11 +2259,11 @@
       <w:pPr>
         <w:pStyle w:val="Heading2"/>
       </w:pPr>
-      <w:bookmarkStart w:id="5" w:name="_Toc293634989"/>
+      <w:bookmarkStart w:id="6" w:name="_Toc315541848"/>
       <w:r>
         <w:t>Editing an Existing MergeField</w:t>
       </w:r>
-      <w:bookmarkEnd w:id="5"/>
+      <w:bookmarkEnd w:id="6"/>
     </w:p>
     <w:p>
       <w:r>
@@ -2472,11 +2533,11 @@
       <w:pPr>
         <w:pStyle w:val="Heading1"/>
       </w:pPr>
-      <w:bookmarkStart w:id="6" w:name="_Toc293634990"/>
+      <w:bookmarkStart w:id="7" w:name="_Toc315541849"/>
       <w:r>
         <w:t>Basic MergeField Substitution</w:t>
       </w:r>
-      <w:bookmarkEnd w:id="6"/>
+      <w:bookmarkEnd w:id="7"/>
     </w:p>
     <w:p>
       <w:r>
@@ -2516,118 +2577,63 @@
       <w:pPr>
         <w:pStyle w:val="Examples"/>
       </w:pPr>
-      <w:r>
-        <w:fldChar w:fldCharType="begin"/>
-      </w:r>
-      <w:r>
-        <w:instrText xml:space="preserve"> MERGEFIELD a_basic_string \* ME</w:instrText>
-      </w:r>
-      <w:r>
-        <w:instrText xml:space="preserve">RGEFORMAT </w:instrText>
-      </w:r>
-      <w:r>
-        <w:fldChar w:fldCharType="separate"/>
-      </w:r>
-      <w:r>
-        <w:rPr>
-          <w:noProof/>
-        </w:rPr>
-        <w:t>«a_basic_string»</w:t>
-      </w:r>
-      <w:r>
-        <w:rPr>
-          <w:noProof/>
-        </w:rPr>
-        <w:fldChar w:fldCharType="end"/>
-      </w:r>
+      <w:fldSimple w:instr=" MERGEFIELD a_basic_string \* MERGEFORMAT ">
+        <w:r>
+          <w:rPr>
+            <w:noProof/>
+          </w:rPr>
+          <w:t>«a_basic_string»</w:t>
+        </w:r>
+      </w:fldSimple>
     </w:p>
     <w:p>
       <w:pPr>
         <w:pStyle w:val="Examples"/>
       </w:pPr>
-      <w:r>
-        <w:fldChar w:fldCharType="begin"/>
-      </w:r>
-      <w:r>
-        <w:instrText xml:space="preserve"> MERGEFIELD a_basic_integer \* MERGEFORMAT </w:instrText>
-      </w:r>
-      <w:r>
-        <w:fldChar w:fldCharType="separate"/>
-      </w:r>
-      <w:r>
-        <w:rPr>
-          <w:noProof/>
-        </w:rPr>
-        <w:t>«a_basic_integer»</w:t>
-      </w:r>
-      <w:r>
-        <w:rPr>
-          <w:noProof/>
-        </w:rPr>
-        <w:fldChar w:fldCharType="end"/>
-      </w:r>
+      <w:fldSimple w:instr=" MERGEFIELD a_basic_integer \* MERGEFORMAT ">
+        <w:r>
+          <w:rPr>
+            <w:noProof/>
+          </w:rPr>
+          <w:t>«a_basic_integer»</w:t>
+        </w:r>
+      </w:fldSimple>
     </w:p>
     <w:p>
       <w:pPr>
         <w:pStyle w:val="Examples"/>
       </w:pPr>
-      <w:r>
-        <w:fldChar w:fldCharType="begin"/>
-      </w:r>
-      <w:r>
-        <w:instrText xml:space="preserve"> MERGEFIELD a_basic_boolean \* MERGEFORMAT </w:instrText>
-      </w:r>
-      <w:r>
-        <w:fldChar w:fldCharType="separate"/>
-      </w:r>
-      <w:r>
-        <w:rPr>
-          <w:noProof/>
-        </w:rPr>
-        <w:t>«a_basic_boolean»</w:t>
-      </w:r>
-      <w:r>
-        <w:rPr>
-          <w:noProof/>
-        </w:rPr>
-        <w:fldChar w:fldCharType="end"/>
-      </w:r>
+      <w:fldSimple w:instr=" MERGEFIELD a_basic_boolean \* MERGEFORMAT ">
+        <w:r>
+          <w:rPr>
+            <w:noProof/>
+          </w:rPr>
+          <w:t>«a_basic_boolean»</w:t>
+        </w:r>
+      </w:fldSimple>
     </w:p>
     <w:p>
       <w:pPr>
         <w:pStyle w:val="Examples"/>
       </w:pPr>
-      <w:r>
-        <w:fldChar w:fldCharType="begin"/>
-      </w:r>
-      <w:r>
-        <w:instrText xml:space="preserve"> MERGEFIELD a_basic_float \* MERGEFORMAT </w:instrText>
-      </w:r>
-      <w:r>
-        <w:fldChar w:fldCharType="separate"/>
-      </w:r>
-      <w:r>
-        <w:rPr>
-          <w:noProof/>
-        </w:rPr>
-        <w:t>«a_basic_float»</w:t>
-      </w:r>
-      <w:r>
-        <w:rPr>
-          <w:noProof/>
-        </w:rPr>
-        <w:fldChar w:fldCharType="end"/>
-      </w:r>
+      <w:fldSimple w:instr=" MERGEFIELD a_basic_float \* MERGEFORMAT ">
+        <w:r>
+          <w:rPr>
+            <w:noProof/>
+          </w:rPr>
+          <w:t>«a_basic_float»</w:t>
+        </w:r>
+      </w:fldSimple>
     </w:p>
     <w:p>
       <w:pPr>
         <w:pStyle w:val="Heading2"/>
       </w:pPr>
-      <w:bookmarkStart w:id="7" w:name="_Toc293634991"/>
+      <w:bookmarkStart w:id="8" w:name="_Toc315541850"/>
       <w:r>
         <w:t>Inline Basic MergeFields</w:t>
       </w:r>
-      <w:bookmarkEnd w:id="7"/>
+      <w:bookmarkEnd w:id="8"/>
     </w:p>
     <w:p>
       <w:r>
@@ -2652,27 +2658,14 @@
       <w:r>
         <w:t xml:space="preserve">, a gentle fellow by the name of </w:t>
       </w:r>
-      <w:r>
-        <w:fldChar w:fldCharType="begin"/>
-      </w:r>
-      <w:r>
-        <w:instrText xml:space="preserve"> MERGEFIELD a_basic_string \* MERGEFORMAT </w:instrText>
-      </w:r>
-      <w:r>
-        <w:fldChar w:fldCharType="separate"/>
-      </w:r>
-      <w:r>
-        <w:rPr>
-          <w:noProof/>
-        </w:rPr>
-        <w:t>«a_basic_string»</w:t>
-      </w:r>
-      <w:r>
-        <w:rPr>
-          <w:noProof/>
-        </w:rPr>
-        <w:fldChar w:fldCharType="end"/>
-      </w:r>
+      <w:fldSimple w:instr=" MERGEFIELD a_basic_string \* MERGEFORMAT ">
+        <w:r>
+          <w:rPr>
+            <w:noProof/>
+          </w:rPr>
+          <w:t>«a_basic_string»</w:t>
+        </w:r>
+      </w:fldSimple>
       <w:r>
         <w:t xml:space="preserve">, </w:t>
       </w:r>
@@ -2682,27 +2675,14 @@
       <w:r>
         <w:t xml:space="preserve">pinned </w:t>
       </w:r>
-      <w:r>
-        <w:fldChar w:fldCharType="begin"/>
-      </w:r>
-      <w:r>
-        <w:instrText xml:space="preserve"> MERGEFIELD a_basic_integer \* MERGEFORMAT </w:instrText>
-      </w:r>
-      <w:r>
-        <w:fldChar w:fldCharType="separate"/>
-      </w:r>
-      <w:r>
-        <w:rPr>
-          <w:noProof/>
-        </w:rPr>
-        <w:t>«a_basic_integer»</w:t>
-      </w:r>
-      <w:r>
-        <w:rPr>
-          <w:noProof/>
-        </w:rPr>
-        <w:fldChar w:fldCharType="end"/>
-      </w:r>
+      <w:fldSimple w:instr=" MERGEFIELD a_basic_integer \* MERGEFORMAT ">
+        <w:r>
+          <w:rPr>
+            <w:noProof/>
+          </w:rPr>
+          <w:t>«a_basic_integer»</w:t>
+        </w:r>
+      </w:fldSimple>
       <w:r>
         <w:t xml:space="preserve"> hats.</w:t>
       </w:r>
@@ -2711,11 +2691,11 @@
       <w:pPr>
         <w:pStyle w:val="Heading2"/>
       </w:pPr>
-      <w:bookmarkStart w:id="8" w:name="_Toc293634992"/>
+      <w:bookmarkStart w:id="9" w:name="_Toc315541851"/>
       <w:r>
         <w:t>Filters on String Values</w:t>
       </w:r>
-      <w:bookmarkEnd w:id="8"/>
+      <w:bookmarkEnd w:id="9"/>
     </w:p>
     <w:p>
       <w:r>
@@ -3422,109 +3402,63 @@
       <w:pPr>
         <w:pStyle w:val="Examples"/>
       </w:pPr>
-      <w:r>
-        <w:fldChar w:fldCharType="begin"/>
-      </w:r>
-      <w:r>
-        <w:instrText xml:space="preserve"> MERGEFIELD a_basic_string|capitalize|reverse \* MERGEFORMAT </w:instrText>
-      </w:r>
-      <w:r>
-        <w:fldChar w:fldCharType="separate"/>
-      </w:r>
-      <w:r>
-        <w:rPr>
-          <w:noProof/>
-        </w:rPr>
-        <w:t>«a_basic_string|capitalize|reverse»</w:t>
-      </w:r>
-      <w:r>
-        <w:rPr>
-          <w:noProof/>
-        </w:rPr>
-        <w:fldChar w:fldCharType="end"/>
-      </w:r>
-    </w:p>
-    <w:p>
-      <w:pPr>
-        <w:pStyle w:val="Examples"/>
-        <w:rPr>
-          <w:noProof/>
-        </w:rPr>
-      </w:pPr>
-      <w:r>
-        <w:fldChar w:fldCharType="begin"/>
-      </w:r>
-      <w:r>
-        <w:instrText xml:space="preserve"> MERGEFIELD a_basic_integer|downcase \* MERGEFORMAT </w:instrText>
-      </w:r>
-      <w:r>
-        <w:fldChar w:fldCharType="separate"/>
-      </w:r>
-      <w:r>
-        <w:rPr>
-          <w:noProof/>
-        </w:rPr>
-        <w:t>«a_basic_integer|downcase»</w:t>
-      </w:r>
-      <w:r>
-        <w:rPr>
-          <w:noProof/>
-        </w:rPr>
-        <w:fldChar w:fldCharType="end"/>
-      </w:r>
-    </w:p>
-    <w:p>
-      <w:pPr>
-        <w:pStyle w:val="Heading2"/>
-      </w:pPr>
-      <w:r>
-        <w:t xml:space="preserve">Basic </w:t>
-      </w:r>
-      <w:r>
-        <w:t>Arithmetic Operations</w:t>
-      </w:r>
-    </w:p>
-    <w:p>
-      <w:r>
-        <w:t>You can perform basic arithmetic operations within a mergefield, using either hardcoded numeric values or variable names.  The operators allowed are + (addition), - (subtraction), * (multiplication), and / (division).  The usual order of precedence applies with these operators, and you can use parenthesis to control that precedence.</w:t>
-      </w:r>
-    </w:p>
-    <w:p>
-      <w:pPr>
-        <w:pStyle w:val="Heading3"/>
-      </w:pPr>
-      <w:r>
-        <w:t>Example</w:t>
-      </w:r>
-      <w:r>
-        <w:t>s</w:t>
-      </w:r>
-      <w:r>
-        <w:t>:</w:t>
-      </w:r>
-    </w:p>
-    <w:p>
-      <w:pPr>
-        <w:pStyle w:val="Examples"/>
-      </w:pPr>
-      <w:fldSimple w:instr=" MERGEFIELD 25 * 6 \* MERGEFORMAT ">
+      <w:fldSimple w:instr=" MERGEFIELD a_basic_string|capitalize|reverse \* MERGEFORMAT ">
         <w:r>
           <w:rPr>
             <w:noProof/>
           </w:rPr>
-          <w:t>«25 * 6»</w:t>
+          <w:t>«a_basic_string|capitalize|reverse»</w:t>
         </w:r>
       </w:fldSimple>
     </w:p>
     <w:p>
       <w:pPr>
         <w:pStyle w:val="Examples"/>
+        <w:rPr>
+          <w:noProof/>
+        </w:rPr>
+      </w:pPr>
+      <w:fldSimple w:instr=" MERGEFIELD a_basic_integer|downcase \* MERGEFORMAT ">
+        <w:r>
+          <w:rPr>
+            <w:noProof/>
+          </w:rPr>
+          <w:t>«a_basic_integer|downcase»</w:t>
+        </w:r>
+      </w:fldSimple>
+    </w:p>
+    <w:p>
+      <w:pPr>
+        <w:pStyle w:val="Heading2"/>
+      </w:pPr>
+      <w:bookmarkStart w:id="10" w:name="_Toc315541852"/>
+      <w:r>
+        <w:t>Basic Arithmetic Operations</w:t>
+      </w:r>
+      <w:bookmarkEnd w:id="10"/>
+    </w:p>
+    <w:p>
+      <w:r>
+        <w:t>You can perform basic arithmetic operations within a mergefield, using either hardcoded numeric values or variable names.  The operators allowed are + (addition), - (subtraction), * (multiplication), and / (division).  The usual order of precedence applies with these operators, and you can use parenthesis to control that precedence.</w:t>
+      </w:r>
+    </w:p>
+    <w:p>
+      <w:pPr>
+        <w:pStyle w:val="Heading3"/>
+      </w:pPr>
+      <w:r>
+        <w:t>Examples:</w:t>
+      </w:r>
+    </w:p>
+    <w:p>
+      <w:pPr>
+        <w:pStyle w:val="Examples"/>
       </w:pPr>
       <w:r>
         <w:fldChar w:fldCharType="begin"/>
       </w:r>
       <w:r>
-        <w:instrText xml:space="preserve"> MERGEFIELD 8.3 + 5.232 \* MERGEFORMAT </w:instrText>
+        <w:instrText xml:space="preserve"> MERGEFIELD 25 * 6 \* MERGEFORMAT </w:instrText>
       </w:r>
       <w:r>
         <w:fldChar w:fldCharType="separate"/>
@@ -3533,18 +3467,12 @@
         <w:rPr>
           <w:noProof/>
         </w:rPr>
-        <w:t>«</w:t>
-      </w:r>
-      <w:r>
-        <w:t>8.3 + 5.232</w:t>
-      </w:r>
-      <w:r>
-        <w:rPr>
-          <w:noProof/>
-        </w:rPr>
-        <w:t>»</w:t>
-      </w:r>
-      <w:r>
+        <w:t>«25 * 6»</w:t>
+      </w:r>
+      <w:r>
+        <w:rPr>
+          <w:noProof/>
+        </w:rPr>
         <w:fldChar w:fldCharType="end"/>
       </w:r>
     </w:p>
@@ -3552,6 +3480,28 @@
       <w:pPr>
         <w:pStyle w:val="Examples"/>
       </w:pPr>
+      <w:fldSimple w:instr=" MERGEFIELD 8.3 + 5.232 \* MERGEFORMAT ">
+        <w:r>
+          <w:rPr>
+            <w:noProof/>
+          </w:rPr>
+          <w:t>«</w:t>
+        </w:r>
+        <w:r>
+          <w:t>8.3 + 5.232</w:t>
+        </w:r>
+        <w:r>
+          <w:rPr>
+            <w:noProof/>
+          </w:rPr>
+          <w:t>»</w:t>
+        </w:r>
+      </w:fldSimple>
+    </w:p>
+    <w:p>
+      <w:pPr>
+        <w:pStyle w:val="Examples"/>
+      </w:pPr>
       <w:r>
         <w:fldChar w:fldCharType="begin"/>
       </w:r>
@@ -3584,57 +3534,33 @@
       <w:pPr>
         <w:pStyle w:val="Examples"/>
       </w:pPr>
-      <w:r>
-        <w:fldChar w:fldCharType="begin"/>
-      </w:r>
-      <w:r>
-        <w:instrText xml:space="preserve"> MERGEFIELD </w:instrText>
-      </w:r>
-      <w:r>
-        <w:instrText>(</w:instrText>
-      </w:r>
-      <w:r>
-        <w:instrText>hair.length * 2) + head.height</w:instrText>
-      </w:r>
-      <w:r>
-        <w:instrText>)</w:instrText>
-      </w:r>
-      <w:r>
-        <w:instrText xml:space="preserve"> \* MERGEFORMAT </w:instrText>
-      </w:r>
-      <w:r>
-        <w:fldChar w:fldCharType="separate"/>
-      </w:r>
-      <w:r>
-        <w:rPr>
-          <w:noProof/>
-        </w:rPr>
-        <w:t>«(</w:t>
-      </w:r>
-      <w:r>
-        <w:t>hair.length * 2) + head.height</w:t>
-      </w:r>
-      <w:r>
-        <w:rPr>
-          <w:noProof/>
-        </w:rPr>
-        <w:t>»</w:t>
-      </w:r>
-      <w:r>
-        <w:fldChar w:fldCharType="end"/>
-      </w:r>
+      <w:fldSimple w:instr=" MERGEFIELD (hair.length * 2) + head.height) \* MERGEFORMAT ">
+        <w:r>
+          <w:rPr>
+            <w:noProof/>
+          </w:rPr>
+          <w:t>«(</w:t>
+        </w:r>
+        <w:r>
+          <w:t>hair.length * 2) + head.height</w:t>
+        </w:r>
+        <w:r>
+          <w:rPr>
+            <w:noProof/>
+          </w:rPr>
+          <w:t>»</w:t>
+        </w:r>
+      </w:fldSimple>
     </w:p>
     <w:p>
       <w:pPr>
         <w:pStyle w:val="Heading1"/>
       </w:pPr>
-      <w:bookmarkStart w:id="9" w:name="_Toc293634993"/>
-      <w:bookmarkStart w:id="10" w:name="_GoBack"/>
-      <w:bookmarkEnd w:id="10"/>
+      <w:bookmarkStart w:id="11" w:name="_Toc315541853"/>
       <w:r>
         <w:t>Checkboxes</w:t>
       </w:r>
-      <w:bookmarkEnd w:id="9"/>
+      <w:bookmarkEnd w:id="11"/>
     </w:p>
     <w:p>
       <w:r>
@@ -3740,14 +3666,14 @@
           </w:ffData>
         </w:fldChar>
       </w:r>
-      <w:bookmarkStart w:id="11" w:name="check_box_checked"/>
+      <w:bookmarkStart w:id="12" w:name="check_box_checked"/>
       <w:r>
         <w:instrText xml:space="preserve"> FORMCHECKBOX </w:instrText>
       </w:r>
       <w:r>
         <w:fldChar w:fldCharType="end"/>
       </w:r>
-      <w:bookmarkEnd w:id="11"/>
+      <w:bookmarkEnd w:id="12"/>
       <w:r>
         <w:t xml:space="preserve"> This checkbox will be checked</w:t>
       </w:r>
@@ -3769,14 +3695,14 @@
           </w:ffData>
         </w:fldChar>
       </w:r>
-      <w:bookmarkStart w:id="12" w:name="check_box_unchecked"/>
+      <w:bookmarkStart w:id="13" w:name="check_box_unchecked"/>
       <w:r>
         <w:instrText xml:space="preserve"> FORMCHECKBOX </w:instrText>
       </w:r>
       <w:r>
         <w:fldChar w:fldCharType="end"/>
       </w:r>
-      <w:bookmarkEnd w:id="12"/>
+      <w:bookmarkEnd w:id="13"/>
       <w:r>
         <w:t xml:space="preserve"> This checkbox will be unchecked</w:t>
       </w:r>
@@ -3798,14 +3724,14 @@
           </w:ffData>
         </w:fldChar>
       </w:r>
-      <w:bookmarkStart w:id="13" w:name="check_box_unchanged"/>
+      <w:bookmarkStart w:id="14" w:name="check_box_unchanged"/>
       <w:r>
         <w:instrText xml:space="preserve"> FORMCHECKBOX </w:instrText>
       </w:r>
       <w:r>
         <w:fldChar w:fldCharType="end"/>
       </w:r>
-      <w:bookmarkEnd w:id="13"/>
+      <w:bookmarkEnd w:id="14"/>
       <w:r>
         <w:t xml:space="preserve"> This checkbox will be left unchecked</w:t>
       </w:r>
@@ -3827,14 +3753,14 @@
           </w:ffData>
         </w:fldChar>
       </w:r>
-      <w:bookmarkStart w:id="14" w:name="check_box_ignore"/>
+      <w:bookmarkStart w:id="15" w:name="check_box_ignore"/>
       <w:r>
         <w:instrText xml:space="preserve"> FORMCHECKBOX </w:instrText>
       </w:r>
       <w:r>
         <w:fldChar w:fldCharType="end"/>
       </w:r>
-      <w:bookmarkEnd w:id="14"/>
+      <w:bookmarkEnd w:id="15"/>
       <w:r>
         <w:t xml:space="preserve"> This checkbox will be ignored completely</w:t>
       </w:r>
@@ -3853,11 +3779,11 @@
       <w:pPr>
         <w:pStyle w:val="Heading1"/>
       </w:pPr>
-      <w:bookmarkStart w:id="15" w:name="_Toc293634994"/>
+      <w:bookmarkStart w:id="16" w:name="_Toc315541854"/>
       <w:r>
         <w:t>Sequences</w:t>
       </w:r>
-      <w:bookmarkEnd w:id="15"/>
+      <w:bookmarkEnd w:id="16"/>
     </w:p>
     <w:p>
       <w:r>
@@ -4280,11 +4206,58 @@
       <w:r>
         <w:t xml:space="preserve">Please welcome </w:t>
       </w:r>
+      <w:fldSimple w:instr=" MERGEFIELD first_name \* MERGEFORMAT ">
+        <w:r>
+          <w:rPr>
+            <w:noProof/>
+          </w:rPr>
+          <w:t>«first_name»</w:t>
+        </w:r>
+      </w:fldSimple>
+      <w:r>
+        <w:t xml:space="preserve"> </w:t>
+      </w:r>
+      <w:fldSimple w:instr=" MERGEFIELD last_name \* MERGEFORMAT ">
+        <w:r>
+          <w:rPr>
+            <w:noProof/>
+          </w:rPr>
+          <w:t>«last_name»</w:t>
+        </w:r>
+      </w:fldSimple>
+      <w:r>
+        <w:t xml:space="preserve"> to our institution.  </w:t>
+      </w:r>
+      <w:fldSimple w:instr=" MERGEFIELD pronoun|capitalize \* MERGEFORMAT ">
+        <w:r>
+          <w:rPr>
+            <w:noProof/>
+          </w:rPr>
+          <w:t>«pronoun|capitalize»</w:t>
+        </w:r>
+      </w:fldSimple>
+      <w:r>
+        <w:t xml:space="preserve"> will be</w:t>
+      </w:r>
+      <w:r>
+        <w:t xml:space="preserve"> a wonderful addition!</w:t>
+      </w:r>
+    </w:p>
+    <w:p>
+      <w:pPr>
+        <w:pStyle w:val="Examples"/>
+      </w:pPr>
       <w:r>
         <w:fldChar w:fldCharType="begin"/>
       </w:r>
       <w:r>
-        <w:instrText xml:space="preserve"> MERGEFIELD first_name \* MERGEFORMAT </w:instrText>
+        <w:instrText xml:space="preserve"> MERGEFIELD end:</w:instrText>
+      </w:r>
+      <w:r>
+        <w:instrText>classroom.</w:instrText>
+      </w:r>
+      <w:r>
+        <w:instrText xml:space="preserve">students \* MERGEFORMAT </w:instrText>
       </w:r>
       <w:r>
         <w:fldChar w:fldCharType="separate"/>
@@ -4293,110 +4266,24 @@
         <w:rPr>
           <w:noProof/>
         </w:rPr>
-        <w:t>«first_name»</w:t>
-      </w:r>
-      <w:r>
-        <w:rPr>
-          <w:noProof/>
-        </w:rPr>
+        <w:t>«end:classroom.students»</w:t>
+      </w:r>
+      <w:r>
         <w:fldChar w:fldCharType="end"/>
       </w:r>
-      <w:r>
-        <w:t xml:space="preserve"> </w:t>
-      </w:r>
-      <w:r>
-        <w:fldChar w:fldCharType="begin"/>
-      </w:r>
-      <w:r>
-        <w:instrText xml:space="preserve"> MERGEFIELD last_name \* MERGEFORMAT </w:instrText>
-      </w:r>
-      <w:r>
-        <w:fldChar w:fldCharType="separate"/>
-      </w:r>
-      <w:r>
-        <w:rPr>
-          <w:noProof/>
-        </w:rPr>
-        <w:t>«last_name»</w:t>
-      </w:r>
-      <w:r>
-        <w:rPr>
-          <w:noProof/>
-        </w:rPr>
-        <w:fldChar w:fldCharType="end"/>
-      </w:r>
-      <w:r>
-        <w:t xml:space="preserve"> to our institution.  </w:t>
-      </w:r>
-      <w:r>
-        <w:fldChar w:fldCharType="begin"/>
-      </w:r>
-      <w:r>
-        <w:instrText xml:space="preserve"> MERGEFIELD pronoun|capitalize \* MERGEFORMAT </w:instrText>
-      </w:r>
-      <w:r>
-        <w:fldChar w:fldCharType="separate"/>
-      </w:r>
-      <w:r>
-        <w:rPr>
-          <w:noProof/>
-        </w:rPr>
-        <w:t>«pronoun|capitalize»</w:t>
-      </w:r>
-      <w:r>
-        <w:rPr>
-          <w:noProof/>
-        </w:rPr>
-        <w:fldChar w:fldCharType="end"/>
-      </w:r>
-      <w:r>
-        <w:t xml:space="preserve"> will be</w:t>
-      </w:r>
-      <w:r>
-        <w:t xml:space="preserve"> a wonderful addition!</w:t>
-      </w:r>
-    </w:p>
-    <w:p>
-      <w:pPr>
-        <w:pStyle w:val="Examples"/>
-      </w:pPr>
-      <w:r>
-        <w:fldChar w:fldCharType="begin"/>
-      </w:r>
-      <w:r>
-        <w:instrText xml:space="preserve"> MERGEFIELD end:</w:instrText>
-      </w:r>
-      <w:r>
-        <w:instrText>classroom.</w:instrText>
-      </w:r>
-      <w:r>
-        <w:instrText xml:space="preserve">students \* MERGEFORMAT </w:instrText>
-      </w:r>
-      <w:r>
-        <w:fldChar w:fldCharType="separate"/>
-      </w:r>
-      <w:r>
-        <w:rPr>
-          <w:noProof/>
-        </w:rPr>
-        <w:t>«end:classroom.students»</w:t>
-      </w:r>
-      <w:r>
-        <w:fldChar w:fldCharType="end"/>
-      </w:r>
     </w:p>
     <w:p>
       <w:pPr>
         <w:pStyle w:val="Heading2"/>
       </w:pPr>
-      <w:bookmarkStart w:id="16" w:name="_Toc293634995"/>
+      <w:bookmarkStart w:id="17" w:name="_Toc315541855"/>
       <w:r>
         <w:t>Array</w:t>
       </w:r>
       <w:r>
         <w:t>s of Primitives</w:t>
       </w:r>
-      <w:bookmarkEnd w:id="16"/>
+      <w:bookmarkEnd w:id="17"/>
     </w:p>
     <w:p>
       <w:r>
@@ -4452,131 +4339,66 @@
       <w:pPr>
         <w:pStyle w:val="Examples"/>
       </w:pPr>
-      <w:r>
-        <w:fldChar w:fldCharType="begin"/>
-      </w:r>
-      <w:r>
-        <w:instrText xml:space="preserve"> MERGEFIELD start:adjectives \* MERGEFORMAT </w:instrText>
-      </w:r>
-      <w:r>
-        <w:fldChar w:fldCharType="separate"/>
-      </w:r>
-      <w:r>
-        <w:rPr>
-          <w:noProof/>
-        </w:rPr>
-        <w:t>«start:adjectives»</w:t>
-      </w:r>
-      <w:r>
-        <w:rPr>
-          <w:noProof/>
-        </w:rPr>
-        <w:fldChar w:fldCharType="end"/>
-      </w:r>
+      <w:fldSimple w:instr=" MERGEFIELD start:adjectives \* MERGEFORMAT ">
+        <w:r>
+          <w:rPr>
+            <w:noProof/>
+          </w:rPr>
+          <w:t>«start:adjectives»</w:t>
+        </w:r>
+      </w:fldSimple>
     </w:p>
     <w:p>
       <w:pPr>
         <w:pStyle w:val="Examples"/>
       </w:pPr>
-      <w:r>
-        <w:fldChar w:fldCharType="begin"/>
-      </w:r>
-      <w:r>
-        <w:instrText xml:space="preserve"> MERGEFIELD item \* MERGEFORMAT </w:instrText>
-      </w:r>
-      <w:r>
-        <w:fldChar w:fldCharType="separate"/>
-      </w:r>
-      <w:r>
-        <w:rPr>
-          <w:noProof/>
-        </w:rPr>
-        <w:t>«item»</w:t>
-      </w:r>
-      <w:r>
-        <w:rPr>
-          <w:noProof/>
-        </w:rPr>
-        <w:fldChar w:fldCharType="end"/>
-      </w:r>
+      <w:fldSimple w:instr=" MERGEFIELD item \* MERGEFORMAT ">
+        <w:r>
+          <w:rPr>
+            <w:noProof/>
+          </w:rPr>
+          <w:t>«item»</w:t>
+        </w:r>
+      </w:fldSimple>
     </w:p>
     <w:p>
       <w:pPr>
         <w:pStyle w:val="Examples"/>
       </w:pPr>
-      <w:r>
-        <w:fldChar w:fldCharType="begin"/>
-      </w:r>
-      <w:r>
-        <w:instrText xml:space="preserve"> MERGEFIELD end:adjectives \* MERGEFORMAT </w:instrText>
-      </w:r>
-      <w:r>
-        <w:fldChar w:fldCharType="separate"/>
-      </w:r>
-      <w:r>
-        <w:rPr>
-          <w:noProof/>
-        </w:rPr>
-        <w:t>«end:adjectives»</w:t>
-      </w:r>
-      <w:r>
-        <w:rPr>
-          <w:noProof/>
-        </w:rPr>
-        <w:fldChar w:fldCharType="end"/>
-      </w:r>
+      <w:fldSimple w:instr=" MERGEFIELD end:adjectives \* MERGEFORMAT ">
+        <w:r>
+          <w:rPr>
+            <w:noProof/>
+          </w:rPr>
+          <w:t>«end:adjectives»</w:t>
+        </w:r>
+      </w:fldSimple>
     </w:p>
     <w:p>
       <w:pPr>
         <w:pStyle w:val="Examples"/>
       </w:pPr>
-      <w:r>
-        <w:fldChar w:fldCharType="begin"/>
-      </w:r>
-      <w:r>
-        <w:instrText xml:space="preserve"> MERGEFIELD start:adjectives|as(an_adjective) \* MERGEFORMAT </w:instrText>
-      </w:r>
-      <w:r>
-        <w:fldChar w:fldCharType="separate"/>
-      </w:r>
-      <w:r>
-        <w:rPr>
-          <w:noProof/>
-        </w:rPr>
-        <w:t>«start:adjectives|as(an_adjective)»</w:t>
-      </w:r>
-      <w:r>
-        <w:rPr>
-          <w:noProof/>
-        </w:rPr>
-        <w:fldChar w:fldCharType="end"/>
-      </w:r>
+      <w:fldSimple w:instr=" MERGEFIELD start:adjectives|as(an_adjective) \* MERGEFORMAT ">
+        <w:r>
+          <w:rPr>
+            <w:noProof/>
+          </w:rPr>
+          <w:t>«start:adjectives|as(an_adjective)»</w:t>
+        </w:r>
+      </w:fldSimple>
     </w:p>
     <w:p>
       <w:pPr>
         <w:pStyle w:val="Examples"/>
       </w:pPr>
-      <w:r>
-        <w:fldChar w:fldCharType="begin"/>
-      </w:r>
-      <w:r>
-        <w:instrText xml:space="preserve"> MERGEFIELD an_adjective \* MERGEFORMAT </w:instrText>
-      </w:r>
-      <w:r>
-        <w:fldChar w:fldCharType="separate"/>
-      </w:r>
-      <w:r>
-        <w:rPr>
-          <w:noProof/>
-        </w:rPr>
-        <w:t>«an_adjective»</w:t>
-      </w:r>
-      <w:r>
-        <w:rPr>
-          <w:noProof/>
-        </w:rPr>
-        <w:fldChar w:fldCharType="end"/>
-      </w:r>
+      <w:fldSimple w:instr=" MERGEFIELD an_adjective \* MERGEFORMAT ">
+        <w:r>
+          <w:rPr>
+            <w:noProof/>
+          </w:rPr>
+          <w:t>«an_adjective»</w:t>
+        </w:r>
+      </w:fldSimple>
     </w:p>
     <w:p>
       <w:pPr>
@@ -4588,11 +4410,135 @@
           <w:cols w:num="2" w:space="720"/>
         </w:sectPr>
       </w:pPr>
+      <w:fldSimple w:instr=" MERGEFIELD end:adjectives \* MERGEFORMAT ">
+        <w:r>
+          <w:rPr>
+            <w:noProof/>
+          </w:rPr>
+          <w:t>«end:adjectives»</w:t>
+        </w:r>
+      </w:fldSimple>
+    </w:p>
+    <w:p>
+      <w:pPr>
+        <w:pStyle w:val="Heading2"/>
+      </w:pPr>
+      <w:bookmarkStart w:id="18" w:name="_Toc315541856"/>
+      <w:r>
+        <w:t>Inline Sequences</w:t>
+      </w:r>
+      <w:bookmarkEnd w:id="18"/>
+    </w:p>
+    <w:p>
+      <w:r>
+        <w:t>Sequences can be placed in the middle of a paragraph of text, and will iterate and substitute without breaking the flow of the text.</w:t>
+      </w:r>
+    </w:p>
+    <w:p>
+      <w:pPr>
+        <w:pStyle w:val="Heading3"/>
+      </w:pPr>
+      <w:r>
+        <w:t>Example:</w:t>
+      </w:r>
+    </w:p>
+    <w:p>
+      <w:pPr>
+        <w:pStyle w:val="Examples"/>
+      </w:pPr>
+      <w:r>
+        <w:t xml:space="preserve">The chemist was thrilled when she produced a </w:t>
+      </w:r>
+      <w:fldSimple w:instr=" MERGEFIELD start:adjectives \* MERGEFORMAT ">
+        <w:r>
+          <w:rPr>
+            <w:noProof/>
+          </w:rPr>
+          <w:t>«start:adjectives»</w:t>
+        </w:r>
+      </w:fldSimple>
+      <w:fldSimple w:instr=" MERGEFIELD item \* MERGEFORMAT ">
+        <w:r>
+          <w:rPr>
+            <w:noProof/>
+          </w:rPr>
+          <w:t>«item»</w:t>
+        </w:r>
+      </w:fldSimple>
+      <w:r>
+        <w:t xml:space="preserve"> </w:t>
+      </w:r>
+      <w:fldSimple w:instr=" MERGEFIELD end:adjectives \* MERGEFORMAT ">
+        <w:r>
+          <w:rPr>
+            <w:noProof/>
+          </w:rPr>
+          <w:t>«end:adjectives»</w:t>
+        </w:r>
+      </w:fldSimple>
+      <w:r>
+        <w:t>mammoth from her test tube.</w:t>
+      </w:r>
+    </w:p>
+    <w:p>
+      <w:pPr>
+        <w:pStyle w:val="Heading2"/>
+      </w:pPr>
+      <w:bookmarkStart w:id="19" w:name="_Toc315541857"/>
+      <w:r>
+        <w:t>Comma-Separated Series</w:t>
+      </w:r>
+      <w:bookmarkEnd w:id="19"/>
+    </w:p>
+    <w:p>
+      <w:r>
+        <w:t xml:space="preserve">A special filter is also available on sequences that </w:t>
+      </w:r>
+      <w:r>
+        <w:t xml:space="preserve">will automatically turn the repeated block into a member of a comma-separated series, complete with conjunction.  </w:t>
+      </w:r>
+      <w:r>
+        <w:t xml:space="preserve">The conjunction defaults to the English “and”, but can be customized with an argument.  </w:t>
+      </w:r>
+      <w:r>
+        <w:t xml:space="preserve">Note that </w:t>
+      </w:r>
+      <w:r>
+        <w:t xml:space="preserve">currently, </w:t>
+      </w:r>
+      <w:r>
+        <w:t>an Oxford comma will always be used</w:t>
+      </w:r>
+      <w:r>
+        <w:t>.</w:t>
+      </w:r>
+    </w:p>
+    <w:p>
+      <w:pPr>
+        <w:pStyle w:val="Heading3"/>
+      </w:pPr>
+      <w:r>
+        <w:t>Example:</w:t>
+      </w:r>
+    </w:p>
+    <w:p>
+      <w:pPr>
+        <w:pStyle w:val="Examples"/>
+      </w:pPr>
+      <w:r>
+        <w:t xml:space="preserve">The chemist and the haberdasher partnered to create hats for the newly spawned mammoth: </w:t>
+      </w:r>
       <w:r>
         <w:fldChar w:fldCharType="begin"/>
       </w:r>
       <w:r>
-        <w:instrText xml:space="preserve"> MERGEFIELD end:adjectives \* MERGEFORMAT </w:instrText>
+        <w:instrText xml:space="preserve"> MERGEFIELD start:adjectives|series_with_comma</w:instrText>
+      </w:r>
+      <w:r>
+        <w:instrText>s</w:instrText>
+      </w:r>
+      <w:r>
+        <w:instrText xml:space="preserve">|as(hat_type) \* MERGEFORMAT </w:instrText>
       </w:r>
       <w:r>
         <w:fldChar w:fldCharType="separate"/>
@@ -4601,7 +4547,7 @@
         <w:rPr>
           <w:noProof/>
         </w:rPr>
-        <w:t>«end:adjectives»</w:t>
+        <w:t>«start:adjectives|series_with_commas|as(hat_type)»</w:t>
       </w:r>
       <w:r>
         <w:rPr>
@@ -4609,389 +4555,184 @@
         </w:rPr>
         <w:fldChar w:fldCharType="end"/>
       </w:r>
+      <w:r>
+        <w:t xml:space="preserve">a </w:t>
+      </w:r>
+      <w:fldSimple w:instr=" MERGEFIELD hat_type \* MERGEFORMAT ">
+        <w:r>
+          <w:rPr>
+            <w:noProof/>
+          </w:rPr>
+          <w:t>«hat_type»</w:t>
+        </w:r>
+      </w:fldSimple>
+      <w:r>
+        <w:t xml:space="preserve"> one</w:t>
+      </w:r>
+      <w:fldSimple w:instr=" MERGEFIELD end:adjectives \* MERGEFORMAT ">
+        <w:r>
+          <w:rPr>
+            <w:noProof/>
+          </w:rPr>
+          <w:t>«end:adjectives»</w:t>
+        </w:r>
+      </w:fldSimple>
+      <w:r>
+        <w:t>.</w:t>
+      </w:r>
+    </w:p>
+    <w:p>
+      <w:pPr>
+        <w:pStyle w:val="Examples"/>
+      </w:pPr>
+      <w:r>
+        <w:t>El químico y la mercería se asociaron para crear sombreros para el mamut recién engendrado</w:t>
+      </w:r>
+      <w:r>
+        <w:t xml:space="preserve">: </w:t>
+      </w:r>
+      <w:r>
+        <w:fldChar w:fldCharType="begin"/>
+      </w:r>
+      <w:r>
+        <w:instrText xml:space="preserve"> MERGEFIELD start:</w:instrText>
+      </w:r>
+      <w:r>
+        <w:instrText>español.</w:instrText>
+      </w:r>
+      <w:r>
+        <w:instrText>adje</w:instrText>
+      </w:r>
+      <w:r>
+        <w:instrText>tiv</w:instrText>
+      </w:r>
+      <w:r>
+        <w:instrText>os</w:instrText>
+      </w:r>
+      <w:r>
+        <w:instrText>|series_with_comma</w:instrText>
+      </w:r>
+      <w:r>
+        <w:instrText>s</w:instrText>
+      </w:r>
+      <w:r>
+        <w:instrText>(y)</w:instrText>
+      </w:r>
+      <w:r>
+        <w:instrText xml:space="preserve"> \* MERGEFORMAT </w:instrText>
+      </w:r>
+      <w:r>
+        <w:fldChar w:fldCharType="separate"/>
+      </w:r>
+      <w:r>
+        <w:rPr>
+          <w:noProof/>
+        </w:rPr>
+        <w:t>«start:español.adjetivos|series_with_comm</w:t>
+      </w:r>
+      <w:r>
+        <w:rPr>
+          <w:noProof/>
+        </w:rPr>
+        <w:t>a</w:t>
+      </w:r>
+      <w:r>
+        <w:rPr>
+          <w:noProof/>
+        </w:rPr>
+        <w:t>s</w:t>
+      </w:r>
+      <w:r>
+        <w:rPr>
+          <w:noProof/>
+        </w:rPr>
+        <w:t>(y)</w:t>
+      </w:r>
+      <w:r>
+        <w:rPr>
+          <w:noProof/>
+        </w:rPr>
+        <w:t>»</w:t>
+      </w:r>
+      <w:r>
+        <w:fldChar w:fldCharType="end"/>
+      </w:r>
+      <w:r>
+        <w:t>uno</w:t>
+      </w:r>
+      <w:r>
+        <w:t xml:space="preserve"> </w:t>
+      </w:r>
+      <w:r>
+        <w:fldChar w:fldCharType="begin"/>
+      </w:r>
+      <w:r>
+        <w:instrText xml:space="preserve"> MERGEFIELD </w:instrText>
+      </w:r>
+      <w:r>
+        <w:instrText>item</w:instrText>
+      </w:r>
+      <w:r>
+        <w:instrText xml:space="preserve"> \* MERGEFORMAT </w:instrText>
+      </w:r>
+      <w:r>
+        <w:fldChar w:fldCharType="separate"/>
+      </w:r>
+      <w:r>
+        <w:rPr>
+          <w:noProof/>
+        </w:rPr>
+        <w:t>«item»</w:t>
+      </w:r>
+      <w:r>
+        <w:fldChar w:fldCharType="end"/>
+      </w:r>
+      <w:r>
+        <w:fldChar w:fldCharType="begin"/>
+      </w:r>
+      <w:r>
+        <w:instrText xml:space="preserve"> MERGEFIELD end:</w:instrText>
+      </w:r>
+      <w:r>
+        <w:instrText>español.</w:instrText>
+      </w:r>
+      <w:r>
+        <w:instrText>adje</w:instrText>
+      </w:r>
+      <w:r>
+        <w:instrText>ti</w:instrText>
+      </w:r>
+      <w:r>
+        <w:instrText>vo</w:instrText>
+      </w:r>
+      <w:r>
+        <w:instrText xml:space="preserve">s \* MERGEFORMAT </w:instrText>
+      </w:r>
+      <w:r>
+        <w:fldChar w:fldCharType="separate"/>
+      </w:r>
+      <w:r>
+        <w:rPr>
+          <w:noProof/>
+        </w:rPr>
+        <w:t>«end:español.adjetivos»</w:t>
+      </w:r>
+      <w:r>
+        <w:fldChar w:fldCharType="end"/>
+      </w:r>
+      <w:r>
+        <w:t>.</w:t>
+      </w:r>
     </w:p>
     <w:p>
       <w:pPr>
         <w:pStyle w:val="Heading2"/>
       </w:pPr>
-      <w:bookmarkStart w:id="17" w:name="_Toc293634996"/>
-      <w:r>
-        <w:t>Inline Sequences</w:t>
-      </w:r>
-      <w:bookmarkEnd w:id="17"/>
-    </w:p>
-    <w:p>
-      <w:r>
-        <w:t>Sequences can be placed in the middle of a paragraph of text, and will iterate and substitute without breaking the flow of the text.</w:t>
-      </w:r>
-    </w:p>
-    <w:p>
-      <w:pPr>
-        <w:pStyle w:val="Heading3"/>
-      </w:pPr>
-      <w:r>
-        <w:t>Example:</w:t>
-      </w:r>
-    </w:p>
-    <w:p>
-      <w:pPr>
-        <w:pStyle w:val="Examples"/>
-      </w:pPr>
-      <w:r>
-        <w:t xml:space="preserve">The chemist was thrilled when she produced a </w:t>
-      </w:r>
-      <w:r>
-        <w:fldChar w:fldCharType="begin"/>
-      </w:r>
-      <w:r>
-        <w:instrText xml:space="preserve"> MERGEFIELD start:adjectives \* MERGEFORMAT </w:instrText>
-      </w:r>
-      <w:r>
-        <w:fldChar w:fldCharType="separate"/>
-      </w:r>
-      <w:r>
-        <w:rPr>
-          <w:noProof/>
-        </w:rPr>
-        <w:t>«start:adjectives»</w:t>
-      </w:r>
-      <w:r>
-        <w:rPr>
-          <w:noProof/>
-        </w:rPr>
-        <w:fldChar w:fldCharType="end"/>
-      </w:r>
-      <w:r>
-        <w:fldChar w:fldCharType="begin"/>
-      </w:r>
-      <w:r>
-        <w:instrText xml:space="preserve"> MERGEFIELD item \* MERGEFORMAT </w:instrText>
-      </w:r>
-      <w:r>
-        <w:fldChar w:fldCharType="separate"/>
-      </w:r>
-      <w:r>
-        <w:rPr>
-          <w:noProof/>
-        </w:rPr>
-        <w:t>«item»</w:t>
-      </w:r>
-      <w:r>
-        <w:rPr>
-          <w:noProof/>
-        </w:rPr>
-        <w:fldChar w:fldCharType="end"/>
-      </w:r>
-      <w:r>
-        <w:t xml:space="preserve"> </w:t>
-      </w:r>
-      <w:r>
-        <w:fldChar w:fldCharType="begin"/>
-      </w:r>
-      <w:r>
-        <w:instrText xml:space="preserve"> MERGEFIELD end:adjectives \* MERGEF</w:instrText>
-      </w:r>
-      <w:r>
-        <w:instrText xml:space="preserve">ORMAT </w:instrText>
-      </w:r>
-      <w:r>
-        <w:fldChar w:fldCharType="separate"/>
-      </w:r>
-      <w:r>
-        <w:rPr>
-          <w:noProof/>
-        </w:rPr>
-        <w:t>«end:adjectives»</w:t>
-      </w:r>
-      <w:r>
-        <w:rPr>
-          <w:noProof/>
-        </w:rPr>
-        <w:fldChar w:fldCharType="end"/>
-      </w:r>
-      <w:r>
-        <w:t>mammoth from her test tube.</w:t>
-      </w:r>
-    </w:p>
-    <w:p>
-      <w:pPr>
-        <w:pStyle w:val="Heading2"/>
-      </w:pPr>
-      <w:bookmarkStart w:id="18" w:name="_Toc293634997"/>
-      <w:r>
-        <w:t>Comma-Separated Series</w:t>
-      </w:r>
-      <w:bookmarkEnd w:id="18"/>
-    </w:p>
-    <w:p>
-      <w:r>
-        <w:t xml:space="preserve">A special filter is also available on sequences that </w:t>
-      </w:r>
-      <w:r>
-        <w:t xml:space="preserve">will automatically turn the repeated block into a member of a comma-separated series, complete with conjunction.  </w:t>
-      </w:r>
-      <w:r>
-        <w:t xml:space="preserve">The conjunction defaults to the English “and”, but can be customized with an argument.  </w:t>
-      </w:r>
-      <w:r>
-        <w:t xml:space="preserve">Note that </w:t>
-      </w:r>
-      <w:r>
-        <w:t xml:space="preserve">currently, </w:t>
-      </w:r>
-      <w:r>
-        <w:t>an Oxford comma will always be used</w:t>
-      </w:r>
-      <w:r>
-        <w:t>.</w:t>
-      </w:r>
-    </w:p>
-    <w:p>
-      <w:pPr>
-        <w:pStyle w:val="Heading3"/>
-      </w:pPr>
-      <w:r>
-        <w:t>Example:</w:t>
-      </w:r>
-    </w:p>
-    <w:p>
-      <w:pPr>
-        <w:pStyle w:val="Examples"/>
-      </w:pPr>
-      <w:r>
-        <w:t xml:space="preserve">The chemist and the haberdasher partnered to create hats for the newly spawned mammoth: </w:t>
-      </w:r>
-      <w:r>
-        <w:fldChar w:fldCharType="begin"/>
-      </w:r>
-      <w:r>
-        <w:instrText xml:space="preserve"> MERGEFIELD start:adjectives|series_with_comma</w:instrText>
-      </w:r>
-      <w:r>
-        <w:instrText>s</w:instrText>
-      </w:r>
-      <w:r>
-        <w:instrText xml:space="preserve">|as(hat_type) \* MERGEFORMAT </w:instrText>
-      </w:r>
-      <w:r>
-        <w:fldChar w:fldCharType="separate"/>
-      </w:r>
-      <w:r>
-        <w:rPr>
-          <w:noProof/>
-        </w:rPr>
-        <w:t>«start:adjectives|series_with_commas|as(hat_type)»</w:t>
-      </w:r>
-      <w:r>
-        <w:rPr>
-          <w:noProof/>
-        </w:rPr>
-        <w:fldChar w:fldCharType="end"/>
-      </w:r>
-      <w:r>
-        <w:t xml:space="preserve">a </w:t>
-      </w:r>
-      <w:r>
-        <w:fldChar w:fldCharType="begin"/>
-      </w:r>
-      <w:r>
-        <w:instrText xml:space="preserve"> MERGEFIELD hat_type \* MERGEFORMAT </w:instrText>
-      </w:r>
-      <w:r>
-        <w:fldChar w:fldCharType="separate"/>
-      </w:r>
-      <w:r>
-        <w:rPr>
-          <w:noProof/>
-        </w:rPr>
-        <w:t>«hat_type»</w:t>
-      </w:r>
-      <w:r>
-        <w:rPr>
-          <w:noProof/>
-        </w:rPr>
-        <w:fldChar w:fldCharType="end"/>
-      </w:r>
-      <w:r>
-        <w:t xml:space="preserve"> one</w:t>
-      </w:r>
-      <w:r>
-        <w:fldChar w:fldCharType="begin"/>
-      </w:r>
-      <w:r>
-        <w:instrText xml:space="preserve"> MERGEFIELD end:adjectives \* MERGEFORMAT </w:instrText>
-      </w:r>
-      <w:r>
-        <w:fldChar w:fldCharType="separate"/>
-      </w:r>
-      <w:r>
-        <w:rPr>
-          <w:noProof/>
-        </w:rPr>
-        <w:t>«end:adjectives»</w:t>
-      </w:r>
-      <w:r>
-        <w:rPr>
-          <w:noProof/>
-        </w:rPr>
-        <w:fldChar w:fldCharType="end"/>
-      </w:r>
-      <w:r>
-        <w:t>.</w:t>
-      </w:r>
-    </w:p>
-    <w:p>
-      <w:pPr>
-        <w:pStyle w:val="Examples"/>
-      </w:pPr>
-      <w:r>
-        <w:t>El químico y la mercería se asociaron para crear sombreros para el mamut recién engendrado</w:t>
-      </w:r>
-      <w:r>
-        <w:t xml:space="preserve">: </w:t>
-      </w:r>
-      <w:r>
-        <w:fldChar w:fldCharType="begin"/>
-      </w:r>
-      <w:r>
-        <w:instrText xml:space="preserve"> MERGEFIELD start:</w:instrText>
-      </w:r>
-      <w:r>
-        <w:instrText>español.</w:instrText>
-      </w:r>
-      <w:r>
-        <w:instrText>adje</w:instrText>
-      </w:r>
-      <w:r>
-        <w:instrText>tiv</w:instrText>
-      </w:r>
-      <w:r>
-        <w:instrText>os</w:instrText>
-      </w:r>
-      <w:r>
-        <w:instrText>|series_with_comma</w:instrText>
-      </w:r>
-      <w:r>
-        <w:instrText>s</w:instrText>
-      </w:r>
-      <w:r>
-        <w:instrText>(y)</w:instrText>
-      </w:r>
-      <w:r>
-        <w:instrText xml:space="preserve"> \* MERGEFORMAT </w:instrText>
-      </w:r>
-      <w:r>
-        <w:fldChar w:fldCharType="separate"/>
-      </w:r>
-      <w:r>
-        <w:rPr>
-          <w:noProof/>
-        </w:rPr>
-        <w:t>«start:español.adjetivos|series_with_comm</w:t>
-      </w:r>
-      <w:r>
-        <w:rPr>
-          <w:noProof/>
-        </w:rPr>
-        <w:t>a</w:t>
-      </w:r>
-      <w:r>
-        <w:rPr>
-          <w:noProof/>
-        </w:rPr>
-        <w:t>s</w:t>
-      </w:r>
-      <w:r>
-        <w:rPr>
-          <w:noProof/>
-        </w:rPr>
-        <w:t>(y)</w:t>
-      </w:r>
-      <w:r>
-        <w:rPr>
-          <w:noProof/>
-        </w:rPr>
-        <w:t>»</w:t>
-      </w:r>
-      <w:r>
-        <w:fldChar w:fldCharType="end"/>
-      </w:r>
-      <w:r>
-        <w:t>uno</w:t>
-      </w:r>
-      <w:r>
-        <w:t xml:space="preserve"> </w:t>
-      </w:r>
-      <w:r>
-        <w:fldChar w:fldCharType="begin"/>
-      </w:r>
-      <w:r>
-        <w:instrText xml:space="preserve"> MERGEFIELD </w:instrText>
-      </w:r>
-      <w:r>
-        <w:instrText>item</w:instrText>
-      </w:r>
-      <w:r>
-        <w:instrText xml:space="preserve"> \* MERGEFORMAT </w:instrText>
-      </w:r>
-      <w:r>
-        <w:fldChar w:fldCharType="separate"/>
-      </w:r>
-      <w:r>
-        <w:rPr>
-          <w:noProof/>
-        </w:rPr>
-        <w:t>«item»</w:t>
-      </w:r>
-      <w:r>
-        <w:fldChar w:fldCharType="end"/>
-      </w:r>
-      <w:r>
-        <w:fldChar w:fldCharType="begin"/>
-      </w:r>
-      <w:r>
-        <w:instrText xml:space="preserve"> MERGEFIELD end:</w:instrText>
-      </w:r>
-      <w:r>
-        <w:instrText>español.</w:instrText>
-      </w:r>
-      <w:r>
-        <w:instrText>adje</w:instrText>
-      </w:r>
-      <w:r>
-        <w:instrText>ti</w:instrText>
-      </w:r>
-      <w:r>
-        <w:instrText>vo</w:instrText>
-      </w:r>
-      <w:r>
-        <w:instrText xml:space="preserve">s \* MERGEFORMAT </w:instrText>
-      </w:r>
-      <w:r>
-        <w:fldChar w:fldCharType="separate"/>
-      </w:r>
-      <w:r>
-        <w:rPr>
-          <w:noProof/>
-        </w:rPr>
-        <w:t>«end:español.adjetivos»</w:t>
-      </w:r>
-      <w:r>
-        <w:fldChar w:fldCharType="end"/>
-      </w:r>
-      <w:r>
-        <w:t>.</w:t>
-      </w:r>
-    </w:p>
-    <w:p>
-      <w:pPr>
-        <w:pStyle w:val="Heading2"/>
-      </w:pPr>
-      <w:bookmarkStart w:id="19" w:name="_Toc293634998"/>
+      <w:bookmarkStart w:id="20" w:name="_Toc315541858"/>
       <w:r>
         <w:t>Sequences in Tables</w:t>
       </w:r>
-      <w:bookmarkEnd w:id="19"/>
+      <w:bookmarkEnd w:id="20"/>
     </w:p>
     <w:p>
       <w:r>
@@ -5440,7 +5181,7 @@
                 </w:ffData>
               </w:fldChar>
             </w:r>
-            <w:bookmarkStart w:id="20" w:name="is_smart"/>
+            <w:bookmarkStart w:id="21" w:name="is_smart"/>
             <w:r>
               <w:rPr>
                 <w:sz w:val="18"/>
@@ -5461,7 +5202,7 @@
               </w:rPr>
               <w:fldChar w:fldCharType="end"/>
             </w:r>
-            <w:bookmarkEnd w:id="20"/>
+            <w:bookmarkEnd w:id="21"/>
           </w:p>
         </w:tc>
       </w:tr>
@@ -5622,11 +5363,11 @@
       <w:pPr>
         <w:pStyle w:val="Heading2"/>
       </w:pPr>
-      <w:bookmarkStart w:id="21" w:name="_Toc293634999"/>
+      <w:bookmarkStart w:id="22" w:name="_Toc315541859"/>
       <w:r>
         <w:t>Embedded Sequences</w:t>
       </w:r>
-      <w:bookmarkEnd w:id="21"/>
+      <w:bookmarkEnd w:id="22"/>
     </w:p>
     <w:p>
       <w:r>
@@ -5702,75 +5443,36 @@
           <w:numId w:val="1"/>
         </w:numPr>
       </w:pPr>
-      <w:r>
-        <w:fldChar w:fldCharType="begin"/>
-      </w:r>
-      <w:r>
-        <w:instrText xml:space="preserve"> MERGEFIELD first_name \* MERGEFORMAT </w:instrText>
-      </w:r>
-      <w:r>
-        <w:fldChar w:fldCharType="separate"/>
-      </w:r>
-      <w:r>
-        <w:rPr>
-          <w:noProof/>
-        </w:rPr>
-        <w:t>«first_name»</w:t>
-      </w:r>
-      <w:r>
-        <w:rPr>
-          <w:noProof/>
-        </w:rPr>
-        <w:fldChar w:fldCharType="end"/>
-      </w:r>
+      <w:fldSimple w:instr=" MERGEFIELD first_name \* MERGEFORMAT ">
+        <w:r>
+          <w:rPr>
+            <w:noProof/>
+          </w:rPr>
+          <w:t>«first_name»</w:t>
+        </w:r>
+      </w:fldSimple>
       <w:r>
         <w:t xml:space="preserve"> </w:t>
       </w:r>
-      <w:r>
-        <w:fldChar w:fldCharType="begin"/>
-      </w:r>
-      <w:r>
-        <w:instrText xml:space="preserve"> MERGEFIELD last_name \* MERGEFORMAT </w:instrText>
-      </w:r>
-      <w:r>
-        <w:fldChar w:fldCharType="separate"/>
-      </w:r>
-      <w:r>
-        <w:rPr>
-          <w:noProof/>
-        </w:rPr>
-        <w:t>«last_name»</w:t>
-      </w:r>
-      <w:r>
-        <w:rPr>
-          <w:noProof/>
-        </w:rPr>
-        <w:fldChar w:fldCharType="end"/>
-      </w:r>
+      <w:fldSimple w:instr=" MERGEFIELD last_name \* MERGEFORMAT ">
+        <w:r>
+          <w:rPr>
+            <w:noProof/>
+          </w:rPr>
+          <w:t>«last_name»</w:t>
+        </w:r>
+      </w:fldSimple>
       <w:r>
         <w:br/>
       </w:r>
-      <w:r>
-        <w:fldChar w:fldCharType="begin"/>
-      </w:r>
-      <w:r>
-        <w:instrText xml:space="preserve"> MERGEFIELD pronoun|capitalize \* MERGEFORMAT </w:instrText>
-      </w:r>
-      <w:r>
-        <w:fldChar w:fldCharType="separate"/>
-      </w:r>
-      <w:r>
-        <w:rPr>
-          <w:noProof/>
-        </w:rPr>
-        <w:t>«pronoun|capitalize»</w:t>
-      </w:r>
-      <w:r>
-        <w:rPr>
-          <w:noProof/>
-        </w:rPr>
-        <w:fldChar w:fldCharType="end"/>
-      </w:r>
+      <w:fldSimple w:instr=" MERGEFIELD pronoun|capitalize \* MERGEFORMAT ">
+        <w:r>
+          <w:rPr>
+            <w:noProof/>
+          </w:rPr>
+          <w:t>«pronoun|capitalize»</w:t>
+        </w:r>
+      </w:fldSimple>
       <w:r>
         <w:t xml:space="preserve"> grades:</w:t>
       </w:r>
@@ -5783,27 +5485,14 @@
           <w:numId w:val="1"/>
         </w:numPr>
       </w:pPr>
-      <w:r>
-        <w:fldChar w:fldCharType="begin"/>
-      </w:r>
-      <w:r>
-        <w:instrText xml:space="preserve"> MERGEFIELD start:classes \* MERGEFORMAT </w:instrText>
-      </w:r>
-      <w:r>
-        <w:fldChar w:fldCharType="separate"/>
-      </w:r>
-      <w:r>
-        <w:rPr>
-          <w:noProof/>
-        </w:rPr>
-        <w:t>«start:classes»</w:t>
-      </w:r>
-      <w:r>
-        <w:rPr>
-          <w:noProof/>
-        </w:rPr>
-        <w:fldChar w:fldCharType="end"/>
-      </w:r>
+      <w:fldSimple w:instr=" MERGEFIELD start:classes \* MERGEFORMAT ">
+        <w:r>
+          <w:rPr>
+            <w:noProof/>
+          </w:rPr>
+          <w:t>«start:classes»</w:t>
+        </w:r>
+      </w:fldSimple>
     </w:p>
     <w:p>
       <w:pPr>
@@ -5813,51 +5502,25 @@
           <w:numId w:val="1"/>
         </w:numPr>
       </w:pPr>
-      <w:r>
-        <w:fldChar w:fldCharType="begin"/>
-      </w:r>
-      <w:r>
-        <w:instrText xml:space="preserve"> MERGEFIELD name \* MERGEFORMAT </w:instrText>
-      </w:r>
-      <w:r>
-        <w:fldChar w:fldCharType="separate"/>
-      </w:r>
-      <w:r>
-        <w:rPr>
-          <w:noProof/>
-        </w:rPr>
-        <w:t>«name»</w:t>
-      </w:r>
-      <w:r>
-        <w:rPr>
-          <w:noProof/>
-        </w:rPr>
-        <w:fldChar w:fldCharType="end"/>
-      </w:r>
+      <w:fldSimple w:instr=" MERGEFIELD name \* MERGEFORMAT ">
+        <w:r>
+          <w:rPr>
+            <w:noProof/>
+          </w:rPr>
+          <w:t>«name»</w:t>
+        </w:r>
+      </w:fldSimple>
       <w:r>
         <w:t xml:space="preserve">: </w:t>
       </w:r>
-      <w:r>
-        <w:fldChar w:fldCharType="begin"/>
-      </w:r>
-      <w:r>
-        <w:instrText xml:space="preserve"> MERGEFIELD grade \* MERGEFORMAT </w:instrText>
-      </w:r>
-      <w:r>
-        <w:fldChar w:fldCharType="separate"/>
-      </w:r>
-      <w:r>
-        <w:rPr>
-          <w:noProof/>
-        </w:rPr>
-        <w:t>«grade»</w:t>
-      </w:r>
-      <w:r>
-        <w:rPr>
-          <w:noProof/>
-        </w:rPr>
-        <w:fldChar w:fldCharType="end"/>
-      </w:r>
+      <w:fldSimple w:instr=" MERGEFIELD grade \* MERGEFORMAT ">
+        <w:r>
+          <w:rPr>
+            <w:noProof/>
+          </w:rPr>
+          <w:t>«grade»</w:t>
+        </w:r>
+      </w:fldSimple>
     </w:p>
     <w:p>
       <w:pPr>
@@ -5867,30 +5530,14 @@
           <w:numId w:val="1"/>
         </w:numPr>
       </w:pPr>
-      <w:r>
-        <w:fldChar w:fldCharType="begin"/>
-      </w:r>
-      <w:r>
-        <w:instrText xml:space="preserve"> MERGEFIELD end:classes \* MERG</w:instrText>
-      </w:r>
-      <w:r>
-        <w:instrText xml:space="preserve">EFORMAT </w:instrText>
-      </w:r>
-      <w:r>
-        <w:fldChar w:fldCharType="separate"/>
-      </w:r>
-      <w:r>
-        <w:rPr>
-          <w:noProof/>
-        </w:rPr>
-        <w:t>«end:classes»</w:t>
-      </w:r>
-      <w:r>
-        <w:rPr>
-          <w:noProof/>
-        </w:rPr>
-        <w:fldChar w:fldCharType="end"/>
-      </w:r>
+      <w:fldSimple w:instr=" MERGEFIELD end:classes \* MERGEFORMAT ">
+        <w:r>
+          <w:rPr>
+            <w:noProof/>
+          </w:rPr>
+          <w:t>«end:classes»</w:t>
+        </w:r>
+      </w:fldSimple>
     </w:p>
     <w:p>
       <w:pPr>
@@ -5940,11 +5587,11 @@
       <w:pPr>
         <w:pStyle w:val="Heading1"/>
       </w:pPr>
-      <w:bookmarkStart w:id="22" w:name="_Toc293635000"/>
+      <w:bookmarkStart w:id="23" w:name="_Toc315541860"/>
       <w:r>
         <w:t>Conditional Blocks</w:t>
       </w:r>
-      <w:bookmarkEnd w:id="22"/>
+      <w:bookmarkEnd w:id="23"/>
     </w:p>
     <w:p>
       <w:r>
@@ -6163,11 +5810,69 @@
       <w:r>
         <w:fldChar w:fldCharType="end"/>
       </w:r>
+      <w:fldSimple w:instr=" MERGEFIELD first_name \* MERGEFORMAT ">
+        <w:r>
+          <w:rPr>
+            <w:noProof/>
+          </w:rPr>
+          <w:t>«first_name»</w:t>
+        </w:r>
+      </w:fldSimple>
+      <w:r>
+        <w:t xml:space="preserve"> </w:t>
+      </w:r>
+      <w:fldSimple w:instr=" MERGEFIELD if:nickname \* MERGEFORMAT ">
+        <w:r>
+          <w:rPr>
+            <w:noProof/>
+          </w:rPr>
+          <w:t>«if:nickname»</w:t>
+        </w:r>
+      </w:fldSimple>
+      <w:r>
+        <w:t>“</w:t>
+      </w:r>
+      <w:fldSimple w:instr=" MERGEFIELD nickname \* MERGEFORMAT ">
+        <w:r>
+          <w:rPr>
+            <w:noProof/>
+          </w:rPr>
+          <w:t>«nickname»</w:t>
+        </w:r>
+      </w:fldSimple>
+      <w:r>
+        <w:t>”</w:t>
+      </w:r>
+      <w:r>
+        <w:t xml:space="preserve"> </w:t>
+      </w:r>
+      <w:fldSimple w:instr=" MERGEFIELD end_if:nickname \* MERGEFORMAT ">
+        <w:r>
+          <w:rPr>
+            <w:noProof/>
+          </w:rPr>
+          <w:t>«end_if:nickname»</w:t>
+        </w:r>
+      </w:fldSimple>
+      <w:fldSimple w:instr=" MERGEFIELD last_name \* MERGEFORMAT ">
+        <w:r>
+          <w:rPr>
+            <w:noProof/>
+          </w:rPr>
+          <w:t>«last_name»</w:t>
+        </w:r>
+      </w:fldSimple>
       <w:r>
         <w:fldChar w:fldCharType="begin"/>
       </w:r>
       <w:r>
-        <w:instrText xml:space="preserve"> MERGEFIELD first_name \* MERGEFORMAT </w:instrText>
+        <w:instrText xml:space="preserve"> MERGEFIELD end:</w:instrText>
+      </w:r>
+      <w:r>
+        <w:instrText>classroom.</w:instrText>
+      </w:r>
+      <w:r>
+        <w:instrText xml:space="preserve">students \* MERGEFORMAT </w:instrText>
       </w:r>
       <w:r>
         <w:fldChar w:fldCharType="separate"/>
@@ -6176,439 +5881,248 @@
         <w:rPr>
           <w:noProof/>
         </w:rPr>
-        <w:t>«first_name»</w:t>
-      </w:r>
-      <w:r>
-        <w:rPr>
-          <w:noProof/>
-        </w:rPr>
+        <w:t>«end:classroom.students»</w:t>
+      </w:r>
+      <w:r>
         <w:fldChar w:fldCharType="end"/>
       </w:r>
       <w:r>
+        <w:t>.</w:t>
+      </w:r>
+    </w:p>
+    <w:p>
+      <w:pPr>
+        <w:pStyle w:val="Examples"/>
+      </w:pPr>
+      <w:r>
+        <w:fldChar w:fldCharType="begin"/>
+      </w:r>
+      <w:r>
+        <w:instrText xml:space="preserve"> MERGEFIELD end_if:</w:instrText>
+      </w:r>
+      <w:r>
+        <w:instrText>classroom.</w:instrText>
+      </w:r>
+      <w:r>
+        <w:instrText xml:space="preserve">students \* MERGEFORMAT </w:instrText>
+      </w:r>
+      <w:r>
+        <w:fldChar w:fldCharType="separate"/>
+      </w:r>
+      <w:r>
+        <w:rPr>
+          <w:noProof/>
+        </w:rPr>
+        <w:t>«end_if:classroom.students»</w:t>
+      </w:r>
+      <w:r>
+        <w:fldChar w:fldCharType="end"/>
+      </w:r>
+    </w:p>
+    <w:p>
+      <w:pPr>
+        <w:pStyle w:val="Examples"/>
+      </w:pPr>
+      <w:r>
+        <w:fldChar w:fldCharType="begin"/>
+      </w:r>
+      <w:r>
+        <w:instrText xml:space="preserve"> MERGEFIELD unless:</w:instrText>
+      </w:r>
+      <w:r>
+        <w:instrText>classroom.</w:instrText>
+      </w:r>
+      <w:r>
+        <w:instrText xml:space="preserve">students \* MERGEFORMAT </w:instrText>
+      </w:r>
+      <w:r>
+        <w:fldChar w:fldCharType="separate"/>
+      </w:r>
+      <w:r>
+        <w:rPr>
+          <w:noProof/>
+        </w:rPr>
+        <w:t>«unless:classroom.students»</w:t>
+      </w:r>
+      <w:r>
+        <w:fldChar w:fldCharType="end"/>
+      </w:r>
+    </w:p>
+    <w:p>
+      <w:pPr>
+        <w:pStyle w:val="Examples"/>
+      </w:pPr>
+      <w:r>
+        <w:t>Oh dear.  We have no students.</w:t>
+      </w:r>
+    </w:p>
+    <w:p>
+      <w:pPr>
+        <w:pStyle w:val="Examples"/>
+      </w:pPr>
+      <w:r>
+        <w:fldChar w:fldCharType="begin"/>
+      </w:r>
+      <w:r>
+        <w:instrText xml:space="preserve"> MERGEFIELD end_unless:</w:instrText>
+      </w:r>
+      <w:r>
+        <w:instrText>classroom.</w:instrText>
+      </w:r>
+      <w:r>
+        <w:instrText xml:space="preserve">students \* MERGEFORMAT </w:instrText>
+      </w:r>
+      <w:r>
+        <w:fldChar w:fldCharType="separate"/>
+      </w:r>
+      <w:r>
+        <w:rPr>
+          <w:noProof/>
+        </w:rPr>
+        <w:t>«end_unless:classroom.students»</w:t>
+      </w:r>
+      <w:r>
+        <w:fldChar w:fldCharType="end"/>
+      </w:r>
+    </w:p>
+    <w:p>
+      <w:pPr>
+        <w:pStyle w:val="Examples"/>
+      </w:pPr>
+    </w:p>
+    <w:p>
+      <w:pPr>
+        <w:pStyle w:val="Examples"/>
+      </w:pPr>
+      <w:r>
+        <w:fldChar w:fldCharType="begin"/>
+      </w:r>
+      <w:r>
+        <w:instrText xml:space="preserve"> MERGEFIELD if:</w:instrText>
+      </w:r>
+      <w:r>
+        <w:instrText>classroom.</w:instrText>
+      </w:r>
+      <w:r>
+        <w:instrText xml:space="preserve">teachers \* MERGEFORMAT </w:instrText>
+      </w:r>
+      <w:r>
+        <w:fldChar w:fldCharType="separate"/>
+      </w:r>
+      <w:r>
+        <w:rPr>
+          <w:noProof/>
+        </w:rPr>
+        <w:t>«if:classroom.teachers»</w:t>
+      </w:r>
+      <w:r>
+        <w:fldChar w:fldCharType="end"/>
+      </w:r>
+    </w:p>
+    <w:p>
+      <w:pPr>
+        <w:pStyle w:val="Examples"/>
+      </w:pPr>
+      <w:r>
+        <w:t xml:space="preserve">We have a bunch of teachers!  Their names are </w:t>
+      </w:r>
+      <w:r>
+        <w:fldChar w:fldCharType="begin"/>
+      </w:r>
+      <w:r>
+        <w:instrText xml:space="preserve"> MERGEFIELD start:</w:instrText>
+      </w:r>
+      <w:r>
+        <w:instrText>classroom.</w:instrText>
+      </w:r>
+      <w:r>
+        <w:instrText>teachers|series_with_comma</w:instrText>
+      </w:r>
+      <w:r>
+        <w:instrText>s</w:instrText>
+      </w:r>
+      <w:r>
+        <w:instrText xml:space="preserve"> \* MERGEFORMAT </w:instrText>
+      </w:r>
+      <w:r>
+        <w:fldChar w:fldCharType="separate"/>
+      </w:r>
+      <w:r>
+        <w:rPr>
+          <w:noProof/>
+        </w:rPr>
+        <w:t>«start:classroom.teachers|series_with_com</w:t>
+      </w:r>
+      <w:r>
+        <w:rPr>
+          <w:noProof/>
+        </w:rPr>
+        <w:t>ma</w:t>
+      </w:r>
+      <w:r>
+        <w:rPr>
+          <w:noProof/>
+        </w:rPr>
+        <w:t>s</w:t>
+      </w:r>
+      <w:r>
+        <w:rPr>
+          <w:noProof/>
+        </w:rPr>
+        <w:t>»</w:t>
+      </w:r>
+      <w:r>
+        <w:fldChar w:fldCharType="end"/>
+      </w:r>
+      <w:fldSimple w:instr=" MERGEFIELD first_name \* MERGEFORMAT ">
+        <w:r>
+          <w:rPr>
+            <w:noProof/>
+          </w:rPr>
+          <w:t>«first_name»</w:t>
+        </w:r>
+      </w:fldSimple>
+      <w:r>
         <w:t xml:space="preserve"> </w:t>
       </w:r>
-      <w:r>
-        <w:fldChar w:fldCharType="begin"/>
-      </w:r>
-      <w:r>
-        <w:instrText xml:space="preserve"> MERGEFIELD if:nickname \* MERGEFORMAT </w:instrText>
-      </w:r>
-      <w:r>
-        <w:fldChar w:fldCharType="separate"/>
-      </w:r>
-      <w:r>
-        <w:rPr>
-          <w:noProof/>
-        </w:rPr>
-        <w:t>«if:nickname»</w:t>
-      </w:r>
-      <w:r>
-        <w:rPr>
-          <w:noProof/>
-        </w:rPr>
-        <w:fldChar w:fldCharType="end"/>
-      </w:r>
+      <w:fldSimple w:instr=" MERGEFIELD if:nickname \* MERGEFORMAT ">
+        <w:r>
+          <w:rPr>
+            <w:noProof/>
+          </w:rPr>
+          <w:t>«if:nickname»</w:t>
+        </w:r>
+      </w:fldSimple>
       <w:r>
         <w:t>“</w:t>
       </w:r>
-      <w:r>
-        <w:fldChar w:fldCharType="begin"/>
-      </w:r>
-      <w:r>
-        <w:instrText xml:space="preserve"> MERGEFIELD nickname \* MERGEFORMAT </w:instrText>
-      </w:r>
-      <w:r>
-        <w:fldChar w:fldCharType="separate"/>
-      </w:r>
-      <w:r>
-        <w:rPr>
-          <w:noProof/>
-        </w:rPr>
-        <w:t>«nickname»</w:t>
-      </w:r>
-      <w:r>
-        <w:rPr>
-          <w:noProof/>
-        </w:rPr>
-        <w:fldChar w:fldCharType="end"/>
-      </w:r>
-      <w:r>
-        <w:t>”</w:t>
-      </w:r>
-      <w:r>
-        <w:t xml:space="preserve"> </w:t>
-      </w:r>
-      <w:r>
-        <w:fldChar w:fldCharType="begin"/>
-      </w:r>
-      <w:r>
-        <w:instrText xml:space="preserve"> MERGEFIELD end_if:nickname \* MERGEFORMAT </w:instrText>
-      </w:r>
-      <w:r>
-        <w:fldChar w:fldCharType="separate"/>
-      </w:r>
-      <w:r>
-        <w:rPr>
-          <w:noProof/>
-        </w:rPr>
-        <w:t>«end_if:nickname»</w:t>
-      </w:r>
-      <w:r>
-        <w:rPr>
-          <w:noProof/>
-        </w:rPr>
-        <w:fldChar w:fldCharType="end"/>
-      </w:r>
-      <w:r>
-        <w:fldChar w:fldCharType="begin"/>
-      </w:r>
-      <w:r>
-        <w:instrText xml:space="preserve"> MERGEFIELD last_name \* MERGEFORMAT </w:instrText>
-      </w:r>
-      <w:r>
-        <w:fldChar w:fldCharType="separate"/>
-      </w:r>
-      <w:r>
-        <w:rPr>
-          <w:noProof/>
-        </w:rPr>
-        <w:t>«last_name»</w:t>
-      </w:r>
-      <w:r>
-        <w:rPr>
-          <w:noProof/>
-        </w:rPr>
-        <w:fldChar w:fldCharType="end"/>
-      </w:r>
-      <w:r>
-        <w:fldChar w:fldCharType="begin"/>
-      </w:r>
-      <w:r>
-        <w:instrText xml:space="preserve"> MERGEFIELD end:</w:instrText>
-      </w:r>
-      <w:r>
-        <w:instrText>classroom.</w:instrText>
-      </w:r>
-      <w:r>
-        <w:instrText xml:space="preserve">students \* MERGEFORMAT </w:instrText>
-      </w:r>
-      <w:r>
-        <w:fldChar w:fldCharType="separate"/>
-      </w:r>
-      <w:r>
-        <w:rPr>
-          <w:noProof/>
-        </w:rPr>
-        <w:t>«end:classroom.students»</w:t>
-      </w:r>
-      <w:r>
-        <w:fldChar w:fldCharType="end"/>
-      </w:r>
-      <w:r>
-        <w:t>.</w:t>
-      </w:r>
-    </w:p>
-    <w:p>
-      <w:pPr>
-        <w:pStyle w:val="Examples"/>
-      </w:pPr>
-      <w:r>
-        <w:fldChar w:fldCharType="begin"/>
-      </w:r>
-      <w:r>
-        <w:instrText xml:space="preserve"> MERGEFIELD end_if:</w:instrText>
-      </w:r>
-      <w:r>
-        <w:instrText>classroom.</w:instrText>
-      </w:r>
-      <w:r>
-        <w:instrText xml:space="preserve">students \* MERGEFORMAT </w:instrText>
-      </w:r>
-      <w:r>
-        <w:fldChar w:fldCharType="separate"/>
-      </w:r>
-      <w:r>
-        <w:rPr>
-          <w:noProof/>
-        </w:rPr>
-        <w:t>«end_if:classroom.students»</w:t>
-      </w:r>
-      <w:r>
-        <w:fldChar w:fldCharType="end"/>
-      </w:r>
-    </w:p>
-    <w:p>
-      <w:pPr>
-        <w:pStyle w:val="Examples"/>
-      </w:pPr>
-      <w:r>
-        <w:fldChar w:fldCharType="begin"/>
-      </w:r>
-      <w:r>
-        <w:instrText xml:space="preserve"> MERGEFIELD unless:</w:instrText>
-      </w:r>
-      <w:r>
-        <w:instrText>classroom.</w:instrText>
-      </w:r>
-      <w:r>
-        <w:instrText xml:space="preserve">students \* MERGEFORMAT </w:instrText>
-      </w:r>
-      <w:r>
-        <w:fldChar w:fldCharType="separate"/>
-      </w:r>
-      <w:r>
-        <w:rPr>
-          <w:noProof/>
-        </w:rPr>
-        <w:t>«unless:classroom.students»</w:t>
-      </w:r>
-      <w:r>
-        <w:fldChar w:fldCharType="end"/>
-      </w:r>
-    </w:p>
-    <w:p>
-      <w:pPr>
-        <w:pStyle w:val="Examples"/>
-      </w:pPr>
-      <w:r>
-        <w:t>Oh dear.  We have no students.</w:t>
-      </w:r>
-    </w:p>
-    <w:p>
-      <w:pPr>
-        <w:pStyle w:val="Examples"/>
-      </w:pPr>
-      <w:r>
-        <w:fldChar w:fldCharType="begin"/>
-      </w:r>
-      <w:r>
-        <w:instrText xml:space="preserve"> MERGEFIELD end_unless:</w:instrText>
-      </w:r>
-      <w:r>
-        <w:instrText>classroom.</w:instrText>
-      </w:r>
-      <w:r>
-        <w:instrText xml:space="preserve">students \* MERGEFORMAT </w:instrText>
-      </w:r>
-      <w:r>
-        <w:fldChar w:fldCharType="separate"/>
-      </w:r>
-      <w:r>
-        <w:rPr>
-          <w:noProof/>
-        </w:rPr>
-        <w:t>«end_unless:classroom.students»</w:t>
-      </w:r>
-      <w:r>
-        <w:fldChar w:fldCharType="end"/>
-      </w:r>
-    </w:p>
-    <w:p>
-      <w:pPr>
-        <w:pStyle w:val="Examples"/>
-      </w:pPr>
-    </w:p>
-    <w:p>
-      <w:pPr>
-        <w:pStyle w:val="Examples"/>
-      </w:pPr>
-      <w:r>
-        <w:fldChar w:fldCharType="begin"/>
-      </w:r>
-      <w:r>
-        <w:instrText xml:space="preserve"> MERGEFIELD if:</w:instrText>
-      </w:r>
-      <w:r>
-        <w:instrText>classroom.</w:instrText>
-      </w:r>
-      <w:r>
-        <w:instrText xml:space="preserve">teachers \* MERGEFORMAT </w:instrText>
-      </w:r>
-      <w:r>
-        <w:fldChar w:fldCharType="separate"/>
-      </w:r>
-      <w:r>
-        <w:rPr>
-          <w:noProof/>
-        </w:rPr>
-        <w:t>«if:classroom.teachers»</w:t>
-      </w:r>
-      <w:r>
-        <w:fldChar w:fldCharType="end"/>
-      </w:r>
-    </w:p>
-    <w:p>
-      <w:pPr>
-        <w:pStyle w:val="Examples"/>
-      </w:pPr>
-      <w:r>
-        <w:t xml:space="preserve">We have a bunch of teachers!  Their names are </w:t>
-      </w:r>
-      <w:r>
-        <w:fldChar w:fldCharType="begin"/>
-      </w:r>
-      <w:r>
-        <w:instrText xml:space="preserve"> MERGEFIELD start:</w:instrText>
-      </w:r>
-      <w:r>
-        <w:instrText>classroom.</w:instrText>
-      </w:r>
-      <w:r>
-        <w:instrText>teachers|series_with_comma</w:instrText>
-      </w:r>
-      <w:r>
-        <w:instrText>s</w:instrText>
-      </w:r>
-      <w:r>
-        <w:instrText xml:space="preserve"> \* MERGEFORMAT </w:instrText>
-      </w:r>
-      <w:r>
-        <w:fldChar w:fldCharType="separate"/>
-      </w:r>
-      <w:r>
-        <w:rPr>
-          <w:noProof/>
-        </w:rPr>
-        <w:t>«start:classroom.teachers|series_with_com</w:t>
-      </w:r>
-      <w:r>
-        <w:rPr>
-          <w:noProof/>
-        </w:rPr>
-        <w:t>ma</w:t>
-      </w:r>
-      <w:r>
-        <w:rPr>
-          <w:noProof/>
-        </w:rPr>
-        <w:t>s</w:t>
-      </w:r>
-      <w:r>
-        <w:rPr>
-          <w:noProof/>
-        </w:rPr>
-        <w:t>»</w:t>
-      </w:r>
-      <w:r>
-        <w:fldChar w:fldCharType="end"/>
-      </w:r>
-      <w:r>
-        <w:fldChar w:fldCharType="begin"/>
-      </w:r>
-      <w:r>
-        <w:instrText xml:space="preserve"> MERGEFIELD first_name \* MERGEFORMAT </w:instrText>
-      </w:r>
-      <w:r>
-        <w:fldChar w:fldCharType="separate"/>
-      </w:r>
-      <w:r>
-        <w:rPr>
-          <w:noProof/>
-        </w:rPr>
-        <w:t>«first_name»</w:t>
-      </w:r>
-      <w:r>
-        <w:rPr>
-          <w:noProof/>
-        </w:rPr>
-        <w:fldChar w:fldCharType="end"/>
-      </w:r>
-      <w:r>
-        <w:t xml:space="preserve"> </w:t>
-      </w:r>
-      <w:r>
-        <w:fldChar w:fldCharType="begin"/>
-      </w:r>
-      <w:r>
-        <w:instrText xml:space="preserve"> MERGEFIELD if:nickname \* MERGEFORMAT </w:instrText>
-      </w:r>
-      <w:r>
-        <w:fldChar w:fldCharType="separate"/>
-      </w:r>
-      <w:r>
-        <w:rPr>
-          <w:noProof/>
-        </w:rPr>
-        <w:t>«if:nickname»</w:t>
-      </w:r>
-      <w:r>
-        <w:rPr>
-          <w:noProof/>
-        </w:rPr>
-        <w:fldChar w:fldCharType="end"/>
-      </w:r>
-      <w:r>
-        <w:t>“</w:t>
-      </w:r>
-      <w:r>
-        <w:fldChar w:fldCharType="begin"/>
-      </w:r>
-      <w:r>
-        <w:instrText xml:space="preserve"> MERGEFIELD nickname \* MERGEFORMAT </w:instrText>
-      </w:r>
-      <w:r>
-        <w:fldChar w:fldCharType="separate"/>
-      </w:r>
-      <w:r>
-        <w:rPr>
-          <w:noProof/>
-        </w:rPr>
-        <w:t>«nickname»</w:t>
-      </w:r>
-      <w:r>
-        <w:rPr>
-          <w:noProof/>
-        </w:rPr>
-        <w:fldChar w:fldCharType="end"/>
-      </w:r>
+      <w:fldSimple w:instr=" MERGEFIELD nickname \* MERGEFORMAT ">
+        <w:r>
+          <w:rPr>
+            <w:noProof/>
+          </w:rPr>
+          <w:t>«nickname»</w:t>
+        </w:r>
+      </w:fldSimple>
       <w:r>
         <w:t xml:space="preserve">” </w:t>
       </w:r>
-      <w:r>
-        <w:fldChar w:fldCharType="begin"/>
-      </w:r>
-      <w:r>
-        <w:instrText xml:space="preserve"> MERGEFIELD end_if:nickname \* MERGEFORMAT </w:instrText>
-      </w:r>
-      <w:r>
-        <w:fldChar w:fldCharType="separate"/>
-      </w:r>
-      <w:r>
-        <w:rPr>
-          <w:noProof/>
-        </w:rPr>
-        <w:t>«end_if:nickname»</w:t>
-      </w:r>
-      <w:r>
-        <w:rPr>
-          <w:noProof/>
-        </w:rPr>
-        <w:fldChar w:fldCharType="end"/>
-      </w:r>
-      <w:r>
-        <w:fldChar w:fldCharType="begin"/>
-      </w:r>
-      <w:r>
-        <w:instrText xml:space="preserve"> MERGEFIE</w:instrText>
-      </w:r>
-      <w:r>
-        <w:instrText xml:space="preserve">LD last_name \* MERGEFORMAT </w:instrText>
-      </w:r>
-      <w:r>
-        <w:fldChar w:fldCharType="separate"/>
-      </w:r>
-      <w:r>
-        <w:rPr>
-          <w:noProof/>
-        </w:rPr>
-        <w:t>«last_name»</w:t>
-      </w:r>
-      <w:r>
-        <w:rPr>
-          <w:noProof/>
-        </w:rPr>
-        <w:fldChar w:fldCharType="end"/>
-      </w:r>
+      <w:fldSimple w:instr=" MERGEFIELD end_if:nickname \* MERGEFORMAT ">
+        <w:r>
+          <w:rPr>
+            <w:noProof/>
+          </w:rPr>
+          <w:t>«end_if:nickname»</w:t>
+        </w:r>
+      </w:fldSimple>
+      <w:fldSimple w:instr=" MERGEFIELD last_name \* MERGEFORMAT ">
+        <w:r>
+          <w:rPr>
+            <w:noProof/>
+          </w:rPr>
+          <w:t>«last_name»</w:t>
+        </w:r>
+      </w:fldSimple>
       <w:r>
         <w:fldChar w:fldCharType="begin"/>
       </w:r>
@@ -6845,7 +6359,7 @@
               <w:noProof/>
               <w:color w:val="595959" w:themeColor="text1" w:themeTint="A6"/>
             </w:rPr>
-            <w:t>8</w:t>
+            <w:t>2</w:t>
           </w:r>
           <w:r>
             <w:rPr>
@@ -9822,14 +9336,14 @@
     <w:charset w:val="00"/>
     <w:family w:val="auto"/>
     <w:pitch w:val="variable"/>
-    <w:sig w:usb0="00000003" w:usb1="00000000" w:usb2="00000000" w:usb3="00000000" w:csb0="00000001" w:csb1="00000000"/>
+    <w:sig w:usb0="E0002AFF" w:usb1="C0007841" w:usb2="00000009" w:usb3="00000000" w:csb0="000001FF" w:csb1="00000000"/>
   </w:font>
   <w:font w:name="Courier New">
     <w:panose1 w:val="02070309020205020404"/>
     <w:charset w:val="00"/>
     <w:family w:val="auto"/>
     <w:pitch w:val="variable"/>
-    <w:sig w:usb0="00000003" w:usb1="00000000" w:usb2="00000000" w:usb3="00000000" w:csb0="00000001" w:csb1="00000000"/>
+    <w:sig w:usb0="E0002AFF" w:usb1="C0007843" w:usb2="00000009" w:usb3="00000000" w:csb0="000001FF" w:csb1="00000000"/>
   </w:font>
   <w:font w:name="Wingdings">
     <w:panose1 w:val="05000000000000000000"/>
@@ -9885,14 +9399,14 @@
     <w:charset w:val="00"/>
     <w:family w:val="auto"/>
     <w:pitch w:val="variable"/>
-    <w:sig w:usb0="00000003" w:usb1="00000000" w:usb2="00000000" w:usb3="00000000" w:csb0="00000001" w:csb1="00000000"/>
+    <w:sig w:usb0="E00002FF" w:usb1="400004FF" w:usb2="00000000" w:usb3="00000000" w:csb0="0000019F" w:csb1="00000000"/>
   </w:font>
   <w:font w:name="Arial">
     <w:panose1 w:val="020B0604020202020204"/>
     <w:charset w:val="00"/>
     <w:family w:val="auto"/>
     <w:pitch w:val="variable"/>
-    <w:sig w:usb0="00000003" w:usb1="00000000" w:usb2="00000000" w:usb3="00000000" w:csb0="00000001" w:csb1="00000000"/>
+    <w:sig w:usb0="E0002AFF" w:usb1="C0007843" w:usb2="00000009" w:usb3="00000000" w:csb0="000001FF" w:csb1="00000000"/>
   </w:font>
   <w:font w:name="ＭＳ 明朝">
     <w:panose1 w:val="00000000000000000000"/>
@@ -10707,7 +10221,7 @@
 </file>
 
 <file path=customXml/itemProps1.xml><?xml version="1.0" encoding="utf-8"?>
-<ds:datastoreItem xmlns:ds="http://schemas.openxmlformats.org/officeDocument/2006/customXml" ds:itemID="{F0E1DCAE-ADE6-DB49-B9FD-136E338D841F}">
+<ds:datastoreItem xmlns:ds="http://schemas.openxmlformats.org/officeDocument/2006/customXml" ds:itemID="{CE0DFA02-65F3-774B-9FEC-DD4186770D88}">
   <ds:schemaRefs>
     <ds:schemaRef ds:uri="http://schemas.openxmlformats.org/officeDocument/2006/bibliography"/>
   </ds:schemaRefs>

</xml_diff>

<commit_message>
Update documentation for numeric filters
</commit_message>
<xml_diff>
--- a/docs/creating_templates.docx
+++ b/docs/creating_templates.docx
@@ -106,7 +106,7 @@
         <w:rPr>
           <w:noProof/>
         </w:rPr>
-        <w:instrText xml:space="preserve"> PAGEREF _Toc315541843 \h </w:instrText>
+        <w:instrText xml:space="preserve"> PAGEREF _Toc320370679 \h </w:instrText>
       </w:r>
       <w:r>
         <w:rPr>
@@ -165,7 +165,7 @@
         <w:rPr>
           <w:noProof/>
         </w:rPr>
-        <w:instrText xml:space="preserve"> PAGEREF _Toc315541844 \h </w:instrText>
+        <w:instrText xml:space="preserve"> PAGEREF _Toc320370680 \h </w:instrText>
       </w:r>
       <w:r>
         <w:rPr>
@@ -224,7 +224,7 @@
         <w:rPr>
           <w:noProof/>
         </w:rPr>
-        <w:instrText xml:space="preserve"> PAGEREF _Toc315541845 \h </w:instrText>
+        <w:instrText xml:space="preserve"> PAGEREF _Toc320370681 \h </w:instrText>
       </w:r>
       <w:r>
         <w:rPr>
@@ -249,8 +249,6 @@
         </w:rPr>
         <w:fldChar w:fldCharType="end"/>
       </w:r>
-      <w:bookmarkStart w:id="0" w:name="_GoBack"/>
-      <w:bookmarkEnd w:id="0"/>
     </w:p>
     <w:p>
       <w:pPr>
@@ -285,7 +283,7 @@
         <w:rPr>
           <w:noProof/>
         </w:rPr>
-        <w:instrText xml:space="preserve"> PAGEREF _Toc315541846 \h </w:instrText>
+        <w:instrText xml:space="preserve"> PAGEREF _Toc320370682 \h </w:instrText>
       </w:r>
       <w:r>
         <w:rPr>
@@ -344,7 +342,7 @@
         <w:rPr>
           <w:noProof/>
         </w:rPr>
-        <w:instrText xml:space="preserve"> PAGEREF _Toc315541847 \h </w:instrText>
+        <w:instrText xml:space="preserve"> PAGEREF _Toc320370683 \h </w:instrText>
       </w:r>
       <w:r>
         <w:rPr>
@@ -403,7 +401,7 @@
         <w:rPr>
           <w:noProof/>
         </w:rPr>
-        <w:instrText xml:space="preserve"> PAGEREF _Toc315541848 \h </w:instrText>
+        <w:instrText xml:space="preserve"> PAGEREF _Toc320370684 \h </w:instrText>
       </w:r>
       <w:r>
         <w:rPr>
@@ -462,7 +460,7 @@
         <w:rPr>
           <w:noProof/>
         </w:rPr>
-        <w:instrText xml:space="preserve"> PAGEREF _Toc315541849 \h </w:instrText>
+        <w:instrText xml:space="preserve"> PAGEREF _Toc320370685 \h </w:instrText>
       </w:r>
       <w:r>
         <w:rPr>
@@ -521,7 +519,7 @@
         <w:rPr>
           <w:noProof/>
         </w:rPr>
-        <w:instrText xml:space="preserve"> PAGEREF _Toc315541850 \h </w:instrText>
+        <w:instrText xml:space="preserve"> PAGEREF _Toc320370686 \h </w:instrText>
       </w:r>
       <w:r>
         <w:rPr>
@@ -580,7 +578,7 @@
         <w:rPr>
           <w:noProof/>
         </w:rPr>
-        <w:instrText xml:space="preserve"> PAGEREF _Toc315541851 \h </w:instrText>
+        <w:instrText xml:space="preserve"> PAGEREF _Toc320370687 \h </w:instrText>
       </w:r>
       <w:r>
         <w:rPr>
@@ -621,6 +619,65 @@
         <w:rPr>
           <w:noProof/>
         </w:rPr>
+        <w:t>Filters on Numeric Values</w:t>
+      </w:r>
+      <w:r>
+        <w:rPr>
+          <w:noProof/>
+        </w:rPr>
+        <w:tab/>
+      </w:r>
+      <w:r>
+        <w:rPr>
+          <w:noProof/>
+        </w:rPr>
+        <w:fldChar w:fldCharType="begin"/>
+      </w:r>
+      <w:r>
+        <w:rPr>
+          <w:noProof/>
+        </w:rPr>
+        <w:instrText xml:space="preserve"> PAGEREF _Toc320370688 \h </w:instrText>
+      </w:r>
+      <w:r>
+        <w:rPr>
+          <w:noProof/>
+        </w:rPr>
+      </w:r>
+      <w:r>
+        <w:rPr>
+          <w:noProof/>
+        </w:rPr>
+        <w:fldChar w:fldCharType="separate"/>
+      </w:r>
+      <w:r>
+        <w:rPr>
+          <w:noProof/>
+        </w:rPr>
+        <w:t>9</w:t>
+      </w:r>
+      <w:r>
+        <w:rPr>
+          <w:noProof/>
+        </w:rPr>
+        <w:fldChar w:fldCharType="end"/>
+      </w:r>
+    </w:p>
+    <w:p>
+      <w:pPr>
+        <w:pStyle w:val="TOC2"/>
+        <w:tabs>
+          <w:tab w:val="right" w:leader="dot" w:pos="8630"/>
+        </w:tabs>
+        <w:rPr>
+          <w:noProof/>
+          <w:lang w:eastAsia="ja-JP"/>
+        </w:rPr>
+      </w:pPr>
+      <w:r>
+        <w:rPr>
+          <w:noProof/>
+        </w:rPr>
         <w:t>Basic Arithmetic Operations</w:t>
       </w:r>
       <w:r>
@@ -639,7 +696,7 @@
         <w:rPr>
           <w:noProof/>
         </w:rPr>
-        <w:instrText xml:space="preserve"> PAGEREF _Toc315541852 \h </w:instrText>
+        <w:instrText xml:space="preserve"> PAGEREF _Toc320370689 \h </w:instrText>
       </w:r>
       <w:r>
         <w:rPr>
@@ -698,7 +755,7 @@
         <w:rPr>
           <w:noProof/>
         </w:rPr>
-        <w:instrText xml:space="preserve"> PAGEREF _Toc315541853 \h </w:instrText>
+        <w:instrText xml:space="preserve"> PAGEREF _Toc320370690 \h </w:instrText>
       </w:r>
       <w:r>
         <w:rPr>
@@ -757,7 +814,7 @@
         <w:rPr>
           <w:noProof/>
         </w:rPr>
-        <w:instrText xml:space="preserve"> PAGEREF _Toc315541854 \h </w:instrText>
+        <w:instrText xml:space="preserve"> PAGEREF _Toc320370691 \h </w:instrText>
       </w:r>
       <w:r>
         <w:rPr>
@@ -774,7 +831,7 @@
         <w:rPr>
           <w:noProof/>
         </w:rPr>
-        <w:t>10</w:t>
+        <w:t>11</w:t>
       </w:r>
       <w:r>
         <w:rPr>
@@ -816,7 +873,7 @@
         <w:rPr>
           <w:noProof/>
         </w:rPr>
-        <w:instrText xml:space="preserve"> PAGEREF _Toc315541855 \h </w:instrText>
+        <w:instrText xml:space="preserve"> PAGEREF _Toc320370692 \h </w:instrText>
       </w:r>
       <w:r>
         <w:rPr>
@@ -833,7 +890,7 @@
         <w:rPr>
           <w:noProof/>
         </w:rPr>
-        <w:t>11</w:t>
+        <w:t>12</w:t>
       </w:r>
       <w:r>
         <w:rPr>
@@ -875,7 +932,7 @@
         <w:rPr>
           <w:noProof/>
         </w:rPr>
-        <w:instrText xml:space="preserve"> PAGEREF _Toc315541856 \h </w:instrText>
+        <w:instrText xml:space="preserve"> PAGEREF _Toc320370693 \h </w:instrText>
       </w:r>
       <w:r>
         <w:rPr>
@@ -892,7 +949,7 @@
         <w:rPr>
           <w:noProof/>
         </w:rPr>
-        <w:t>11</w:t>
+        <w:t>12</w:t>
       </w:r>
       <w:r>
         <w:rPr>
@@ -934,7 +991,7 @@
         <w:rPr>
           <w:noProof/>
         </w:rPr>
-        <w:instrText xml:space="preserve"> PAGEREF _Toc315541857 \h </w:instrText>
+        <w:instrText xml:space="preserve"> PAGEREF _Toc320370694 \h </w:instrText>
       </w:r>
       <w:r>
         <w:rPr>
@@ -951,7 +1008,7 @@
         <w:rPr>
           <w:noProof/>
         </w:rPr>
-        <w:t>11</w:t>
+        <w:t>12</w:t>
       </w:r>
       <w:r>
         <w:rPr>
@@ -993,7 +1050,7 @@
         <w:rPr>
           <w:noProof/>
         </w:rPr>
-        <w:instrText xml:space="preserve"> PAGEREF _Toc315541858 \h </w:instrText>
+        <w:instrText xml:space="preserve"> PAGEREF _Toc320370695 \h </w:instrText>
       </w:r>
       <w:r>
         <w:rPr>
@@ -1010,7 +1067,7 @@
         <w:rPr>
           <w:noProof/>
         </w:rPr>
-        <w:t>11</w:t>
+        <w:t>12</w:t>
       </w:r>
       <w:r>
         <w:rPr>
@@ -1052,7 +1109,7 @@
         <w:rPr>
           <w:noProof/>
         </w:rPr>
-        <w:instrText xml:space="preserve"> PAGEREF _Toc315541859 \h </w:instrText>
+        <w:instrText xml:space="preserve"> PAGEREF _Toc320370696 \h </w:instrText>
       </w:r>
       <w:r>
         <w:rPr>
@@ -1069,7 +1126,7 @@
         <w:rPr>
           <w:noProof/>
         </w:rPr>
-        <w:t>12</w:t>
+        <w:t>13</w:t>
       </w:r>
       <w:r>
         <w:rPr>
@@ -1111,7 +1168,7 @@
         <w:rPr>
           <w:noProof/>
         </w:rPr>
-        <w:instrText xml:space="preserve"> PAGEREF _Toc315541860 \h </w:instrText>
+        <w:instrText xml:space="preserve"> PAGEREF _Toc320370697 \h </w:instrText>
       </w:r>
       <w:r>
         <w:rPr>
@@ -1128,7 +1185,7 @@
         <w:rPr>
           <w:noProof/>
         </w:rPr>
-        <w:t>13</w:t>
+        <w:t>14</w:t>
       </w:r>
       <w:r>
         <w:rPr>
@@ -1148,12 +1205,14 @@
       <w:r>
         <w:fldChar w:fldCharType="end"/>
       </w:r>
+      <w:bookmarkStart w:id="0" w:name="_GoBack"/>
+      <w:bookmarkEnd w:id="0"/>
     </w:p>
     <w:p>
       <w:pPr>
         <w:pStyle w:val="Heading1"/>
       </w:pPr>
-      <w:bookmarkStart w:id="1" w:name="_Toc315541843"/>
+      <w:bookmarkStart w:id="1" w:name="_Toc320370679"/>
       <w:r>
         <w:t>The Data Set</w:t>
       </w:r>
@@ -1187,7 +1246,7 @@
       <w:pPr>
         <w:pStyle w:val="Heading2"/>
       </w:pPr>
-      <w:bookmarkStart w:id="2" w:name="_Toc315541844"/>
+      <w:bookmarkStart w:id="2" w:name="_Toc320370680"/>
       <w:r>
         <w:t>An Example JSON Data Set</w:t>
       </w:r>
@@ -1520,7 +1579,7 @@
       <w:pPr>
         <w:pStyle w:val="Heading2"/>
       </w:pPr>
-      <w:bookmarkStart w:id="3" w:name="_Toc315541845"/>
+      <w:bookmarkStart w:id="3" w:name="_Toc320370681"/>
       <w:r>
         <w:t>A JSON Reference Data Set</w:t>
       </w:r>
@@ -2087,7 +2146,7 @@
       <w:pPr>
         <w:pStyle w:val="Heading2"/>
       </w:pPr>
-      <w:bookmarkStart w:id="4" w:name="_Toc315541846"/>
+      <w:bookmarkStart w:id="4" w:name="_Toc320370682"/>
       <w:r>
         <w:t>Accessing the Data Set: Finding Variable Names</w:t>
       </w:r>
@@ -2125,7 +2184,7 @@
       <w:pPr>
         <w:pStyle w:val="Heading1"/>
       </w:pPr>
-      <w:bookmarkStart w:id="5" w:name="_Toc315541847"/>
+      <w:bookmarkStart w:id="5" w:name="_Toc320370683"/>
       <w:r>
         <w:t>Creating MergeFields in Microsoft Word</w:t>
       </w:r>
@@ -2259,7 +2318,7 @@
       <w:pPr>
         <w:pStyle w:val="Heading2"/>
       </w:pPr>
-      <w:bookmarkStart w:id="6" w:name="_Toc315541848"/>
+      <w:bookmarkStart w:id="6" w:name="_Toc320370684"/>
       <w:r>
         <w:t>Editing an Existing MergeField</w:t>
       </w:r>
@@ -2533,7 +2592,7 @@
       <w:pPr>
         <w:pStyle w:val="Heading1"/>
       </w:pPr>
-      <w:bookmarkStart w:id="7" w:name="_Toc315541849"/>
+      <w:bookmarkStart w:id="7" w:name="_Toc320370685"/>
       <w:r>
         <w:t>Basic MergeField Substitution</w:t>
       </w:r>
@@ -2577,59 +2636,111 @@
       <w:pPr>
         <w:pStyle w:val="Examples"/>
       </w:pPr>
-      <w:fldSimple w:instr=" MERGEFIELD a_basic_string \* MERGEFORMAT ">
-        <w:r>
-          <w:rPr>
-            <w:noProof/>
-          </w:rPr>
-          <w:t>«a_basic_string»</w:t>
-        </w:r>
-      </w:fldSimple>
+      <w:r>
+        <w:fldChar w:fldCharType="begin"/>
+      </w:r>
+      <w:r>
+        <w:instrText xml:space="preserve"> MERGEFIELD a_basic_string \* MERGEFORMAT </w:instrText>
+      </w:r>
+      <w:r>
+        <w:fldChar w:fldCharType="separate"/>
+      </w:r>
+      <w:r>
+        <w:rPr>
+          <w:noProof/>
+        </w:rPr>
+        <w:t>«a_basic_string»</w:t>
+      </w:r>
+      <w:r>
+        <w:rPr>
+          <w:noProof/>
+        </w:rPr>
+        <w:fldChar w:fldCharType="end"/>
+      </w:r>
     </w:p>
     <w:p>
       <w:pPr>
         <w:pStyle w:val="Examples"/>
       </w:pPr>
-      <w:fldSimple w:instr=" MERGEFIELD a_basic_integer \* MERGEFORMAT ">
-        <w:r>
-          <w:rPr>
-            <w:noProof/>
-          </w:rPr>
-          <w:t>«a_basic_integer»</w:t>
-        </w:r>
-      </w:fldSimple>
+      <w:r>
+        <w:fldChar w:fldCharType="begin"/>
+      </w:r>
+      <w:r>
+        <w:instrText xml:space="preserve"> MERGEFIELD a_basic_integer \* MERGEFORMAT </w:instrText>
+      </w:r>
+      <w:r>
+        <w:fldChar w:fldCharType="separate"/>
+      </w:r>
+      <w:r>
+        <w:rPr>
+          <w:noProof/>
+        </w:rPr>
+        <w:t>«a_basic_integer»</w:t>
+      </w:r>
+      <w:r>
+        <w:rPr>
+          <w:noProof/>
+        </w:rPr>
+        <w:fldChar w:fldCharType="end"/>
+      </w:r>
     </w:p>
     <w:p>
       <w:pPr>
         <w:pStyle w:val="Examples"/>
       </w:pPr>
-      <w:fldSimple w:instr=" MERGEFIELD a_basic_boolean \* MERGEFORMAT ">
-        <w:r>
-          <w:rPr>
-            <w:noProof/>
-          </w:rPr>
-          <w:t>«a_basic_boolean»</w:t>
-        </w:r>
-      </w:fldSimple>
+      <w:r>
+        <w:fldChar w:fldCharType="begin"/>
+      </w:r>
+      <w:r>
+        <w:instrText xml:space="preserve"> MERGEFIELD a_basic_boolean \* MERGEFORMAT </w:instrText>
+      </w:r>
+      <w:r>
+        <w:fldChar w:fldCharType="separate"/>
+      </w:r>
+      <w:r>
+        <w:rPr>
+          <w:noProof/>
+        </w:rPr>
+        <w:t>«a_basic_boolean»</w:t>
+      </w:r>
+      <w:r>
+        <w:rPr>
+          <w:noProof/>
+        </w:rPr>
+        <w:fldChar w:fldCharType="end"/>
+      </w:r>
     </w:p>
     <w:p>
       <w:pPr>
         <w:pStyle w:val="Examples"/>
       </w:pPr>
-      <w:fldSimple w:instr=" MERGEFIELD a_basic_float \* MERGEFORMAT ">
-        <w:r>
-          <w:rPr>
-            <w:noProof/>
-          </w:rPr>
-          <w:t>«a_basic_float»</w:t>
-        </w:r>
-      </w:fldSimple>
+      <w:r>
+        <w:fldChar w:fldCharType="begin"/>
+      </w:r>
+      <w:r>
+        <w:instrText xml:space="preserve"> MERGEFIELD a_basic_float \* MERGEFORMAT </w:instrText>
+      </w:r>
+      <w:r>
+        <w:fldChar w:fldCharType="separate"/>
+      </w:r>
+      <w:r>
+        <w:rPr>
+          <w:noProof/>
+        </w:rPr>
+        <w:t>«a_basic_float»</w:t>
+      </w:r>
+      <w:r>
+        <w:rPr>
+          <w:noProof/>
+        </w:rPr>
+        <w:fldChar w:fldCharType="end"/>
+      </w:r>
     </w:p>
     <w:p>
       <w:pPr>
         <w:pStyle w:val="Heading2"/>
       </w:pPr>
-      <w:bookmarkStart w:id="8" w:name="_Toc315541850"/>
+      <w:bookmarkStart w:id="8" w:name="_Toc320370686"/>
       <w:r>
         <w:t>Inline Basic MergeFields</w:t>
       </w:r>
@@ -2658,14 +2769,27 @@
       <w:r>
         <w:t xml:space="preserve">, a gentle fellow by the name of </w:t>
       </w:r>
-      <w:fldSimple w:instr=" MERGEFIELD a_basic_string \* MERGEFORMAT ">
-        <w:r>
-          <w:rPr>
-            <w:noProof/>
-          </w:rPr>
-          <w:t>«a_basic_string»</w:t>
-        </w:r>
-      </w:fldSimple>
+      <w:r>
+        <w:fldChar w:fldCharType="begin"/>
+      </w:r>
+      <w:r>
+        <w:instrText xml:space="preserve"> MERGEFIELD a_basic_string \* MERGEFORMAT </w:instrText>
+      </w:r>
+      <w:r>
+        <w:fldChar w:fldCharType="separate"/>
+      </w:r>
+      <w:r>
+        <w:rPr>
+          <w:noProof/>
+        </w:rPr>
+        <w:t>«a_basic_string»</w:t>
+      </w:r>
+      <w:r>
+        <w:rPr>
+          <w:noProof/>
+        </w:rPr>
+        <w:fldChar w:fldCharType="end"/>
+      </w:r>
       <w:r>
         <w:t xml:space="preserve">, </w:t>
       </w:r>
@@ -2675,14 +2799,27 @@
       <w:r>
         <w:t xml:space="preserve">pinned </w:t>
       </w:r>
-      <w:fldSimple w:instr=" MERGEFIELD a_basic_integer \* MERGEFORMAT ">
-        <w:r>
-          <w:rPr>
-            <w:noProof/>
-          </w:rPr>
-          <w:t>«a_basic_integer»</w:t>
-        </w:r>
-      </w:fldSimple>
+      <w:r>
+        <w:fldChar w:fldCharType="begin"/>
+      </w:r>
+      <w:r>
+        <w:instrText xml:space="preserve"> MERGEFIELD a_basic_integer \* MERGEFORMAT </w:instrText>
+      </w:r>
+      <w:r>
+        <w:fldChar w:fldCharType="separate"/>
+      </w:r>
+      <w:r>
+        <w:rPr>
+          <w:noProof/>
+        </w:rPr>
+        <w:t>«a_basic_integer»</w:t>
+      </w:r>
+      <w:r>
+        <w:rPr>
+          <w:noProof/>
+        </w:rPr>
+        <w:fldChar w:fldCharType="end"/>
+      </w:r>
       <w:r>
         <w:t xml:space="preserve"> hats.</w:t>
       </w:r>
@@ -2691,7 +2828,7 @@
       <w:pPr>
         <w:pStyle w:val="Heading2"/>
       </w:pPr>
-      <w:bookmarkStart w:id="9" w:name="_Toc315541851"/>
+      <w:bookmarkStart w:id="9" w:name="_Toc320370687"/>
       <w:r>
         <w:t>Filters on String Values</w:t>
       </w:r>
@@ -3402,40 +3539,683 @@
       <w:pPr>
         <w:pStyle w:val="Examples"/>
       </w:pPr>
-      <w:fldSimple w:instr=" MERGEFIELD a_basic_string|capitalize|reverse \* MERGEFORMAT ">
+      <w:r>
+        <w:fldChar w:fldCharType="begin"/>
+      </w:r>
+      <w:r>
+        <w:instrText xml:space="preserve"> MERGEFIELD a_basic_string|capitalize|reverse \* MERGEFORMAT </w:instrText>
+      </w:r>
+      <w:r>
+        <w:fldChar w:fldCharType="separate"/>
+      </w:r>
+      <w:r>
+        <w:rPr>
+          <w:noProof/>
+        </w:rPr>
+        <w:t>«a_basic_string|capitalize|reverse»</w:t>
+      </w:r>
+      <w:r>
+        <w:rPr>
+          <w:noProof/>
+        </w:rPr>
+        <w:fldChar w:fldCharType="end"/>
+      </w:r>
+    </w:p>
+    <w:p>
+      <w:pPr>
+        <w:pStyle w:val="Examples"/>
+        <w:rPr>
+          <w:noProof/>
+        </w:rPr>
+      </w:pPr>
+      <w:r>
+        <w:fldChar w:fldCharType="begin"/>
+      </w:r>
+      <w:r>
+        <w:instrText xml:space="preserve"> MERGEFIELD a_basic_integer|downcase \* MERGEFORMAT </w:instrText>
+      </w:r>
+      <w:r>
+        <w:fldChar w:fldCharType="separate"/>
+      </w:r>
+      <w:r>
+        <w:rPr>
+          <w:noProof/>
+        </w:rPr>
+        <w:t>«a_basic_integer|downcase»</w:t>
+      </w:r>
+      <w:r>
+        <w:rPr>
+          <w:noProof/>
+        </w:rPr>
+        <w:fldChar w:fldCharType="end"/>
+      </w:r>
+    </w:p>
+    <w:p>
+      <w:pPr>
+        <w:pStyle w:val="Heading2"/>
+        <w:rPr>
+          <w:noProof/>
+        </w:rPr>
+      </w:pPr>
+      <w:bookmarkStart w:id="10" w:name="_Toc320370688"/>
+      <w:r>
+        <w:rPr>
+          <w:noProof/>
+        </w:rPr>
+        <w:t>Filters on Numeric Values</w:t>
+      </w:r>
+      <w:bookmarkEnd w:id="10"/>
+    </w:p>
+    <w:p>
+      <w:pPr>
+        <w:rPr>
+          <w:noProof/>
+        </w:rPr>
+      </w:pPr>
+      <w:r>
+        <w:rPr>
+          <w:noProof/>
+        </w:rPr>
+        <w:t>There are also built-in filters available for modifying the output of numeric values (e.g. to round a number or display it as currency).  These filters, if used on non-numeric values, will have no effect.  Strings that can be read as numeric values (like "145.2") will work with these filters.  Unlike the string filters, these numeric filters can accept arguments, to clarify what the filter should do.  The filters are:</w:t>
+      </w:r>
+    </w:p>
+    <w:tbl>
+      <w:tblPr>
+        <w:tblStyle w:val="LightList"/>
+        <w:tblW w:w="0" w:type="auto"/>
+        <w:tblInd w:w="108" w:type="dxa"/>
+        <w:tblLook w:val="04A0" w:firstRow="1" w:lastRow="0" w:firstColumn="1" w:lastColumn="0" w:noHBand="0" w:noVBand="1"/>
+      </w:tblPr>
+      <w:tblGrid>
+        <w:gridCol w:w="1094"/>
+        <w:gridCol w:w="3249"/>
+        <w:gridCol w:w="1417"/>
+        <w:gridCol w:w="1782"/>
+        <w:gridCol w:w="1206"/>
+      </w:tblGrid>
+      <w:tr>
+        <w:trPr>
+          <w:cnfStyle w:val="100000000000" w:firstRow="1" w:lastRow="0" w:firstColumn="0" w:lastColumn="0" w:oddVBand="0" w:evenVBand="0" w:oddHBand="0" w:evenHBand="0" w:firstRowFirstColumn="0" w:firstRowLastColumn="0" w:lastRowFirstColumn="0" w:lastRowLastColumn="0"/>
+          <w:trHeight w:val="298"/>
+        </w:trPr>
+        <w:tc>
+          <w:tcPr>
+            <w:cnfStyle w:val="001000000000" w:firstRow="0" w:lastRow="0" w:firstColumn="1" w:lastColumn="0" w:oddVBand="0" w:evenVBand="0" w:oddHBand="0" w:evenHBand="0" w:firstRowFirstColumn="0" w:firstRowLastColumn="0" w:lastRowFirstColumn="0" w:lastRowLastColumn="0"/>
+            <w:tcW w:w="0" w:type="auto"/>
+          </w:tcPr>
+          <w:p>
+            <w:pPr>
+              <w:rPr>
+                <w:sz w:val="18"/>
+                <w:szCs w:val="18"/>
+              </w:rPr>
+            </w:pPr>
+            <w:r>
+              <w:rPr>
+                <w:sz w:val="18"/>
+                <w:szCs w:val="18"/>
+              </w:rPr>
+              <w:t>Name</w:t>
+            </w:r>
+          </w:p>
+        </w:tc>
+        <w:tc>
+          <w:tcPr>
+            <w:tcW w:w="0" w:type="auto"/>
+          </w:tcPr>
+          <w:p>
+            <w:pPr>
+              <w:cnfStyle w:val="100000000000" w:firstRow="1" w:lastRow="0" w:firstColumn="0" w:lastColumn="0" w:oddVBand="0" w:evenVBand="0" w:oddHBand="0" w:evenHBand="0" w:firstRowFirstColumn="0" w:firstRowLastColumn="0" w:lastRowFirstColumn="0" w:lastRowLastColumn="0"/>
+              <w:rPr>
+                <w:sz w:val="18"/>
+                <w:szCs w:val="18"/>
+              </w:rPr>
+            </w:pPr>
+            <w:r>
+              <w:rPr>
+                <w:sz w:val="18"/>
+                <w:szCs w:val="18"/>
+              </w:rPr>
+              <w:t>Description</w:t>
+            </w:r>
+          </w:p>
+        </w:tc>
+        <w:tc>
+          <w:tcPr>
+            <w:tcW w:w="1417" w:type="dxa"/>
+          </w:tcPr>
+          <w:p>
+            <w:pPr>
+              <w:cnfStyle w:val="100000000000" w:firstRow="1" w:lastRow="0" w:firstColumn="0" w:lastColumn="0" w:oddVBand="0" w:evenVBand="0" w:oddHBand="0" w:evenHBand="0" w:firstRowFirstColumn="0" w:firstRowLastColumn="0" w:lastRowFirstColumn="0" w:lastRowLastColumn="0"/>
+              <w:rPr>
+                <w:sz w:val="18"/>
+                <w:szCs w:val="18"/>
+              </w:rPr>
+            </w:pPr>
+            <w:r>
+              <w:rPr>
+                <w:sz w:val="18"/>
+                <w:szCs w:val="18"/>
+              </w:rPr>
+              <w:t>Example Input</w:t>
+            </w:r>
+          </w:p>
+        </w:tc>
+        <w:tc>
+          <w:tcPr>
+            <w:tcW w:w="1782" w:type="dxa"/>
+          </w:tcPr>
+          <w:p>
+            <w:pPr>
+              <w:cnfStyle w:val="100000000000" w:firstRow="1" w:lastRow="0" w:firstColumn="0" w:lastColumn="0" w:oddVBand="0" w:evenVBand="0" w:oddHBand="0" w:evenHBand="0" w:firstRowFirstColumn="0" w:firstRowLastColumn="0" w:lastRowFirstColumn="0" w:lastRowLastColumn="0"/>
+              <w:rPr>
+                <w:sz w:val="18"/>
+                <w:szCs w:val="18"/>
+              </w:rPr>
+            </w:pPr>
+            <w:r>
+              <w:rPr>
+                <w:sz w:val="18"/>
+                <w:szCs w:val="18"/>
+              </w:rPr>
+              <w:t xml:space="preserve">Example </w:t>
+            </w:r>
+            <w:r>
+              <w:rPr>
+                <w:sz w:val="18"/>
+                <w:szCs w:val="18"/>
+              </w:rPr>
+              <w:t>Command</w:t>
+            </w:r>
+          </w:p>
+        </w:tc>
+        <w:tc>
+          <w:tcPr>
+            <w:tcW w:w="0" w:type="auto"/>
+          </w:tcPr>
+          <w:p>
+            <w:pPr>
+              <w:cnfStyle w:val="100000000000" w:firstRow="1" w:lastRow="0" w:firstColumn="0" w:lastColumn="0" w:oddVBand="0" w:evenVBand="0" w:oddHBand="0" w:evenHBand="0" w:firstRowFirstColumn="0" w:firstRowLastColumn="0" w:lastRowFirstColumn="0" w:lastRowLastColumn="0"/>
+              <w:rPr>
+                <w:sz w:val="18"/>
+                <w:szCs w:val="18"/>
+              </w:rPr>
+            </w:pPr>
+            <w:r>
+              <w:rPr>
+                <w:sz w:val="18"/>
+                <w:szCs w:val="18"/>
+              </w:rPr>
+              <w:t>Example Output</w:t>
+            </w:r>
+          </w:p>
+        </w:tc>
+      </w:tr>
+      <w:tr>
+        <w:trPr>
+          <w:cnfStyle w:val="000000100000" w:firstRow="0" w:lastRow="0" w:firstColumn="0" w:lastColumn="0" w:oddVBand="0" w:evenVBand="0" w:oddHBand="1" w:evenHBand="0" w:firstRowFirstColumn="0" w:firstRowLastColumn="0" w:lastRowFirstColumn="0" w:lastRowLastColumn="0"/>
+          <w:trHeight w:val="280"/>
+        </w:trPr>
+        <w:tc>
+          <w:tcPr>
+            <w:cnfStyle w:val="001000000000" w:firstRow="0" w:lastRow="0" w:firstColumn="1" w:lastColumn="0" w:oddVBand="0" w:evenVBand="0" w:oddHBand="0" w:evenHBand="0" w:firstRowFirstColumn="0" w:firstRowLastColumn="0" w:lastRowFirstColumn="0" w:lastRowLastColumn="0"/>
+            <w:tcW w:w="0" w:type="auto"/>
+          </w:tcPr>
+          <w:p>
+            <w:pPr>
+              <w:rPr>
+                <w:sz w:val="18"/>
+                <w:szCs w:val="18"/>
+              </w:rPr>
+            </w:pPr>
+            <w:r>
+              <w:rPr>
+                <w:sz w:val="18"/>
+                <w:szCs w:val="18"/>
+              </w:rPr>
+              <w:t>round(n)</w:t>
+            </w:r>
+          </w:p>
+        </w:tc>
+        <w:tc>
+          <w:tcPr>
+            <w:tcW w:w="0" w:type="auto"/>
+          </w:tcPr>
+          <w:p>
+            <w:pPr>
+              <w:cnfStyle w:val="000000100000" w:firstRow="0" w:lastRow="0" w:firstColumn="0" w:lastColumn="0" w:oddVBand="0" w:evenVBand="0" w:oddHBand="1" w:evenHBand="0" w:firstRowFirstColumn="0" w:firstRowLastColumn="0" w:lastRowFirstColumn="0" w:lastRowLastColumn="0"/>
+              <w:rPr>
+                <w:sz w:val="18"/>
+                <w:szCs w:val="18"/>
+              </w:rPr>
+            </w:pPr>
+            <w:r>
+              <w:rPr>
+                <w:sz w:val="18"/>
+                <w:szCs w:val="18"/>
+              </w:rPr>
+              <w:t xml:space="preserve">Rounds number to </w:t>
+            </w:r>
+            <w:r>
+              <w:rPr>
+                <w:i/>
+                <w:sz w:val="18"/>
+                <w:szCs w:val="18"/>
+              </w:rPr>
+              <w:t>n</w:t>
+            </w:r>
+            <w:r>
+              <w:rPr>
+                <w:sz w:val="18"/>
+                <w:szCs w:val="18"/>
+              </w:rPr>
+              <w:t xml:space="preserve"> decimal places</w:t>
+            </w:r>
+          </w:p>
+        </w:tc>
+        <w:tc>
+          <w:tcPr>
+            <w:tcW w:w="1417" w:type="dxa"/>
+          </w:tcPr>
+          <w:p>
+            <w:pPr>
+              <w:cnfStyle w:val="000000100000" w:firstRow="0" w:lastRow="0" w:firstColumn="0" w:lastColumn="0" w:oddVBand="0" w:evenVBand="0" w:oddHBand="1" w:evenHBand="0" w:firstRowFirstColumn="0" w:firstRowLastColumn="0" w:lastRowFirstColumn="0" w:lastRowLastColumn="0"/>
+              <w:rPr>
+                <w:sz w:val="18"/>
+                <w:szCs w:val="18"/>
+              </w:rPr>
+            </w:pPr>
+            <w:r>
+              <w:rPr>
+                <w:sz w:val="18"/>
+                <w:szCs w:val="18"/>
+              </w:rPr>
+              <w:t>2360.7853</w:t>
+            </w:r>
+          </w:p>
+        </w:tc>
+        <w:tc>
+          <w:tcPr>
+            <w:tcW w:w="1782" w:type="dxa"/>
+          </w:tcPr>
+          <w:p>
+            <w:pPr>
+              <w:cnfStyle w:val="000000100000" w:firstRow="0" w:lastRow="0" w:firstColumn="0" w:lastColumn="0" w:oddVBand="0" w:evenVBand="0" w:oddHBand="1" w:evenHBand="0" w:firstRowFirstColumn="0" w:firstRowLastColumn="0" w:lastRowFirstColumn="0" w:lastRowLastColumn="0"/>
+              <w:rPr>
+                <w:sz w:val="18"/>
+                <w:szCs w:val="18"/>
+              </w:rPr>
+            </w:pPr>
+            <w:r>
+              <w:rPr>
+                <w:sz w:val="18"/>
+                <w:szCs w:val="18"/>
+              </w:rPr>
+              <w:t>round(2)</w:t>
+            </w:r>
+          </w:p>
+        </w:tc>
+        <w:tc>
+          <w:tcPr>
+            <w:tcW w:w="0" w:type="auto"/>
+          </w:tcPr>
+          <w:p>
+            <w:pPr>
+              <w:cnfStyle w:val="000000100000" w:firstRow="0" w:lastRow="0" w:firstColumn="0" w:lastColumn="0" w:oddVBand="0" w:evenVBand="0" w:oddHBand="1" w:evenHBand="0" w:firstRowFirstColumn="0" w:firstRowLastColumn="0" w:lastRowFirstColumn="0" w:lastRowLastColumn="0"/>
+              <w:rPr>
+                <w:sz w:val="18"/>
+                <w:szCs w:val="18"/>
+              </w:rPr>
+            </w:pPr>
+            <w:r>
+              <w:rPr>
+                <w:sz w:val="18"/>
+                <w:szCs w:val="18"/>
+              </w:rPr>
+              <w:t>2360.79</w:t>
+            </w:r>
+          </w:p>
+        </w:tc>
+      </w:tr>
+      <w:tr>
+        <w:trPr>
+          <w:trHeight w:val="298"/>
+        </w:trPr>
+        <w:tc>
+          <w:tcPr>
+            <w:cnfStyle w:val="001000000000" w:firstRow="0" w:lastRow="0" w:firstColumn="1" w:lastColumn="0" w:oddVBand="0" w:evenVBand="0" w:oddHBand="0" w:evenHBand="0" w:firstRowFirstColumn="0" w:firstRowLastColumn="0" w:lastRowFirstColumn="0" w:lastRowLastColumn="0"/>
+            <w:tcW w:w="0" w:type="auto"/>
+          </w:tcPr>
+          <w:p>
+            <w:pPr>
+              <w:rPr>
+                <w:sz w:val="18"/>
+                <w:szCs w:val="18"/>
+              </w:rPr>
+            </w:pPr>
+            <w:r>
+              <w:rPr>
+                <w:sz w:val="18"/>
+                <w:szCs w:val="18"/>
+              </w:rPr>
+              <w:t>floor</w:t>
+            </w:r>
+          </w:p>
+        </w:tc>
+        <w:tc>
+          <w:tcPr>
+            <w:tcW w:w="0" w:type="auto"/>
+          </w:tcPr>
+          <w:p>
+            <w:pPr>
+              <w:cnfStyle w:val="000000000000" w:firstRow="0" w:lastRow="0" w:firstColumn="0" w:lastColumn="0" w:oddVBand="0" w:evenVBand="0" w:oddHBand="0" w:evenHBand="0" w:firstRowFirstColumn="0" w:firstRowLastColumn="0" w:lastRowFirstColumn="0" w:lastRowLastColumn="0"/>
+              <w:rPr>
+                <w:sz w:val="18"/>
+                <w:szCs w:val="18"/>
+              </w:rPr>
+            </w:pPr>
+            <w:r>
+              <w:rPr>
+                <w:sz w:val="18"/>
+                <w:szCs w:val="18"/>
+              </w:rPr>
+              <w:t>Truncates decimal portion of number</w:t>
+            </w:r>
+          </w:p>
+        </w:tc>
+        <w:tc>
+          <w:tcPr>
+            <w:tcW w:w="1417" w:type="dxa"/>
+          </w:tcPr>
+          <w:p>
+            <w:pPr>
+              <w:cnfStyle w:val="000000000000" w:firstRow="0" w:lastRow="0" w:firstColumn="0" w:lastColumn="0" w:oddVBand="0" w:evenVBand="0" w:oddHBand="0" w:evenHBand="0" w:firstRowFirstColumn="0" w:firstRowLastColumn="0" w:lastRowFirstColumn="0" w:lastRowLastColumn="0"/>
+              <w:rPr>
+                <w:sz w:val="18"/>
+                <w:szCs w:val="18"/>
+              </w:rPr>
+            </w:pPr>
+            <w:r>
+              <w:rPr>
+                <w:sz w:val="18"/>
+                <w:szCs w:val="18"/>
+              </w:rPr>
+              <w:t>2360.7853</w:t>
+            </w:r>
+          </w:p>
+        </w:tc>
+        <w:tc>
+          <w:tcPr>
+            <w:tcW w:w="1782" w:type="dxa"/>
+          </w:tcPr>
+          <w:p>
+            <w:pPr>
+              <w:cnfStyle w:val="000000000000" w:firstRow="0" w:lastRow="0" w:firstColumn="0" w:lastColumn="0" w:oddVBand="0" w:evenVBand="0" w:oddHBand="0" w:evenHBand="0" w:firstRowFirstColumn="0" w:firstRowLastColumn="0" w:lastRowFirstColumn="0" w:lastRowLastColumn="0"/>
+              <w:rPr>
+                <w:sz w:val="18"/>
+                <w:szCs w:val="18"/>
+              </w:rPr>
+            </w:pPr>
+            <w:r>
+              <w:rPr>
+                <w:sz w:val="18"/>
+                <w:szCs w:val="18"/>
+              </w:rPr>
+              <w:t>floor</w:t>
+            </w:r>
+          </w:p>
+        </w:tc>
+        <w:tc>
+          <w:tcPr>
+            <w:tcW w:w="0" w:type="auto"/>
+          </w:tcPr>
+          <w:p>
+            <w:pPr>
+              <w:cnfStyle w:val="000000000000" w:firstRow="0" w:lastRow="0" w:firstColumn="0" w:lastColumn="0" w:oddVBand="0" w:evenVBand="0" w:oddHBand="0" w:evenHBand="0" w:firstRowFirstColumn="0" w:firstRowLastColumn="0" w:lastRowFirstColumn="0" w:lastRowLastColumn="0"/>
+              <w:rPr>
+                <w:sz w:val="18"/>
+                <w:szCs w:val="18"/>
+              </w:rPr>
+            </w:pPr>
+            <w:r>
+              <w:rPr>
+                <w:sz w:val="18"/>
+                <w:szCs w:val="18"/>
+              </w:rPr>
+              <w:t>2360</w:t>
+            </w:r>
+          </w:p>
+        </w:tc>
+      </w:tr>
+      <w:tr>
+        <w:trPr>
+          <w:cnfStyle w:val="000000100000" w:firstRow="0" w:lastRow="0" w:firstColumn="0" w:lastColumn="0" w:oddVBand="0" w:evenVBand="0" w:oddHBand="1" w:evenHBand="0" w:firstRowFirstColumn="0" w:firstRowLastColumn="0" w:lastRowFirstColumn="0" w:lastRowLastColumn="0"/>
+          <w:trHeight w:val="280"/>
+        </w:trPr>
+        <w:tc>
+          <w:tcPr>
+            <w:cnfStyle w:val="001000000000" w:firstRow="0" w:lastRow="0" w:firstColumn="1" w:lastColumn="0" w:oddVBand="0" w:evenVBand="0" w:oddHBand="0" w:evenHBand="0" w:firstRowFirstColumn="0" w:firstRowLastColumn="0" w:lastRowFirstColumn="0" w:lastRowLastColumn="0"/>
+            <w:tcW w:w="0" w:type="auto"/>
+          </w:tcPr>
+          <w:p>
+            <w:pPr>
+              <w:rPr>
+                <w:sz w:val="18"/>
+                <w:szCs w:val="18"/>
+              </w:rPr>
+            </w:pPr>
+            <w:r>
+              <w:rPr>
+                <w:sz w:val="18"/>
+                <w:szCs w:val="18"/>
+              </w:rPr>
+              <w:t>currency(x)</w:t>
+            </w:r>
+          </w:p>
+        </w:tc>
+        <w:tc>
+          <w:tcPr>
+            <w:tcW w:w="0" w:type="auto"/>
+          </w:tcPr>
+          <w:p>
+            <w:pPr>
+              <w:cnfStyle w:val="000000100000" w:firstRow="0" w:lastRow="0" w:firstColumn="0" w:lastColumn="0" w:oddVBand="0" w:evenVBand="0" w:oddHBand="1" w:evenHBand="0" w:firstRowFirstColumn="0" w:firstRowLastColumn="0" w:lastRowFirstColumn="0" w:lastRowLastColumn="0"/>
+              <w:rPr>
+                <w:i/>
+                <w:sz w:val="18"/>
+                <w:szCs w:val="18"/>
+              </w:rPr>
+            </w:pPr>
+            <w:r>
+              <w:rPr>
+                <w:sz w:val="18"/>
+                <w:szCs w:val="18"/>
+              </w:rPr>
+              <w:t>Formats number as currency (2 fixed decimals, thousands separator), prepending optional argument</w:t>
+            </w:r>
+            <w:r>
+              <w:rPr>
+                <w:i/>
+                <w:sz w:val="18"/>
+                <w:szCs w:val="18"/>
+              </w:rPr>
+              <w:t xml:space="preserve"> x</w:t>
+            </w:r>
+          </w:p>
+        </w:tc>
+        <w:tc>
+          <w:tcPr>
+            <w:tcW w:w="1417" w:type="dxa"/>
+          </w:tcPr>
+          <w:p>
+            <w:pPr>
+              <w:cnfStyle w:val="000000100000" w:firstRow="0" w:lastRow="0" w:firstColumn="0" w:lastColumn="0" w:oddVBand="0" w:evenVBand="0" w:oddHBand="1" w:evenHBand="0" w:firstRowFirstColumn="0" w:firstRowLastColumn="0" w:lastRowFirstColumn="0" w:lastRowLastColumn="0"/>
+              <w:rPr>
+                <w:sz w:val="18"/>
+                <w:szCs w:val="18"/>
+              </w:rPr>
+            </w:pPr>
+            <w:r>
+              <w:rPr>
+                <w:sz w:val="18"/>
+                <w:szCs w:val="18"/>
+              </w:rPr>
+              <w:t>149020.5</w:t>
+            </w:r>
+          </w:p>
+        </w:tc>
+        <w:tc>
+          <w:tcPr>
+            <w:tcW w:w="1782" w:type="dxa"/>
+          </w:tcPr>
+          <w:p>
+            <w:pPr>
+              <w:cnfStyle w:val="000000100000" w:firstRow="0" w:lastRow="0" w:firstColumn="0" w:lastColumn="0" w:oddVBand="0" w:evenVBand="0" w:oddHBand="1" w:evenHBand="0" w:firstRowFirstColumn="0" w:firstRowLastColumn="0" w:lastRowFirstColumn="0" w:lastRowLastColumn="0"/>
+              <w:rPr>
+                <w:sz w:val="18"/>
+                <w:szCs w:val="18"/>
+              </w:rPr>
+            </w:pPr>
+            <w:r>
+              <w:rPr>
+                <w:sz w:val="18"/>
+                <w:szCs w:val="18"/>
+              </w:rPr>
+              <w:t>currency($)</w:t>
+            </w:r>
+          </w:p>
+        </w:tc>
+        <w:tc>
+          <w:tcPr>
+            <w:tcW w:w="0" w:type="auto"/>
+          </w:tcPr>
+          <w:p>
+            <w:pPr>
+              <w:cnfStyle w:val="000000100000" w:firstRow="0" w:lastRow="0" w:firstColumn="0" w:lastColumn="0" w:oddVBand="0" w:evenVBand="0" w:oddHBand="1" w:evenHBand="0" w:firstRowFirstColumn="0" w:firstRowLastColumn="0" w:lastRowFirstColumn="0" w:lastRowLastColumn="0"/>
+              <w:rPr>
+                <w:sz w:val="18"/>
+                <w:szCs w:val="18"/>
+              </w:rPr>
+            </w:pPr>
+            <w:r>
+              <w:rPr>
+                <w:sz w:val="18"/>
+                <w:szCs w:val="18"/>
+              </w:rPr>
+              <w:t>$149,020.50</w:t>
+            </w:r>
+          </w:p>
+        </w:tc>
+      </w:tr>
+    </w:tbl>
+    <w:p>
+      <w:pPr>
+        <w:rPr>
+          <w:noProof/>
+        </w:rPr>
+      </w:pPr>
+    </w:p>
+    <w:p>
+      <w:pPr>
+        <w:rPr>
+          <w:noProof/>
+        </w:rPr>
+      </w:pPr>
+      <w:r>
+        <w:rPr>
+          <w:noProof/>
+        </w:rPr>
+        <w:t>Filters can also be chained, and will be applied in which they appear (from left to right).</w:t>
+      </w:r>
+    </w:p>
+    <w:p>
+      <w:pPr>
+        <w:pStyle w:val="Heading3"/>
+        <w:rPr>
+          <w:noProof/>
+        </w:rPr>
+      </w:pPr>
+      <w:r>
+        <w:rPr>
+          <w:noProof/>
+        </w:rPr>
+        <w:t>Examples:</w:t>
+      </w:r>
+    </w:p>
+    <w:p>
+      <w:pPr>
+        <w:pStyle w:val="Examples"/>
+      </w:pPr>
+      <w:fldSimple w:instr=" MERGEFIELD a_basic_float|round(2) \* MERGEFORMAT ">
         <w:r>
           <w:rPr>
             <w:noProof/>
           </w:rPr>
-          <w:t>«a_basic_string|capitalize|reverse»</w:t>
+          <w:t>«a_basic_float|round(2)»</w:t>
         </w:r>
       </w:fldSimple>
     </w:p>
     <w:p>
       <w:pPr>
         <w:pStyle w:val="Examples"/>
-        <w:rPr>
-          <w:noProof/>
-        </w:rPr>
-      </w:pPr>
-      <w:fldSimple w:instr=" MERGEFIELD a_basic_integer|downcase \* MERGEFORMAT ">
-        <w:r>
-          <w:rPr>
-            <w:noProof/>
-          </w:rPr>
-          <w:t>«a_basic_integer|downcase»</w:t>
-        </w:r>
-      </w:fldSimple>
+      </w:pPr>
+      <w:r>
+        <w:fldChar w:fldCharType="begin"/>
+      </w:r>
+      <w:r>
+        <w:instrText xml:space="preserve"> MERGEFIELD a_basic_float|floor \* MERGEFORMAT </w:instrText>
+      </w:r>
+      <w:r>
+        <w:fldChar w:fldCharType="separate"/>
+      </w:r>
+      <w:r>
+        <w:rPr>
+          <w:noProof/>
+        </w:rPr>
+        <w:t>«a_basic_float|floor»</w:t>
+      </w:r>
+      <w:r>
+        <w:rPr>
+          <w:noProof/>
+        </w:rPr>
+        <w:fldChar w:fldCharType="end"/>
+      </w:r>
+    </w:p>
+    <w:p>
+      <w:pPr>
+        <w:pStyle w:val="Examples"/>
+      </w:pPr>
+      <w:r>
+        <w:fldChar w:fldCharType="begin"/>
+      </w:r>
+      <w:r>
+        <w:instrText xml:space="preserve"> MERGEFIELD a_basic_float|currency($) \* MERGEFORMAT </w:instrText>
+      </w:r>
+      <w:r>
+        <w:fldChar w:fldCharType="separate"/>
+      </w:r>
+      <w:r>
+        <w:rPr>
+          <w:noProof/>
+        </w:rPr>
+        <w:t>«a_basic_float|currency($)»</w:t>
+      </w:r>
+      <w:r>
+        <w:rPr>
+          <w:noProof/>
+        </w:rPr>
+        <w:fldChar w:fldCharType="end"/>
+      </w:r>
     </w:p>
     <w:p>
       <w:pPr>
         <w:pStyle w:val="Heading2"/>
       </w:pPr>
-      <w:bookmarkStart w:id="10" w:name="_Toc315541852"/>
+      <w:bookmarkStart w:id="11" w:name="_Toc320370689"/>
       <w:r>
         <w:t>Basic Arithmetic Operations</w:t>
       </w:r>
-      <w:bookmarkEnd w:id="10"/>
+      <w:bookmarkEnd w:id="11"/>
     </w:p>
     <w:p>
       <w:r>
@@ -3443,6 +4223,11 @@
       </w:r>
     </w:p>
     <w:p>
+      <w:r>
+        <w:t>Note, however, that adding formatted numbers (like "1,400.50" and "24,000.20") will result in an unformatted number ("25400.7"), so if you want currency formatting or rounding, you'll want to use the numeric formatting methods shown above.  You can combine arithmetic with filters to accomplish this, as seen in the last example below.</w:t>
+      </w:r>
+    </w:p>
+    <w:p>
       <w:pPr>
         <w:pStyle w:val="Heading3"/>
       </w:pPr>
@@ -3480,23 +4265,36 @@
       <w:pPr>
         <w:pStyle w:val="Examples"/>
       </w:pPr>
-      <w:fldSimple w:instr=" MERGEFIELD 8.3 + 5.232 \* MERGEFORMAT ">
-        <w:r>
-          <w:rPr>
-            <w:noProof/>
-          </w:rPr>
-          <w:t>«</w:t>
-        </w:r>
-        <w:r>
-          <w:t>8.3 + 5.232</w:t>
-        </w:r>
-        <w:r>
-          <w:rPr>
-            <w:noProof/>
-          </w:rPr>
-          <w:t>»</w:t>
-        </w:r>
-      </w:fldSimple>
+      <w:r>
+        <w:fldChar w:fldCharType="begin"/>
+      </w:r>
+      <w:r>
+        <w:instrText xml:space="preserve"> MERGEFIELD 8.3 + 5.232 \* MERGEFORMAT </w:instrText>
+      </w:r>
+      <w:r>
+        <w:fldChar w:fldCharType="separate"/>
+      </w:r>
+      <w:r>
+        <w:rPr>
+          <w:noProof/>
+        </w:rPr>
+        <w:t>«</w:t>
+      </w:r>
+      <w:r>
+        <w:t>8.3 + 5.232</w:t>
+      </w:r>
+      <w:r>
+        <w:rPr>
+          <w:noProof/>
+        </w:rPr>
+        <w:t>»</w:t>
+      </w:r>
+      <w:r>
+        <w:rPr>
+          <w:noProof/>
+        </w:rPr>
+        <w:fldChar w:fldCharType="end"/>
+      </w:r>
     </w:p>
     <w:p>
       <w:pPr>
@@ -3533,34 +4331,76 @@
     <w:p>
       <w:pPr>
         <w:pStyle w:val="Examples"/>
-      </w:pPr>
-      <w:fldSimple w:instr=" MERGEFIELD (hair.length * 2) + head.height) \* MERGEFORMAT ">
-        <w:r>
-          <w:rPr>
-            <w:noProof/>
-          </w:rPr>
-          <w:t>«(</w:t>
-        </w:r>
-        <w:r>
-          <w:t>hair.length * 2) + head.height</w:t>
-        </w:r>
-        <w:r>
-          <w:rPr>
-            <w:noProof/>
-          </w:rPr>
-          <w:t>»</w:t>
-        </w:r>
-      </w:fldSimple>
+        <w:rPr>
+          <w:noProof/>
+        </w:rPr>
+      </w:pPr>
+      <w:r>
+        <w:fldChar w:fldCharType="begin"/>
+      </w:r>
+      <w:r>
+        <w:instrText xml:space="preserve"> MERGEFIELD (hair.length * 2) + head.height) \* MERGEFORMAT </w:instrText>
+      </w:r>
+      <w:r>
+        <w:fldChar w:fldCharType="separate"/>
+      </w:r>
+      <w:r>
+        <w:rPr>
+          <w:noProof/>
+        </w:rPr>
+        <w:t>«(</w:t>
+      </w:r>
+      <w:r>
+        <w:t>hair.length * 2) + head.height</w:t>
+      </w:r>
+      <w:r>
+        <w:rPr>
+          <w:noProof/>
+        </w:rPr>
+        <w:t>»</w:t>
+      </w:r>
+      <w:r>
+        <w:rPr>
+          <w:noProof/>
+        </w:rPr>
+        <w:fldChar w:fldCharType="end"/>
+      </w:r>
+    </w:p>
+    <w:p>
+      <w:pPr>
+        <w:pStyle w:val="Examples"/>
+      </w:pPr>
+      <w:r>
+        <w:fldChar w:fldCharType="begin"/>
+      </w:r>
+      <w:r>
+        <w:instrText xml:space="preserve"> MERGEFIELD principal + interest | currency($) \* MERGEFORMAT </w:instrText>
+      </w:r>
+      <w:r>
+        <w:fldChar w:fldCharType="separate"/>
+      </w:r>
+      <w:r>
+        <w:rPr>
+          <w:noProof/>
+        </w:rPr>
+        <w:t>«principal + interest | currency($)»</w:t>
+      </w:r>
+      <w:r>
+        <w:rPr>
+          <w:noProof/>
+        </w:rPr>
+        <w:fldChar w:fldCharType="end"/>
+      </w:r>
     </w:p>
     <w:p>
       <w:pPr>
         <w:pStyle w:val="Heading1"/>
       </w:pPr>
-      <w:bookmarkStart w:id="11" w:name="_Toc315541853"/>
+      <w:bookmarkStart w:id="12" w:name="_Toc320370690"/>
       <w:r>
         <w:t>Checkboxes</w:t>
       </w:r>
-      <w:bookmarkEnd w:id="11"/>
+      <w:bookmarkEnd w:id="12"/>
     </w:p>
     <w:p>
       <w:r>
@@ -3666,14 +4506,14 @@
           </w:ffData>
         </w:fldChar>
       </w:r>
-      <w:bookmarkStart w:id="12" w:name="check_box_checked"/>
+      <w:bookmarkStart w:id="13" w:name="check_box_checked"/>
       <w:r>
         <w:instrText xml:space="preserve"> FORMCHECKBOX </w:instrText>
       </w:r>
       <w:r>
         <w:fldChar w:fldCharType="end"/>
       </w:r>
-      <w:bookmarkEnd w:id="12"/>
+      <w:bookmarkEnd w:id="13"/>
       <w:r>
         <w:t xml:space="preserve"> This checkbox will be checked</w:t>
       </w:r>
@@ -3695,14 +4535,14 @@
           </w:ffData>
         </w:fldChar>
       </w:r>
-      <w:bookmarkStart w:id="13" w:name="check_box_unchecked"/>
+      <w:bookmarkStart w:id="14" w:name="check_box_unchecked"/>
       <w:r>
         <w:instrText xml:space="preserve"> FORMCHECKBOX </w:instrText>
       </w:r>
       <w:r>
         <w:fldChar w:fldCharType="end"/>
       </w:r>
-      <w:bookmarkEnd w:id="13"/>
+      <w:bookmarkEnd w:id="14"/>
       <w:r>
         <w:t xml:space="preserve"> This checkbox will be unchecked</w:t>
       </w:r>
@@ -3724,14 +4564,14 @@
           </w:ffData>
         </w:fldChar>
       </w:r>
-      <w:bookmarkStart w:id="14" w:name="check_box_unchanged"/>
+      <w:bookmarkStart w:id="15" w:name="check_box_unchanged"/>
       <w:r>
         <w:instrText xml:space="preserve"> FORMCHECKBOX </w:instrText>
       </w:r>
       <w:r>
         <w:fldChar w:fldCharType="end"/>
       </w:r>
-      <w:bookmarkEnd w:id="14"/>
+      <w:bookmarkEnd w:id="15"/>
       <w:r>
         <w:t xml:space="preserve"> This checkbox will be left unchecked</w:t>
       </w:r>
@@ -3753,14 +4593,14 @@
           </w:ffData>
         </w:fldChar>
       </w:r>
-      <w:bookmarkStart w:id="15" w:name="check_box_ignore"/>
+      <w:bookmarkStart w:id="16" w:name="check_box_ignore"/>
       <w:r>
         <w:instrText xml:space="preserve"> FORMCHECKBOX </w:instrText>
       </w:r>
       <w:r>
         <w:fldChar w:fldCharType="end"/>
       </w:r>
-      <w:bookmarkEnd w:id="15"/>
+      <w:bookmarkEnd w:id="16"/>
       <w:r>
         <w:t xml:space="preserve"> This checkbox will be ignored completely</w:t>
       </w:r>
@@ -3779,11 +4619,11 @@
       <w:pPr>
         <w:pStyle w:val="Heading1"/>
       </w:pPr>
-      <w:bookmarkStart w:id="16" w:name="_Toc315541854"/>
+      <w:bookmarkStart w:id="17" w:name="_Toc320370691"/>
       <w:r>
         <w:t>Sequences</w:t>
       </w:r>
-      <w:bookmarkEnd w:id="16"/>
+      <w:bookmarkEnd w:id="17"/>
     </w:p>
     <w:p>
       <w:r>
@@ -4206,36 +5046,78 @@
       <w:r>
         <w:t xml:space="preserve">Please welcome </w:t>
       </w:r>
-      <w:fldSimple w:instr=" MERGEFIELD first_name \* MERGEFORMAT ">
-        <w:r>
-          <w:rPr>
-            <w:noProof/>
-          </w:rPr>
-          <w:t>«first_name»</w:t>
-        </w:r>
-      </w:fldSimple>
+      <w:r>
+        <w:fldChar w:fldCharType="begin"/>
+      </w:r>
+      <w:r>
+        <w:instrText xml:space="preserve"> MERGEFIELD first_name \* MERGEFORMAT </w:instrText>
+      </w:r>
+      <w:r>
+        <w:fldChar w:fldCharType="separate"/>
+      </w:r>
+      <w:r>
+        <w:rPr>
+          <w:noProof/>
+        </w:rPr>
+        <w:t>«first_name»</w:t>
+      </w:r>
+      <w:r>
+        <w:rPr>
+          <w:noProof/>
+        </w:rPr>
+        <w:fldChar w:fldCharType="end"/>
+      </w:r>
       <w:r>
         <w:t xml:space="preserve"> </w:t>
       </w:r>
-      <w:fldSimple w:instr=" MERGEFIELD last_name \* MERGEFORMAT ">
-        <w:r>
-          <w:rPr>
-            <w:noProof/>
-          </w:rPr>
-          <w:t>«last_name»</w:t>
-        </w:r>
-      </w:fldSimple>
+      <w:r>
+        <w:fldChar w:fldCharType="begin"/>
+      </w:r>
+      <w:r>
+        <w:instrText xml:space="preserve"> MERGEFIELD last_name \* MERGEFORMAT </w:instrText>
+      </w:r>
+      <w:r>
+        <w:fldChar w:fldCharType="separate"/>
+      </w:r>
+      <w:r>
+        <w:rPr>
+          <w:noProof/>
+        </w:rPr>
+        <w:t>«last_name»</w:t>
+      </w:r>
+      <w:r>
+        <w:rPr>
+          <w:noProof/>
+        </w:rPr>
+        <w:fldChar w:fldCharType="end"/>
+      </w:r>
       <w:r>
         <w:t xml:space="preserve"> to our institution.  </w:t>
       </w:r>
-      <w:fldSimple w:instr=" MERGEFIELD pronoun|capitalize \* MERGEFORMAT ">
-        <w:r>
-          <w:rPr>
-            <w:noProof/>
-          </w:rPr>
-          <w:t>«pronoun|capitalize»</w:t>
-        </w:r>
-      </w:fldSimple>
+      <w:r>
+        <w:fldChar w:fldCharType="begin"/>
+      </w:r>
+      <w:r>
+        <w:instrText xml:space="preserve"> MERGEFIELD pronoun|cap</w:instrText>
+      </w:r>
+      <w:r>
+        <w:instrText xml:space="preserve">italize \* MERGEFORMAT </w:instrText>
+      </w:r>
+      <w:r>
+        <w:fldChar w:fldCharType="separate"/>
+      </w:r>
+      <w:r>
+        <w:rPr>
+          <w:noProof/>
+        </w:rPr>
+        <w:t>«pronoun|capitalize»</w:t>
+      </w:r>
+      <w:r>
+        <w:rPr>
+          <w:noProof/>
+        </w:rPr>
+        <w:fldChar w:fldCharType="end"/>
+      </w:r>
       <w:r>
         <w:t xml:space="preserve"> will be</w:t>
       </w:r>
@@ -4276,14 +5158,14 @@
       <w:pPr>
         <w:pStyle w:val="Heading2"/>
       </w:pPr>
-      <w:bookmarkStart w:id="17" w:name="_Toc315541855"/>
+      <w:bookmarkStart w:id="18" w:name="_Toc320370692"/>
       <w:r>
         <w:t>Array</w:t>
       </w:r>
       <w:r>
         <w:t>s of Primitives</w:t>
       </w:r>
-      <w:bookmarkEnd w:id="17"/>
+      <w:bookmarkEnd w:id="18"/>
     </w:p>
     <w:p>
       <w:r>
@@ -4339,66 +5221,131 @@
       <w:pPr>
         <w:pStyle w:val="Examples"/>
       </w:pPr>
-      <w:fldSimple w:instr=" MERGEFIELD start:adjectives \* MERGEFORMAT ">
-        <w:r>
-          <w:rPr>
-            <w:noProof/>
-          </w:rPr>
-          <w:t>«start:adjectives»</w:t>
-        </w:r>
-      </w:fldSimple>
+      <w:r>
+        <w:fldChar w:fldCharType="begin"/>
+      </w:r>
+      <w:r>
+        <w:instrText xml:space="preserve"> MERGEFIELD start:adjectives \* MERGEFORMAT </w:instrText>
+      </w:r>
+      <w:r>
+        <w:fldChar w:fldCharType="separate"/>
+      </w:r>
+      <w:r>
+        <w:rPr>
+          <w:noProof/>
+        </w:rPr>
+        <w:t>«start:adjectives»</w:t>
+      </w:r>
+      <w:r>
+        <w:rPr>
+          <w:noProof/>
+        </w:rPr>
+        <w:fldChar w:fldCharType="end"/>
+      </w:r>
     </w:p>
     <w:p>
       <w:pPr>
         <w:pStyle w:val="Examples"/>
       </w:pPr>
-      <w:fldSimple w:instr=" MERGEFIELD item \* MERGEFORMAT ">
-        <w:r>
-          <w:rPr>
-            <w:noProof/>
-          </w:rPr>
-          <w:t>«item»</w:t>
-        </w:r>
-      </w:fldSimple>
+      <w:r>
+        <w:fldChar w:fldCharType="begin"/>
+      </w:r>
+      <w:r>
+        <w:instrText xml:space="preserve"> MERGEFIELD item \* MERGEFORMAT </w:instrText>
+      </w:r>
+      <w:r>
+        <w:fldChar w:fldCharType="separate"/>
+      </w:r>
+      <w:r>
+        <w:rPr>
+          <w:noProof/>
+        </w:rPr>
+        <w:t>«item»</w:t>
+      </w:r>
+      <w:r>
+        <w:rPr>
+          <w:noProof/>
+        </w:rPr>
+        <w:fldChar w:fldCharType="end"/>
+      </w:r>
     </w:p>
     <w:p>
       <w:pPr>
         <w:pStyle w:val="Examples"/>
       </w:pPr>
-      <w:fldSimple w:instr=" MERGEFIELD end:adjectives \* MERGEFORMAT ">
-        <w:r>
-          <w:rPr>
-            <w:noProof/>
-          </w:rPr>
-          <w:t>«end:adjectives»</w:t>
-        </w:r>
-      </w:fldSimple>
+      <w:r>
+        <w:fldChar w:fldCharType="begin"/>
+      </w:r>
+      <w:r>
+        <w:instrText xml:space="preserve"> MERGEFIELD end:adjectives \* MERGEFORMAT </w:instrText>
+      </w:r>
+      <w:r>
+        <w:fldChar w:fldCharType="separate"/>
+      </w:r>
+      <w:r>
+        <w:rPr>
+          <w:noProof/>
+        </w:rPr>
+        <w:t>«end:adjectives»</w:t>
+      </w:r>
+      <w:r>
+        <w:rPr>
+          <w:noProof/>
+        </w:rPr>
+        <w:fldChar w:fldCharType="end"/>
+      </w:r>
     </w:p>
     <w:p>
       <w:pPr>
         <w:pStyle w:val="Examples"/>
       </w:pPr>
-      <w:fldSimple w:instr=" MERGEFIELD start:adjectives|as(an_adjective) \* MERGEFORMAT ">
-        <w:r>
-          <w:rPr>
-            <w:noProof/>
-          </w:rPr>
-          <w:t>«start:adjectives|as(an_adjective)»</w:t>
-        </w:r>
-      </w:fldSimple>
+      <w:r>
+        <w:fldChar w:fldCharType="begin"/>
+      </w:r>
+      <w:r>
+        <w:instrText xml:space="preserve"> MERGEFIELD start:adjectives|as(an_adjective) \* MERGEFORMAT </w:instrText>
+      </w:r>
+      <w:r>
+        <w:fldChar w:fldCharType="separate"/>
+      </w:r>
+      <w:r>
+        <w:rPr>
+          <w:noProof/>
+        </w:rPr>
+        <w:t>«start:adjectives|as(an_adjective)»</w:t>
+      </w:r>
+      <w:r>
+        <w:rPr>
+          <w:noProof/>
+        </w:rPr>
+        <w:fldChar w:fldCharType="end"/>
+      </w:r>
     </w:p>
     <w:p>
       <w:pPr>
         <w:pStyle w:val="Examples"/>
       </w:pPr>
-      <w:fldSimple w:instr=" MERGEFIELD an_adjective \* MERGEFORMAT ">
-        <w:r>
-          <w:rPr>
-            <w:noProof/>
-          </w:rPr>
-          <w:t>«an_adjective»</w:t>
-        </w:r>
-      </w:fldSimple>
+      <w:r>
+        <w:fldChar w:fldCharType="begin"/>
+      </w:r>
+      <w:r>
+        <w:instrText xml:space="preserve"> MERGEFIELD an_adjective \* MERGEFORMAT </w:instrText>
+      </w:r>
+      <w:r>
+        <w:fldChar w:fldCharType="separate"/>
+      </w:r>
+      <w:r>
+        <w:rPr>
+          <w:noProof/>
+        </w:rPr>
+        <w:t>«an_adjective»</w:t>
+      </w:r>
+      <w:r>
+        <w:rPr>
+          <w:noProof/>
+        </w:rPr>
+        <w:fldChar w:fldCharType="end"/>
+      </w:r>
     </w:p>
     <w:p>
       <w:pPr>
@@ -4410,24 +5357,37 @@
           <w:cols w:num="2" w:space="720"/>
         </w:sectPr>
       </w:pPr>
-      <w:fldSimple w:instr=" MERGEFIELD end:adjectives \* MERGEFORMAT ">
-        <w:r>
-          <w:rPr>
-            <w:noProof/>
-          </w:rPr>
-          <w:t>«end:adjectives»</w:t>
-        </w:r>
-      </w:fldSimple>
+      <w:r>
+        <w:fldChar w:fldCharType="begin"/>
+      </w:r>
+      <w:r>
+        <w:instrText xml:space="preserve"> MERGEFIELD end:adjectives \* MERGEFORMAT </w:instrText>
+      </w:r>
+      <w:r>
+        <w:fldChar w:fldCharType="separate"/>
+      </w:r>
+      <w:r>
+        <w:rPr>
+          <w:noProof/>
+        </w:rPr>
+        <w:t>«end:adjectives»</w:t>
+      </w:r>
+      <w:r>
+        <w:rPr>
+          <w:noProof/>
+        </w:rPr>
+        <w:fldChar w:fldCharType="end"/>
+      </w:r>
     </w:p>
     <w:p>
       <w:pPr>
         <w:pStyle w:val="Heading2"/>
       </w:pPr>
-      <w:bookmarkStart w:id="18" w:name="_Toc315541856"/>
+      <w:bookmarkStart w:id="19" w:name="_Toc320370693"/>
       <w:r>
         <w:t>Inline Sequences</w:t>
       </w:r>
-      <w:bookmarkEnd w:id="18"/>
+      <w:bookmarkEnd w:id="19"/>
     </w:p>
     <w:p>
       <w:r>
@@ -4449,33 +5409,72 @@
       <w:r>
         <w:t xml:space="preserve">The chemist was thrilled when she produced a </w:t>
       </w:r>
-      <w:fldSimple w:instr=" MERGEFIELD start:adjectives \* MERGEFORMAT ">
-        <w:r>
-          <w:rPr>
-            <w:noProof/>
-          </w:rPr>
-          <w:t>«start:adjectives»</w:t>
-        </w:r>
-      </w:fldSimple>
-      <w:fldSimple w:instr=" MERGEFIELD item \* MERGEFORMAT ">
-        <w:r>
-          <w:rPr>
-            <w:noProof/>
-          </w:rPr>
-          <w:t>«item»</w:t>
-        </w:r>
-      </w:fldSimple>
+      <w:r>
+        <w:fldChar w:fldCharType="begin"/>
+      </w:r>
+      <w:r>
+        <w:instrText xml:space="preserve"> MERGEFIELD start:adjectives \* MERGEFORMAT </w:instrText>
+      </w:r>
+      <w:r>
+        <w:fldChar w:fldCharType="separate"/>
+      </w:r>
+      <w:r>
+        <w:rPr>
+          <w:noProof/>
+        </w:rPr>
+        <w:t>«start:adjectives»</w:t>
+      </w:r>
+      <w:r>
+        <w:rPr>
+          <w:noProof/>
+        </w:rPr>
+        <w:fldChar w:fldCharType="end"/>
+      </w:r>
+      <w:r>
+        <w:fldChar w:fldCharType="begin"/>
+      </w:r>
+      <w:r>
+        <w:instrText xml:space="preserve"> MERGEFIELD item \* MERGEFORMAT </w:instrText>
+      </w:r>
+      <w:r>
+        <w:fldChar w:fldCharType="separate"/>
+      </w:r>
+      <w:r>
+        <w:rPr>
+          <w:noProof/>
+        </w:rPr>
+        <w:t>«item»</w:t>
+      </w:r>
+      <w:r>
+        <w:rPr>
+          <w:noProof/>
+        </w:rPr>
+        <w:fldChar w:fldCharType="end"/>
+      </w:r>
       <w:r>
         <w:t xml:space="preserve"> </w:t>
       </w:r>
-      <w:fldSimple w:instr=" MERGEFIELD end:adjectives \* MERGEFORMAT ">
-        <w:r>
-          <w:rPr>
-            <w:noProof/>
-          </w:rPr>
-          <w:t>«end:adjectives»</w:t>
-        </w:r>
-      </w:fldSimple>
+      <w:r>
+        <w:fldChar w:fldCharType="begin"/>
+      </w:r>
+      <w:r>
+        <w:instrText xml:space="preserve"> MERGEFIELD end:adjectives \* MERGEFORMAT </w:instrText>
+      </w:r>
+      <w:r>
+        <w:fldChar w:fldCharType="separate"/>
+      </w:r>
+      <w:r>
+        <w:rPr>
+          <w:noProof/>
+        </w:rPr>
+        <w:t>«end:adjectives»</w:t>
+      </w:r>
+      <w:r>
+        <w:rPr>
+          <w:noProof/>
+        </w:rPr>
+        <w:fldChar w:fldCharType="end"/>
+      </w:r>
       <w:r>
         <w:t>mammoth from her test tube.</w:t>
       </w:r>
@@ -4484,11 +5483,11 @@
       <w:pPr>
         <w:pStyle w:val="Heading2"/>
       </w:pPr>
-      <w:bookmarkStart w:id="19" w:name="_Toc315541857"/>
+      <w:bookmarkStart w:id="20" w:name="_Toc320370694"/>
       <w:r>
         <w:t>Comma-Separated Series</w:t>
       </w:r>
-      <w:bookmarkEnd w:id="19"/>
+      <w:bookmarkEnd w:id="20"/>
     </w:p>
     <w:p>
       <w:r>
@@ -4558,25 +5557,54 @@
       <w:r>
         <w:t xml:space="preserve">a </w:t>
       </w:r>
-      <w:fldSimple w:instr=" MERGEFIELD hat_type \* MERGEFORMAT ">
-        <w:r>
-          <w:rPr>
-            <w:noProof/>
-          </w:rPr>
-          <w:t>«hat_type»</w:t>
-        </w:r>
-      </w:fldSimple>
+      <w:r>
+        <w:fldChar w:fldCharType="begin"/>
+      </w:r>
+      <w:r>
+        <w:instrText xml:space="preserve"> MERGEFIELD hat_type \* MERGEFORMAT </w:instrText>
+      </w:r>
+      <w:r>
+        <w:fldChar w:fldCharType="separate"/>
+      </w:r>
+      <w:r>
+        <w:rPr>
+          <w:noProof/>
+        </w:rPr>
+        <w:t>«hat_type»</w:t>
+      </w:r>
+      <w:r>
+        <w:rPr>
+          <w:noProof/>
+        </w:rPr>
+        <w:fldChar w:fldCharType="end"/>
+      </w:r>
       <w:r>
         <w:t xml:space="preserve"> one</w:t>
       </w:r>
-      <w:fldSimple w:instr=" MERGEFIELD end:adjectives \* MERGEFORMAT ">
-        <w:r>
-          <w:rPr>
-            <w:noProof/>
-          </w:rPr>
-          <w:t>«end:adjectives»</w:t>
-        </w:r>
-      </w:fldSimple>
+      <w:r>
+        <w:fldChar w:fldCharType="begin"/>
+      </w:r>
+      <w:r>
+        <w:instrText xml:space="preserve"> MERGEFIELD end:adje</w:instrText>
+      </w:r>
+      <w:r>
+        <w:instrText xml:space="preserve">ctives \* MERGEFORMAT </w:instrText>
+      </w:r>
+      <w:r>
+        <w:fldChar w:fldCharType="separate"/>
+      </w:r>
+      <w:r>
+        <w:rPr>
+          <w:noProof/>
+        </w:rPr>
+        <w:t>«end:adjectives»</w:t>
+      </w:r>
+      <w:r>
+        <w:rPr>
+          <w:noProof/>
+        </w:rPr>
+        <w:fldChar w:fldCharType="end"/>
+      </w:r>
       <w:r>
         <w:t>.</w:t>
       </w:r>
@@ -4728,11 +5756,11 @@
       <w:pPr>
         <w:pStyle w:val="Heading2"/>
       </w:pPr>
-      <w:bookmarkStart w:id="20" w:name="_Toc315541858"/>
+      <w:bookmarkStart w:id="21" w:name="_Toc320370695"/>
       <w:r>
         <w:t>Sequences in Tables</w:t>
       </w:r>
-      <w:bookmarkEnd w:id="20"/>
+      <w:bookmarkEnd w:id="21"/>
     </w:p>
     <w:p>
       <w:r>
@@ -5181,7 +6209,7 @@
                 </w:ffData>
               </w:fldChar>
             </w:r>
-            <w:bookmarkStart w:id="21" w:name="is_smart"/>
+            <w:bookmarkStart w:id="22" w:name="is_smart"/>
             <w:r>
               <w:rPr>
                 <w:sz w:val="18"/>
@@ -5202,7 +6230,7 @@
               </w:rPr>
               <w:fldChar w:fldCharType="end"/>
             </w:r>
-            <w:bookmarkEnd w:id="21"/>
+            <w:bookmarkEnd w:id="22"/>
           </w:p>
         </w:tc>
       </w:tr>
@@ -5363,11 +6391,11 @@
       <w:pPr>
         <w:pStyle w:val="Heading2"/>
       </w:pPr>
-      <w:bookmarkStart w:id="22" w:name="_Toc315541859"/>
+      <w:bookmarkStart w:id="23" w:name="_Toc320370696"/>
       <w:r>
         <w:t>Embedded Sequences</w:t>
       </w:r>
-      <w:bookmarkEnd w:id="22"/>
+      <w:bookmarkEnd w:id="23"/>
     </w:p>
     <w:p>
       <w:r>
@@ -5443,36 +6471,75 @@
           <w:numId w:val="1"/>
         </w:numPr>
       </w:pPr>
-      <w:fldSimple w:instr=" MERGEFIELD first_name \* MERGEFORMAT ">
-        <w:r>
-          <w:rPr>
-            <w:noProof/>
-          </w:rPr>
-          <w:t>«first_name»</w:t>
-        </w:r>
-      </w:fldSimple>
+      <w:r>
+        <w:fldChar w:fldCharType="begin"/>
+      </w:r>
+      <w:r>
+        <w:instrText xml:space="preserve"> MERGEFIELD first_name \* MERGEFORMAT </w:instrText>
+      </w:r>
+      <w:r>
+        <w:fldChar w:fldCharType="separate"/>
+      </w:r>
+      <w:r>
+        <w:rPr>
+          <w:noProof/>
+        </w:rPr>
+        <w:t>«first_name»</w:t>
+      </w:r>
+      <w:r>
+        <w:rPr>
+          <w:noProof/>
+        </w:rPr>
+        <w:fldChar w:fldCharType="end"/>
+      </w:r>
       <w:r>
         <w:t xml:space="preserve"> </w:t>
       </w:r>
-      <w:fldSimple w:instr=" MERGEFIELD last_name \* MERGEFORMAT ">
-        <w:r>
-          <w:rPr>
-            <w:noProof/>
-          </w:rPr>
-          <w:t>«last_name»</w:t>
-        </w:r>
-      </w:fldSimple>
+      <w:r>
+        <w:fldChar w:fldCharType="begin"/>
+      </w:r>
+      <w:r>
+        <w:instrText xml:space="preserve"> MERGEFIELD last_name \* MERGEFORMAT </w:instrText>
+      </w:r>
+      <w:r>
+        <w:fldChar w:fldCharType="separate"/>
+      </w:r>
+      <w:r>
+        <w:rPr>
+          <w:noProof/>
+        </w:rPr>
+        <w:t>«last_name»</w:t>
+      </w:r>
+      <w:r>
+        <w:rPr>
+          <w:noProof/>
+        </w:rPr>
+        <w:fldChar w:fldCharType="end"/>
+      </w:r>
       <w:r>
         <w:br/>
       </w:r>
-      <w:fldSimple w:instr=" MERGEFIELD pronoun|capitalize \* MERGEFORMAT ">
-        <w:r>
-          <w:rPr>
-            <w:noProof/>
-          </w:rPr>
-          <w:t>«pronoun|capitalize»</w:t>
-        </w:r>
-      </w:fldSimple>
+      <w:r>
+        <w:fldChar w:fldCharType="begin"/>
+      </w:r>
+      <w:r>
+        <w:instrText xml:space="preserve"> MERGEFIELD pronoun|capitalize \* MERGEFORMAT </w:instrText>
+      </w:r>
+      <w:r>
+        <w:fldChar w:fldCharType="separate"/>
+      </w:r>
+      <w:r>
+        <w:rPr>
+          <w:noProof/>
+        </w:rPr>
+        <w:t>«pronoun|capitalize»</w:t>
+      </w:r>
+      <w:r>
+        <w:rPr>
+          <w:noProof/>
+        </w:rPr>
+        <w:fldChar w:fldCharType="end"/>
+      </w:r>
       <w:r>
         <w:t xml:space="preserve"> grades:</w:t>
       </w:r>
@@ -5485,14 +6552,27 @@
           <w:numId w:val="1"/>
         </w:numPr>
       </w:pPr>
-      <w:fldSimple w:instr=" MERGEFIELD start:classes \* MERGEFORMAT ">
-        <w:r>
-          <w:rPr>
-            <w:noProof/>
-          </w:rPr>
-          <w:t>«start:classes»</w:t>
-        </w:r>
-      </w:fldSimple>
+      <w:r>
+        <w:fldChar w:fldCharType="begin"/>
+      </w:r>
+      <w:r>
+        <w:instrText xml:space="preserve"> MERGEFIELD start:classes \* MERGEFORMAT </w:instrText>
+      </w:r>
+      <w:r>
+        <w:fldChar w:fldCharType="separate"/>
+      </w:r>
+      <w:r>
+        <w:rPr>
+          <w:noProof/>
+        </w:rPr>
+        <w:t>«start:classes»</w:t>
+      </w:r>
+      <w:r>
+        <w:rPr>
+          <w:noProof/>
+        </w:rPr>
+        <w:fldChar w:fldCharType="end"/>
+      </w:r>
     </w:p>
     <w:p>
       <w:pPr>
@@ -5502,25 +6582,54 @@
           <w:numId w:val="1"/>
         </w:numPr>
       </w:pPr>
-      <w:fldSimple w:instr=" MERGEFIELD name \* MERGEFORMAT ">
-        <w:r>
-          <w:rPr>
-            <w:noProof/>
-          </w:rPr>
-          <w:t>«name»</w:t>
-        </w:r>
-      </w:fldSimple>
+      <w:r>
+        <w:fldChar w:fldCharType="begin"/>
+      </w:r>
+      <w:r>
+        <w:instrText xml:space="preserve"> MERGEFIELD </w:instrText>
+      </w:r>
+      <w:r>
+        <w:instrText xml:space="preserve">name \* MERGEFORMAT </w:instrText>
+      </w:r>
+      <w:r>
+        <w:fldChar w:fldCharType="separate"/>
+      </w:r>
+      <w:r>
+        <w:rPr>
+          <w:noProof/>
+        </w:rPr>
+        <w:t>«name»</w:t>
+      </w:r>
+      <w:r>
+        <w:rPr>
+          <w:noProof/>
+        </w:rPr>
+        <w:fldChar w:fldCharType="end"/>
+      </w:r>
       <w:r>
         <w:t xml:space="preserve">: </w:t>
       </w:r>
-      <w:fldSimple w:instr=" MERGEFIELD grade \* MERGEFORMAT ">
-        <w:r>
-          <w:rPr>
-            <w:noProof/>
-          </w:rPr>
-          <w:t>«grade»</w:t>
-        </w:r>
-      </w:fldSimple>
+      <w:r>
+        <w:fldChar w:fldCharType="begin"/>
+      </w:r>
+      <w:r>
+        <w:instrText xml:space="preserve"> MERGEFIELD grade \* MERGEFORMAT </w:instrText>
+      </w:r>
+      <w:r>
+        <w:fldChar w:fldCharType="separate"/>
+      </w:r>
+      <w:r>
+        <w:rPr>
+          <w:noProof/>
+        </w:rPr>
+        <w:t>«grade»</w:t>
+      </w:r>
+      <w:r>
+        <w:rPr>
+          <w:noProof/>
+        </w:rPr>
+        <w:fldChar w:fldCharType="end"/>
+      </w:r>
     </w:p>
     <w:p>
       <w:pPr>
@@ -5530,14 +6639,27 @@
           <w:numId w:val="1"/>
         </w:numPr>
       </w:pPr>
-      <w:fldSimple w:instr=" MERGEFIELD end:classes \* MERGEFORMAT ">
-        <w:r>
-          <w:rPr>
-            <w:noProof/>
-          </w:rPr>
-          <w:t>«end:classes»</w:t>
-        </w:r>
-      </w:fldSimple>
+      <w:r>
+        <w:fldChar w:fldCharType="begin"/>
+      </w:r>
+      <w:r>
+        <w:instrText xml:space="preserve"> MERGEFIELD end:classes \* MERGEFORMAT </w:instrText>
+      </w:r>
+      <w:r>
+        <w:fldChar w:fldCharType="separate"/>
+      </w:r>
+      <w:r>
+        <w:rPr>
+          <w:noProof/>
+        </w:rPr>
+        <w:t>«end:classes»</w:t>
+      </w:r>
+      <w:r>
+        <w:rPr>
+          <w:noProof/>
+        </w:rPr>
+        <w:fldChar w:fldCharType="end"/>
+      </w:r>
     </w:p>
     <w:p>
       <w:pPr>
@@ -5587,11 +6709,11 @@
       <w:pPr>
         <w:pStyle w:val="Heading1"/>
       </w:pPr>
-      <w:bookmarkStart w:id="23" w:name="_Toc315541860"/>
+      <w:bookmarkStart w:id="24" w:name="_Toc320370697"/>
       <w:r>
         <w:t>Conditional Blocks</w:t>
       </w:r>
-      <w:bookmarkEnd w:id="23"/>
+      <w:bookmarkEnd w:id="24"/>
     </w:p>
     <w:p>
       <w:r>
@@ -5810,62 +6932,130 @@
       <w:r>
         <w:fldChar w:fldCharType="end"/>
       </w:r>
-      <w:fldSimple w:instr=" MERGEFIELD first_name \* MERGEFORMAT ">
-        <w:r>
-          <w:rPr>
-            <w:noProof/>
-          </w:rPr>
-          <w:t>«first_name»</w:t>
-        </w:r>
-      </w:fldSimple>
+      <w:r>
+        <w:fldChar w:fldCharType="begin"/>
+      </w:r>
+      <w:r>
+        <w:instrText xml:space="preserve"> MERGEFIELD first_name \* MERGEFORMAT </w:instrText>
+      </w:r>
+      <w:r>
+        <w:fldChar w:fldCharType="separate"/>
+      </w:r>
+      <w:r>
+        <w:rPr>
+          <w:noProof/>
+        </w:rPr>
+        <w:t>«first_name»</w:t>
+      </w:r>
+      <w:r>
+        <w:rPr>
+          <w:noProof/>
+        </w:rPr>
+        <w:fldChar w:fldCharType="end"/>
+      </w:r>
       <w:r>
         <w:t xml:space="preserve"> </w:t>
       </w:r>
-      <w:fldSimple w:instr=" MERGEFIELD if:nickname \* MERGEFORMAT ">
-        <w:r>
-          <w:rPr>
-            <w:noProof/>
-          </w:rPr>
-          <w:t>«if:nickname»</w:t>
-        </w:r>
-      </w:fldSimple>
+      <w:r>
+        <w:fldChar w:fldCharType="begin"/>
+      </w:r>
+      <w:r>
+        <w:instrText xml:space="preserve"> MERGEFIELD if:nickname \* MERGEFORMAT </w:instrText>
+      </w:r>
+      <w:r>
+        <w:fldChar w:fldCharType="separate"/>
+      </w:r>
+      <w:r>
+        <w:rPr>
+          <w:noProof/>
+        </w:rPr>
+        <w:t>«if:nickname»</w:t>
+      </w:r>
+      <w:r>
+        <w:rPr>
+          <w:noProof/>
+        </w:rPr>
+        <w:fldChar w:fldCharType="end"/>
+      </w:r>
       <w:r>
         <w:t>“</w:t>
       </w:r>
-      <w:fldSimple w:instr=" MERGEFIELD nickname \* MERGEFORMAT ">
-        <w:r>
-          <w:rPr>
-            <w:noProof/>
-          </w:rPr>
-          <w:t>«nickname»</w:t>
-        </w:r>
-      </w:fldSimple>
+      <w:r>
+        <w:fldChar w:fldCharType="begin"/>
+      </w:r>
+      <w:r>
+        <w:instrText xml:space="preserve"> MERGEFIELD nickname \* MERGEFORMAT </w:instrText>
+      </w:r>
+      <w:r>
+        <w:fldChar w:fldCharType="separate"/>
+      </w:r>
+      <w:r>
+        <w:rPr>
+          <w:noProof/>
+        </w:rPr>
+        <w:t>«nickname»</w:t>
+      </w:r>
+      <w:r>
+        <w:rPr>
+          <w:noProof/>
+        </w:rPr>
+        <w:fldChar w:fldCharType="end"/>
+      </w:r>
       <w:r>
         <w:t>”</w:t>
       </w:r>
       <w:r>
         <w:t xml:space="preserve"> </w:t>
       </w:r>
-      <w:fldSimple w:instr=" MERGEFIELD end_if:nickname \* MERGEFORMAT ">
-        <w:r>
-          <w:rPr>
-            <w:noProof/>
-          </w:rPr>
-          <w:t>«end_if:nickname»</w:t>
-        </w:r>
-      </w:fldSimple>
-      <w:fldSimple w:instr=" MERGEFIELD last_name \* MERGEFORMAT ">
-        <w:r>
-          <w:rPr>
-            <w:noProof/>
-          </w:rPr>
-          <w:t>«last_name»</w:t>
-        </w:r>
-      </w:fldSimple>
       <w:r>
         <w:fldChar w:fldCharType="begin"/>
       </w:r>
       <w:r>
+        <w:instrText xml:space="preserve"> </w:instrText>
+      </w:r>
+      <w:r>
+        <w:instrText xml:space="preserve">MERGEFIELD end_if:nickname \* MERGEFORMAT </w:instrText>
+      </w:r>
+      <w:r>
+        <w:fldChar w:fldCharType="separate"/>
+      </w:r>
+      <w:r>
+        <w:rPr>
+          <w:noProof/>
+        </w:rPr>
+        <w:t>«end_if:nickname»</w:t>
+      </w:r>
+      <w:r>
+        <w:rPr>
+          <w:noProof/>
+        </w:rPr>
+        <w:fldChar w:fldCharType="end"/>
+      </w:r>
+      <w:r>
+        <w:fldChar w:fldCharType="begin"/>
+      </w:r>
+      <w:r>
+        <w:instrText xml:space="preserve"> MERGEFIELD last_name \* MERGEFORMAT </w:instrText>
+      </w:r>
+      <w:r>
+        <w:fldChar w:fldCharType="separate"/>
+      </w:r>
+      <w:r>
+        <w:rPr>
+          <w:noProof/>
+        </w:rPr>
+        <w:t>«last_name»</w:t>
+      </w:r>
+      <w:r>
+        <w:rPr>
+          <w:noProof/>
+        </w:rPr>
+        <w:fldChar w:fldCharType="end"/>
+      </w:r>
+      <w:r>
+        <w:fldChar w:fldCharType="begin"/>
+      </w:r>
+      <w:r>
         <w:instrText xml:space="preserve"> MERGEFIELD end:</w:instrText>
       </w:r>
       <w:r>
@@ -6074,55 +7264,120 @@
       <w:r>
         <w:fldChar w:fldCharType="end"/>
       </w:r>
-      <w:fldSimple w:instr=" MERGEFIELD first_name \* MERGEFORMAT ">
-        <w:r>
-          <w:rPr>
-            <w:noProof/>
-          </w:rPr>
-          <w:t>«first_name»</w:t>
-        </w:r>
-      </w:fldSimple>
+      <w:r>
+        <w:fldChar w:fldCharType="begin"/>
+      </w:r>
+      <w:r>
+        <w:instrText xml:space="preserve"> MERGEFIELD first_name \* MERGEFORMAT </w:instrText>
+      </w:r>
+      <w:r>
+        <w:fldChar w:fldCharType="separate"/>
+      </w:r>
+      <w:r>
+        <w:rPr>
+          <w:noProof/>
+        </w:rPr>
+        <w:t>«first_name»</w:t>
+      </w:r>
+      <w:r>
+        <w:rPr>
+          <w:noProof/>
+        </w:rPr>
+        <w:fldChar w:fldCharType="end"/>
+      </w:r>
       <w:r>
         <w:t xml:space="preserve"> </w:t>
       </w:r>
-      <w:fldSimple w:instr=" MERGEFIELD if:nickname \* MERGEFORMAT ">
-        <w:r>
-          <w:rPr>
-            <w:noProof/>
-          </w:rPr>
-          <w:t>«if:nickname»</w:t>
-        </w:r>
-      </w:fldSimple>
+      <w:r>
+        <w:fldChar w:fldCharType="begin"/>
+      </w:r>
+      <w:r>
+        <w:instrText xml:space="preserve"> MERGEFIELD if:nickname \* MERGEFORMAT </w:instrText>
+      </w:r>
+      <w:r>
+        <w:fldChar w:fldCharType="separate"/>
+      </w:r>
+      <w:r>
+        <w:rPr>
+          <w:noProof/>
+        </w:rPr>
+        <w:t>«if:nickname»</w:t>
+      </w:r>
+      <w:r>
+        <w:rPr>
+          <w:noProof/>
+        </w:rPr>
+        <w:fldChar w:fldCharType="end"/>
+      </w:r>
       <w:r>
         <w:t>“</w:t>
       </w:r>
-      <w:fldSimple w:instr=" MERGEFIELD nickname \* MERGEFORMAT ">
-        <w:r>
-          <w:rPr>
-            <w:noProof/>
-          </w:rPr>
-          <w:t>«nickname»</w:t>
-        </w:r>
-      </w:fldSimple>
+      <w:r>
+        <w:fldChar w:fldCharType="begin"/>
+      </w:r>
+      <w:r>
+        <w:instrText xml:space="preserve"> MERGEFIELD nickname \* MERGEFORMAT </w:instrText>
+      </w:r>
+      <w:r>
+        <w:fldChar w:fldCharType="separate"/>
+      </w:r>
+      <w:r>
+        <w:rPr>
+          <w:noProof/>
+        </w:rPr>
+        <w:t>«nickname»</w:t>
+      </w:r>
+      <w:r>
+        <w:rPr>
+          <w:noProof/>
+        </w:rPr>
+        <w:fldChar w:fldCharType="end"/>
+      </w:r>
       <w:r>
         <w:t xml:space="preserve">” </w:t>
       </w:r>
-      <w:fldSimple w:instr=" MERGEFIELD end_if:nickname \* MERGEFORMAT ">
-        <w:r>
-          <w:rPr>
-            <w:noProof/>
-          </w:rPr>
-          <w:t>«end_if:nickname»</w:t>
-        </w:r>
-      </w:fldSimple>
-      <w:fldSimple w:instr=" MERGEFIELD last_name \* MERGEFORMAT ">
-        <w:r>
-          <w:rPr>
-            <w:noProof/>
-          </w:rPr>
-          <w:t>«last_name»</w:t>
-        </w:r>
-      </w:fldSimple>
+      <w:r>
+        <w:fldChar w:fldCharType="begin"/>
+      </w:r>
+      <w:r>
+        <w:instrText xml:space="preserve"> MERGEFIELD end_if:nickname \* MERGEFORMAT </w:instrText>
+      </w:r>
+      <w:r>
+        <w:fldChar w:fldCharType="separate"/>
+      </w:r>
+      <w:r>
+        <w:rPr>
+          <w:noProof/>
+        </w:rPr>
+        <w:t>«end_if:nickname»</w:t>
+      </w:r>
+      <w:r>
+        <w:rPr>
+          <w:noProof/>
+        </w:rPr>
+        <w:fldChar w:fldCharType="end"/>
+      </w:r>
+      <w:r>
+        <w:fldChar w:fldCharType="begin"/>
+      </w:r>
+      <w:r>
+        <w:instrText xml:space="preserve"> MERGEFIELD last_name \* MERGEFORMAT </w:instrText>
+      </w:r>
+      <w:r>
+        <w:fldChar w:fldCharType="separate"/>
+      </w:r>
+      <w:r>
+        <w:rPr>
+          <w:noProof/>
+        </w:rPr>
+        <w:t>«last_name»</w:t>
+      </w:r>
+      <w:r>
+        <w:rPr>
+          <w:noProof/>
+        </w:rPr>
+        <w:fldChar w:fldCharType="end"/>
+      </w:r>
       <w:r>
         <w:fldChar w:fldCharType="begin"/>
       </w:r>
@@ -9442,6 +10697,7 @@
   <w:rsids>
     <w:rsidRoot w:val="00041C7F"/>
     <w:rsid w:val="00041C7F"/>
+    <w:rsid w:val="0069126F"/>
   </w:rsids>
   <m:mathPr>
     <m:mathFont m:val="Cambria Math"/>
@@ -10221,7 +11477,7 @@
 </file>
 
 <file path=customXml/itemProps1.xml><?xml version="1.0" encoding="utf-8"?>
-<ds:datastoreItem xmlns:ds="http://schemas.openxmlformats.org/officeDocument/2006/customXml" ds:itemID="{CE0DFA02-65F3-774B-9FEC-DD4186770D88}">
+<ds:datastoreItem xmlns:ds="http://schemas.openxmlformats.org/officeDocument/2006/customXml" ds:itemID="{10F45E15-8816-E847-A06E-5AB6EB525BF4}">
   <ds:schemaRefs>
     <ds:schemaRef ds:uri="http://schemas.openxmlformats.org/officeDocument/2006/bibliography"/>
   </ds:schemaRefs>

</xml_diff>